<commit_message>
added some links that were missing
</commit_message>
<xml_diff>
--- a/docs/Pascual_Billedo_SRS.docx
+++ b/docs/Pascual_Billedo_SRS.docx
@@ -1,6 +1,6 @@
 
 <file path=word/document.xml><?xml version="1.0" encoding="utf-8"?>
-<w:document xmlns:wpc="http://schemas.microsoft.com/office/word/2010/wordprocessingCanvas" xmlns:mc="http://schemas.openxmlformats.org/markup-compatibility/2006" xmlns:o="urn:schemas-microsoft-com:office:office" xmlns:r="http://schemas.openxmlformats.org/officeDocument/2006/relationships" xmlns:m="http://schemas.openxmlformats.org/officeDocument/2006/math" xmlns:v="urn:schemas-microsoft-com:vml" xmlns:wp14="http://schemas.microsoft.com/office/word/2010/wordprocessingDrawing" xmlns:wp="http://schemas.openxmlformats.org/drawingml/2006/wordprocessingDrawing" xmlns:w10="urn:schemas-microsoft-com:office:word" xmlns:w="http://schemas.openxmlformats.org/wordprocessingml/2006/main" xmlns:w14="http://schemas.microsoft.com/office/word/2010/wordml" xmlns:wpg="http://schemas.microsoft.com/office/word/2010/wordprocessingGroup" xmlns:wpi="http://schemas.microsoft.com/office/word/2010/wordprocessingInk" xmlns:wne="http://schemas.microsoft.com/office/word/2006/wordml" xmlns:wps="http://schemas.microsoft.com/office/word/2010/wordprocessingShape" mc:Ignorable="w14 wp14">
+<w:document xmlns:wpc="http://schemas.microsoft.com/office/word/2010/wordprocessingCanvas" xmlns:cx="http://schemas.microsoft.com/office/drawing/2014/chartex" xmlns:cx1="http://schemas.microsoft.com/office/drawing/2015/9/8/chartex" xmlns:cx2="http://schemas.microsoft.com/office/drawing/2015/10/21/chartex" xmlns:mc="http://schemas.openxmlformats.org/markup-compatibility/2006" xmlns:o="urn:schemas-microsoft-com:office:office" xmlns:r="http://schemas.openxmlformats.org/officeDocument/2006/relationships" xmlns:m="http://schemas.openxmlformats.org/officeDocument/2006/math" xmlns:v="urn:schemas-microsoft-com:vml" xmlns:wp14="http://schemas.microsoft.com/office/word/2010/wordprocessingDrawing" xmlns:wp="http://schemas.openxmlformats.org/drawingml/2006/wordprocessingDrawing" xmlns:w10="urn:schemas-microsoft-com:office:word" xmlns:w="http://schemas.openxmlformats.org/wordprocessingml/2006/main" xmlns:w14="http://schemas.microsoft.com/office/word/2010/wordml" xmlns:w15="http://schemas.microsoft.com/office/word/2012/wordml" xmlns:w16se="http://schemas.microsoft.com/office/word/2015/wordml/symex" xmlns:wpg="http://schemas.microsoft.com/office/word/2010/wordprocessingGroup" xmlns:wpi="http://schemas.microsoft.com/office/word/2010/wordprocessingInk" xmlns:wne="http://schemas.microsoft.com/office/word/2006/wordml" xmlns:wps="http://schemas.microsoft.com/office/word/2010/wordprocessingShape" mc:Ignorable="w14 w15 w16se wp14">
   <w:background w:color="FFFFFF"/>
   <w:body>
     <w:p>
@@ -174,7 +174,7 @@
                     <pic:cNvPicPr preferRelativeResize="0"/>
                   </pic:nvPicPr>
                   <pic:blipFill>
-                    <a:blip r:embed="rId9"/>
+                    <a:blip r:embed="rId8"/>
                     <a:srcRect/>
                     <a:stretch>
                       <a:fillRect/>
@@ -267,9 +267,12 @@
       <w:sdtPr>
         <w:rPr>
           <w:rFonts w:ascii="Open Sans" w:eastAsia="Open Sans" w:hAnsi="Open Sans" w:cs="Open Sans"/>
+          <w:caps w:val="0"/>
           <w:color w:val="695D46"/>
+          <w:spacing w:val="0"/>
           <w:sz w:val="22"/>
           <w:szCs w:val="22"/>
+          <w:lang w:bidi="ar-SA"/>
         </w:rPr>
         <w:id w:val="-1249499090"/>
         <w:docPartObj>
@@ -282,11 +285,8 @@
           <w:rFonts w:asciiTheme="majorHAnsi" w:eastAsiaTheme="majorEastAsia" w:hAnsiTheme="majorHAnsi" w:cstheme="majorBidi"/>
           <w:b/>
           <w:bCs/>
-          <w:caps w:val="0"/>
           <w:noProof/>
           <w:color w:val="auto"/>
-          <w:spacing w:val="0"/>
-          <w:lang w:bidi="ar-SA"/>
         </w:rPr>
       </w:sdtEndPr>
       <w:sdtContent>
@@ -465,21 +465,7 @@
                 <w:rStyle w:val="Hyperlink"/>
                 <w:noProof/>
               </w:rPr>
-              <w:t>Use C</w:t>
-            </w:r>
-            <w:r>
-              <w:rPr>
-                <w:rStyle w:val="Hyperlink"/>
-                <w:noProof/>
-              </w:rPr>
-              <w:t>a</w:t>
-            </w:r>
-            <w:r>
-              <w:rPr>
-                <w:rStyle w:val="Hyperlink"/>
-                <w:noProof/>
-              </w:rPr>
-              <w:t>ses</w:t>
+              <w:t>Use Cases</w:t>
             </w:r>
             <w:r>
               <w:rPr>
@@ -2149,7 +2135,7 @@
               <w:ind w:right="-15" w:hanging="360"/>
               <w:contextualSpacing/>
             </w:pPr>
-            <w:hyperlink r:id="rId10" w:anchor="heading=h.ohrcaeg9ajwz">
+            <w:hyperlink r:id="rId9" w:anchor="heading=h.ohrcaeg9ajwz">
               <w:r>
                 <w:rPr>
                   <w:u w:val="single"/>
@@ -2171,7 +2157,7 @@
               <w:ind w:right="-15" w:hanging="360"/>
               <w:contextualSpacing/>
             </w:pPr>
-            <w:hyperlink r:id="rId11" w:anchor="heading=h.3fhdztgt6w15">
+            <w:hyperlink r:id="rId10" w:anchor="heading=h.3fhdztgt6w15">
               <w:r>
                 <w:rPr>
                   <w:u w:val="single"/>
@@ -2193,8 +2179,16 @@
               <w:ind w:right="-15" w:hanging="360"/>
               <w:contextualSpacing/>
             </w:pPr>
-            <w:r>
-              <w:t>UC-02 Request password</w:t>
+            <w:hyperlink r:id="rId11" w:anchor="heading=h.izdcqctd8uzu" w:history="1">
+              <w:r>
+                <w:rPr>
+                  <w:u w:val="single"/>
+                </w:rPr>
+                <w:t>UC-02</w:t>
+              </w:r>
+            </w:hyperlink>
+            <w:r>
+              <w:t xml:space="preserve"> Request password</w:t>
             </w:r>
           </w:p>
           <w:p>
@@ -2207,8 +2201,16 @@
               <w:ind w:right="-15" w:hanging="360"/>
               <w:contextualSpacing/>
             </w:pPr>
-            <w:r>
-              <w:t>UC-03 Edit user profile</w:t>
+            <w:hyperlink r:id="rId12" w:anchor="heading=h.udv7o7ga4l9b" w:history="1">
+              <w:r>
+                <w:rPr>
+                  <w:u w:val="single"/>
+                </w:rPr>
+                <w:t>UC-03</w:t>
+              </w:r>
+            </w:hyperlink>
+            <w:r>
+              <w:t xml:space="preserve"> Edit user profile</w:t>
             </w:r>
           </w:p>
           <w:p>
@@ -2221,8 +2223,16 @@
               <w:ind w:right="-15" w:hanging="360"/>
               <w:contextualSpacing/>
             </w:pPr>
-            <w:r>
-              <w:t>UC-04 View list of users</w:t>
+            <w:hyperlink r:id="rId13" w:anchor="heading=h.udv7o7ga4l9b" w:history="1">
+              <w:r>
+                <w:rPr>
+                  <w:u w:val="single"/>
+                </w:rPr>
+                <w:t>UC-04</w:t>
+              </w:r>
+            </w:hyperlink>
+            <w:r>
+              <w:t xml:space="preserve"> View list of users</w:t>
             </w:r>
           </w:p>
           <w:p>
@@ -2235,9 +2245,24 @@
               <w:ind w:right="-15" w:hanging="360"/>
               <w:contextualSpacing/>
             </w:pPr>
-            <w:r>
-              <w:t>UC-05 Delete user profile</w:t>
-            </w:r>
+            <w:hyperlink r:id="rId14" w:anchor="heading=h.63oe8yl338sf" w:history="1">
+              <w:r>
+                <w:rPr>
+                  <w:u w:val="single"/>
+                </w:rPr>
+                <w:t>UC-05</w:t>
+              </w:r>
+            </w:hyperlink>
+            <w:r>
+              <w:t xml:space="preserve"> Delete user profile</w:t>
+            </w:r>
+          </w:p>
+          <w:p>
+            <w:pPr>
+              <w:spacing w:before="200" w:line="312" w:lineRule="auto"/>
+              <w:ind w:left="1440" w:right="-15"/>
+              <w:contextualSpacing/>
+            </w:pPr>
           </w:p>
           <w:p>
             <w:pPr>
@@ -2263,7 +2288,7 @@
               <w:ind w:right="-15" w:hanging="360"/>
               <w:contextualSpacing/>
             </w:pPr>
-            <w:hyperlink r:id="rId12" w:anchor="heading=h.advw6hkbul9o">
+            <w:hyperlink r:id="rId15" w:anchor="heading=h.advw6hkbul9o">
               <w:r>
                 <w:rPr>
                   <w:u w:val="single"/>
@@ -2285,7 +2310,7 @@
               <w:ind w:right="-15" w:hanging="360"/>
               <w:contextualSpacing/>
             </w:pPr>
-            <w:hyperlink r:id="rId13" w:anchor="heading=h.f8hwr9hwo36l">
+            <w:hyperlink r:id="rId16" w:anchor="heading=h.f8hwr9hwo36l">
               <w:r>
                 <w:rPr>
                   <w:u w:val="single"/>
@@ -2307,7 +2332,7 @@
               <w:ind w:right="-15" w:hanging="360"/>
               <w:contextualSpacing/>
             </w:pPr>
-            <w:hyperlink r:id="rId14" w:anchor="heading=h.vitveww31d7j">
+            <w:hyperlink r:id="rId17" w:anchor="heading=h.vitveww31d7j">
               <w:r>
                 <w:rPr>
                   <w:u w:val="single"/>
@@ -2360,7 +2385,7 @@
               <w:ind w:right="-15" w:hanging="360"/>
               <w:contextualSpacing/>
             </w:pPr>
-            <w:hyperlink r:id="rId15" w:anchor="heading=h.jk3wo0q3sb17">
+            <w:hyperlink r:id="rId18" w:anchor="heading=h.jk3wo0q3sb17">
               <w:r>
                 <w:rPr>
                   <w:u w:val="single"/>
@@ -2382,7 +2407,7 @@
               <w:ind w:right="-15" w:hanging="360"/>
               <w:contextualSpacing/>
             </w:pPr>
-            <w:hyperlink r:id="rId16" w:anchor="heading=h.spl4yst036k8">
+            <w:hyperlink r:id="rId19" w:anchor="heading=h.spl4yst036k8">
               <w:r>
                 <w:rPr>
                   <w:u w:val="single"/>
@@ -2404,7 +2429,7 @@
               <w:ind w:right="-15" w:hanging="360"/>
               <w:contextualSpacing/>
             </w:pPr>
-            <w:hyperlink r:id="rId17" w:anchor="heading=h.mmhy31vlz576">
+            <w:hyperlink r:id="rId20" w:anchor="heading=h.mmhy31vlz576">
               <w:r>
                 <w:rPr>
                   <w:u w:val="single"/>
@@ -2426,7 +2451,7 @@
               <w:ind w:right="-15" w:hanging="360"/>
               <w:contextualSpacing/>
             </w:pPr>
-            <w:hyperlink r:id="rId18" w:anchor="heading=h.2xqhaq3ncolr">
+            <w:hyperlink r:id="rId21" w:anchor="heading=h.2xqhaq3ncolr">
               <w:r>
                 <w:rPr>
                   <w:u w:val="single"/>
@@ -2448,7 +2473,7 @@
               <w:ind w:right="-15" w:hanging="360"/>
               <w:contextualSpacing/>
             </w:pPr>
-            <w:hyperlink r:id="rId19" w:anchor="heading=h.bbeepevderep">
+            <w:hyperlink r:id="rId22" w:anchor="heading=h.bbeepevderep">
               <w:r>
                 <w:rPr>
                   <w:u w:val="single"/>
@@ -2470,7 +2495,7 @@
               <w:ind w:right="-15" w:hanging="360"/>
               <w:contextualSpacing/>
             </w:pPr>
-            <w:hyperlink r:id="rId20" w:anchor="heading=h.ol67dggqnpg7">
+            <w:hyperlink r:id="rId23" w:anchor="heading=h.ol67dggqnpg7">
               <w:r>
                 <w:rPr>
                   <w:u w:val="single"/>
@@ -3312,6 +3337,7 @@
         <w:jc w:val="both"/>
       </w:pPr>
       <w:r>
+        <w:lastRenderedPageBreak/>
         <w:br/>
       </w:r>
     </w:p>
@@ -3329,7 +3355,6 @@
         <w:rPr>
           <w:rStyle w:val="Strong"/>
         </w:rPr>
-        <w:lastRenderedPageBreak/>
         <w:t>Functional Requirements</w:t>
       </w:r>
       <w:bookmarkEnd w:id="25"/>
@@ -3689,8 +3714,6 @@
             </w:r>
           </w:p>
         </w:tc>
-        <w:bookmarkStart w:id="26" w:name="_GoBack"/>
-        <w:bookmarkEnd w:id="26"/>
       </w:tr>
       <w:tr>
         <w:trPr>
@@ -4330,9 +4353,9 @@
           <w:szCs w:val="32"/>
         </w:rPr>
       </w:pPr>
-      <w:bookmarkStart w:id="27" w:name="h.sdq8m79hrd6w" w:colFirst="0" w:colLast="0"/>
-      <w:bookmarkStart w:id="28" w:name="_Toc450376839"/>
-      <w:bookmarkEnd w:id="27"/>
+      <w:bookmarkStart w:id="26" w:name="h.sdq8m79hrd6w" w:colFirst="0" w:colLast="0"/>
+      <w:bookmarkStart w:id="27" w:name="_Toc450376839"/>
+      <w:bookmarkEnd w:id="26"/>
       <w:r>
         <w:br w:type="page"/>
       </w:r>
@@ -4352,7 +4375,7 @@
         <w:lastRenderedPageBreak/>
         <w:t>Features by Functional Area</w:t>
       </w:r>
-      <w:bookmarkEnd w:id="28"/>
+      <w:bookmarkEnd w:id="27"/>
     </w:p>
     <w:p/>
     <w:tbl>
@@ -4415,7 +4438,7 @@
               <w:ind w:right="-15" w:hanging="360"/>
               <w:contextualSpacing/>
             </w:pPr>
-            <w:hyperlink r:id="rId21" w:anchor="heading=h.ohrcaeg9ajwz">
+            <w:hyperlink r:id="rId24" w:anchor="heading=h.ohrcaeg9ajwz">
               <w:r>
                 <w:rPr>
                   <w:u w:val="single"/>
@@ -4437,7 +4460,7 @@
               <w:ind w:right="-15" w:hanging="360"/>
               <w:contextualSpacing/>
             </w:pPr>
-            <w:hyperlink r:id="rId22" w:anchor="heading=h.3fhdztgt6w15">
+            <w:hyperlink r:id="rId25" w:anchor="heading=h.ahfy4ilgf7iz">
               <w:r>
                 <w:rPr>
                   <w:u w:val="single"/>
@@ -4449,6 +4472,7 @@
               <w:t xml:space="preserve"> Register a user account</w:t>
             </w:r>
           </w:p>
+          <w:bookmarkStart w:id="28" w:name="_GoBack"/>
           <w:p>
             <w:pPr>
               <w:numPr>
@@ -4460,7 +4484,50 @@
               <w:contextualSpacing/>
             </w:pPr>
             <w:r>
-              <w:t>F-02 Request password</w:t>
+              <w:rPr>
+                <w:u w:val="single"/>
+              </w:rPr>
+              <w:fldChar w:fldCharType="begin"/>
+            </w:r>
+            <w:r>
+              <w:rPr>
+                <w:u w:val="single"/>
+              </w:rPr>
+              <w:instrText xml:space="preserve"> HYPERLINK "https://docs.google.com/document/d/1JpXRKOMnfwTg_pMbMDE16O3iziOAOuKJNU-R2mlc0</w:instrText>
+            </w:r>
+            <w:r>
+              <w:rPr>
+                <w:u w:val="single"/>
+              </w:rPr>
+              <w:instrText xml:space="preserve">bI/edit?pli=1" \l "heading=h.ahfy4ilgf7iz" </w:instrText>
+            </w:r>
+            <w:r>
+              <w:rPr>
+                <w:u w:val="single"/>
+              </w:rPr>
+              <w:fldChar w:fldCharType="separate"/>
+            </w:r>
+            <w:r>
+              <w:rPr>
+                <w:u w:val="single"/>
+              </w:rPr>
+              <w:t>F-02</w:t>
+            </w:r>
+            <w:r>
+              <w:rPr>
+                <w:u w:val="single"/>
+              </w:rPr>
+              <w:fldChar w:fldCharType="end"/>
+            </w:r>
+            <w:r>
+              <w:rPr>
+                <w:u w:val="single"/>
+              </w:rPr>
+              <w:t xml:space="preserve"> </w:t>
+            </w:r>
+            <w:bookmarkEnd w:id="28"/>
+            <w:r>
+              <w:t>Request password</w:t>
             </w:r>
           </w:p>
           <w:p>
@@ -4473,8 +4540,16 @@
               <w:ind w:right="-15" w:hanging="360"/>
               <w:contextualSpacing/>
             </w:pPr>
-            <w:r>
-              <w:t>F-03 Edit user profile</w:t>
+            <w:hyperlink r:id="rId26" w:anchor="heading=h.piuwwkqv3nnt" w:history="1">
+              <w:r>
+                <w:rPr>
+                  <w:u w:val="single"/>
+                </w:rPr>
+                <w:t>F-03</w:t>
+              </w:r>
+            </w:hyperlink>
+            <w:r>
+              <w:t xml:space="preserve"> Edit user profile</w:t>
             </w:r>
           </w:p>
           <w:p>
@@ -4487,8 +4562,16 @@
               <w:ind w:right="-15" w:hanging="360"/>
               <w:contextualSpacing/>
             </w:pPr>
-            <w:r>
-              <w:t>F-04 View list of users</w:t>
+            <w:hyperlink r:id="rId27" w:anchor="heading=h.xsli3exd2qt7" w:history="1">
+              <w:r>
+                <w:rPr>
+                  <w:u w:val="single"/>
+                </w:rPr>
+                <w:t>F-04</w:t>
+              </w:r>
+            </w:hyperlink>
+            <w:r>
+              <w:t xml:space="preserve"> View list of users</w:t>
             </w:r>
           </w:p>
           <w:p>
@@ -4501,8 +4584,16 @@
               <w:ind w:right="-15" w:hanging="360"/>
               <w:contextualSpacing/>
             </w:pPr>
-            <w:r>
-              <w:t>F-05 Delete user profile</w:t>
+            <w:hyperlink r:id="rId28" w:anchor="heading=h.1s5v0c5cp3sc" w:history="1">
+              <w:r>
+                <w:rPr>
+                  <w:u w:val="single"/>
+                </w:rPr>
+                <w:t>F-05</w:t>
+              </w:r>
+            </w:hyperlink>
+            <w:r>
+              <w:t xml:space="preserve"> Delete user profile</w:t>
             </w:r>
           </w:p>
           <w:p>
@@ -4529,7 +4620,7 @@
               <w:ind w:right="-15" w:hanging="360"/>
               <w:contextualSpacing/>
             </w:pPr>
-            <w:hyperlink r:id="rId23" w:anchor="heading=h.25nxhedb4d0m">
+            <w:hyperlink r:id="rId29" w:anchor="heading=h.25nxhedb4d0m">
               <w:r>
                 <w:rPr>
                   <w:u w:val="single"/>
@@ -4551,7 +4642,7 @@
               <w:ind w:right="-15" w:hanging="360"/>
               <w:contextualSpacing/>
             </w:pPr>
-            <w:hyperlink r:id="rId24" w:anchor="heading=h.vrwemnvsau26">
+            <w:hyperlink r:id="rId30" w:anchor="heading=h.vrwemnvsau26">
               <w:r>
                 <w:rPr>
                   <w:u w:val="single"/>
@@ -4573,7 +4664,7 @@
               <w:ind w:right="-15" w:hanging="360"/>
               <w:contextualSpacing/>
             </w:pPr>
-            <w:hyperlink r:id="rId25" w:anchor="heading=h.p407zn53qv45">
+            <w:hyperlink r:id="rId31" w:anchor="heading=h.p407zn53qv45">
               <w:r>
                 <w:rPr>
                   <w:u w:val="single"/>
@@ -4638,7 +4729,7 @@
               <w:ind w:right="-15" w:hanging="360"/>
               <w:contextualSpacing/>
             </w:pPr>
-            <w:hyperlink r:id="rId26" w:anchor="heading=h.ncj3uamj3d4o">
+            <w:hyperlink r:id="rId32" w:anchor="heading=h.ncj3uamj3d4o">
               <w:r>
                 <w:rPr>
                   <w:u w:val="single"/>
@@ -4660,7 +4751,7 @@
               <w:ind w:right="-15" w:hanging="360"/>
               <w:contextualSpacing/>
             </w:pPr>
-            <w:hyperlink r:id="rId27" w:anchor="heading=h.xeieado5xayr">
+            <w:hyperlink r:id="rId33" w:anchor="heading=h.xeieado5xayr">
               <w:r>
                 <w:rPr>
                   <w:u w:val="single"/>
@@ -4682,7 +4773,7 @@
               <w:ind w:right="-15" w:hanging="360"/>
               <w:contextualSpacing/>
             </w:pPr>
-            <w:hyperlink r:id="rId28" w:anchor="heading=h.kdmel8gbe9od">
+            <w:hyperlink r:id="rId34" w:anchor="heading=h.kdmel8gbe9od">
               <w:r>
                 <w:rPr>
                   <w:u w:val="single"/>
@@ -4704,7 +4795,7 @@
               <w:ind w:right="-15" w:hanging="360"/>
               <w:contextualSpacing/>
             </w:pPr>
-            <w:hyperlink r:id="rId29" w:anchor="heading=h.huf0wr7ibe4y">
+            <w:hyperlink r:id="rId35" w:anchor="heading=h.huf0wr7ibe4y">
               <w:r>
                 <w:rPr>
                   <w:u w:val="single"/>
@@ -4726,7 +4817,7 @@
               <w:ind w:right="-15" w:hanging="360"/>
               <w:contextualSpacing/>
             </w:pPr>
-            <w:hyperlink r:id="rId30" w:anchor="heading=h.ivv2xufpa1mw">
+            <w:hyperlink r:id="rId36" w:anchor="heading=h.ivv2xufpa1mw">
               <w:r>
                 <w:rPr>
                   <w:u w:val="single"/>
@@ -4863,12 +4954,6 @@
         <w:rPr>
           <w:rStyle w:val="Strong"/>
         </w:rPr>
-        <w:br/>
-      </w:r>
-      <w:r>
-        <w:rPr>
-          <w:rStyle w:val="Strong"/>
-        </w:rPr>
         <w:lastRenderedPageBreak/>
         <w:br/>
       </w:r>
@@ -5381,8 +5466,8 @@
       </w:pPr>
     </w:p>
     <w:sectPr>
-      <w:headerReference w:type="default" r:id="rId31"/>
-      <w:headerReference w:type="first" r:id="rId32"/>
+      <w:headerReference w:type="default" r:id="rId37"/>
+      <w:headerReference w:type="first" r:id="rId38"/>
       <w:pgSz w:w="11906" w:h="16838" w:code="9"/>
       <w:pgMar w:top="1080" w:right="1080" w:bottom="1080" w:left="1080" w:header="720" w:footer="720" w:gutter="0"/>
       <w:pgNumType w:start="0"/>
@@ -5395,7 +5480,7 @@
 </file>
 
 <file path=word/endnotes.xml><?xml version="1.0" encoding="utf-8"?>
-<w:endnotes xmlns:wpc="http://schemas.microsoft.com/office/word/2010/wordprocessingCanvas" xmlns:mc="http://schemas.openxmlformats.org/markup-compatibility/2006" xmlns:o="urn:schemas-microsoft-com:office:office" xmlns:r="http://schemas.openxmlformats.org/officeDocument/2006/relationships" xmlns:m="http://schemas.openxmlformats.org/officeDocument/2006/math" xmlns:v="urn:schemas-microsoft-com:vml" xmlns:wp14="http://schemas.microsoft.com/office/word/2010/wordprocessingDrawing" xmlns:wp="http://schemas.openxmlformats.org/drawingml/2006/wordprocessingDrawing" xmlns:w10="urn:schemas-microsoft-com:office:word" xmlns:w="http://schemas.openxmlformats.org/wordprocessingml/2006/main" xmlns:w14="http://schemas.microsoft.com/office/word/2010/wordml" xmlns:wpg="http://schemas.microsoft.com/office/word/2010/wordprocessingGroup" xmlns:wpi="http://schemas.microsoft.com/office/word/2010/wordprocessingInk" xmlns:wne="http://schemas.microsoft.com/office/word/2006/wordml" xmlns:wps="http://schemas.microsoft.com/office/word/2010/wordprocessingShape" mc:Ignorable="w14 wp14">
+<w:endnotes xmlns:wpc="http://schemas.microsoft.com/office/word/2010/wordprocessingCanvas" xmlns:cx="http://schemas.microsoft.com/office/drawing/2014/chartex" xmlns:cx1="http://schemas.microsoft.com/office/drawing/2015/9/8/chartex" xmlns:cx2="http://schemas.microsoft.com/office/drawing/2015/10/21/chartex" xmlns:mc="http://schemas.openxmlformats.org/markup-compatibility/2006" xmlns:o="urn:schemas-microsoft-com:office:office" xmlns:r="http://schemas.openxmlformats.org/officeDocument/2006/relationships" xmlns:m="http://schemas.openxmlformats.org/officeDocument/2006/math" xmlns:v="urn:schemas-microsoft-com:vml" xmlns:wp14="http://schemas.microsoft.com/office/word/2010/wordprocessingDrawing" xmlns:wp="http://schemas.openxmlformats.org/drawingml/2006/wordprocessingDrawing" xmlns:w10="urn:schemas-microsoft-com:office:word" xmlns:w="http://schemas.openxmlformats.org/wordprocessingml/2006/main" xmlns:w14="http://schemas.microsoft.com/office/word/2010/wordml" xmlns:w15="http://schemas.microsoft.com/office/word/2012/wordml" xmlns:w16se="http://schemas.microsoft.com/office/word/2015/wordml/symex" xmlns:wpg="http://schemas.microsoft.com/office/word/2010/wordprocessingGroup" xmlns:wpi="http://schemas.microsoft.com/office/word/2010/wordprocessingInk" xmlns:wne="http://schemas.microsoft.com/office/word/2006/wordml" xmlns:wps="http://schemas.microsoft.com/office/word/2010/wordprocessingShape" mc:Ignorable="w14 w15 w16se wp14">
   <w:endnote w:type="separator" w:id="-1">
     <w:p>
       <w:pPr>
@@ -5420,7 +5505,7 @@
 </file>
 
 <file path=word/footnotes.xml><?xml version="1.0" encoding="utf-8"?>
-<w:footnotes xmlns:wpc="http://schemas.microsoft.com/office/word/2010/wordprocessingCanvas" xmlns:mc="http://schemas.openxmlformats.org/markup-compatibility/2006" xmlns:o="urn:schemas-microsoft-com:office:office" xmlns:r="http://schemas.openxmlformats.org/officeDocument/2006/relationships" xmlns:m="http://schemas.openxmlformats.org/officeDocument/2006/math" xmlns:v="urn:schemas-microsoft-com:vml" xmlns:wp14="http://schemas.microsoft.com/office/word/2010/wordprocessingDrawing" xmlns:wp="http://schemas.openxmlformats.org/drawingml/2006/wordprocessingDrawing" xmlns:w10="urn:schemas-microsoft-com:office:word" xmlns:w="http://schemas.openxmlformats.org/wordprocessingml/2006/main" xmlns:w14="http://schemas.microsoft.com/office/word/2010/wordml" xmlns:wpg="http://schemas.microsoft.com/office/word/2010/wordprocessingGroup" xmlns:wpi="http://schemas.microsoft.com/office/word/2010/wordprocessingInk" xmlns:wne="http://schemas.microsoft.com/office/word/2006/wordml" xmlns:wps="http://schemas.microsoft.com/office/word/2010/wordprocessingShape" mc:Ignorable="w14 wp14">
+<w:footnotes xmlns:wpc="http://schemas.microsoft.com/office/word/2010/wordprocessingCanvas" xmlns:cx="http://schemas.microsoft.com/office/drawing/2014/chartex" xmlns:cx1="http://schemas.microsoft.com/office/drawing/2015/9/8/chartex" xmlns:cx2="http://schemas.microsoft.com/office/drawing/2015/10/21/chartex" xmlns:mc="http://schemas.openxmlformats.org/markup-compatibility/2006" xmlns:o="urn:schemas-microsoft-com:office:office" xmlns:r="http://schemas.openxmlformats.org/officeDocument/2006/relationships" xmlns:m="http://schemas.openxmlformats.org/officeDocument/2006/math" xmlns:v="urn:schemas-microsoft-com:vml" xmlns:wp14="http://schemas.microsoft.com/office/word/2010/wordprocessingDrawing" xmlns:wp="http://schemas.openxmlformats.org/drawingml/2006/wordprocessingDrawing" xmlns:w10="urn:schemas-microsoft-com:office:word" xmlns:w="http://schemas.openxmlformats.org/wordprocessingml/2006/main" xmlns:w14="http://schemas.microsoft.com/office/word/2010/wordml" xmlns:w15="http://schemas.microsoft.com/office/word/2012/wordml" xmlns:w16se="http://schemas.microsoft.com/office/word/2015/wordml/symex" xmlns:wpg="http://schemas.microsoft.com/office/word/2010/wordprocessingGroup" xmlns:wpi="http://schemas.microsoft.com/office/word/2010/wordprocessingInk" xmlns:wne="http://schemas.microsoft.com/office/word/2006/wordml" xmlns:wps="http://schemas.microsoft.com/office/word/2010/wordprocessingShape" mc:Ignorable="w14 w15 w16se wp14">
   <w:footnote w:type="separator" w:id="-1">
     <w:p>
       <w:pPr>
@@ -5445,7 +5530,7 @@
 </file>
 
 <file path=word/header1.xml><?xml version="1.0" encoding="utf-8"?>
-<w:hdr xmlns:wpc="http://schemas.microsoft.com/office/word/2010/wordprocessingCanvas" xmlns:mc="http://schemas.openxmlformats.org/markup-compatibility/2006" xmlns:o="urn:schemas-microsoft-com:office:office" xmlns:r="http://schemas.openxmlformats.org/officeDocument/2006/relationships" xmlns:m="http://schemas.openxmlformats.org/officeDocument/2006/math" xmlns:v="urn:schemas-microsoft-com:vml" xmlns:wp14="http://schemas.microsoft.com/office/word/2010/wordprocessingDrawing" xmlns:wp="http://schemas.openxmlformats.org/drawingml/2006/wordprocessingDrawing" xmlns:w10="urn:schemas-microsoft-com:office:word" xmlns:w="http://schemas.openxmlformats.org/wordprocessingml/2006/main" xmlns:w14="http://schemas.microsoft.com/office/word/2010/wordml" xmlns:wpg="http://schemas.microsoft.com/office/word/2010/wordprocessingGroup" xmlns:wpi="http://schemas.microsoft.com/office/word/2010/wordprocessingInk" xmlns:wne="http://schemas.microsoft.com/office/word/2006/wordml" xmlns:wps="http://schemas.microsoft.com/office/word/2010/wordprocessingShape" mc:Ignorable="w14 wp14">
+<w:hdr xmlns:wpc="http://schemas.microsoft.com/office/word/2010/wordprocessingCanvas" xmlns:cx="http://schemas.microsoft.com/office/drawing/2014/chartex" xmlns:cx1="http://schemas.microsoft.com/office/drawing/2015/9/8/chartex" xmlns:cx2="http://schemas.microsoft.com/office/drawing/2015/10/21/chartex" xmlns:mc="http://schemas.openxmlformats.org/markup-compatibility/2006" xmlns:o="urn:schemas-microsoft-com:office:office" xmlns:r="http://schemas.openxmlformats.org/officeDocument/2006/relationships" xmlns:m="http://schemas.openxmlformats.org/officeDocument/2006/math" xmlns:v="urn:schemas-microsoft-com:vml" xmlns:wp14="http://schemas.microsoft.com/office/word/2010/wordprocessingDrawing" xmlns:wp="http://schemas.openxmlformats.org/drawingml/2006/wordprocessingDrawing" xmlns:w10="urn:schemas-microsoft-com:office:word" xmlns:w="http://schemas.openxmlformats.org/wordprocessingml/2006/main" xmlns:w14="http://schemas.microsoft.com/office/word/2010/wordml" xmlns:w15="http://schemas.microsoft.com/office/word/2012/wordml" xmlns:w16se="http://schemas.microsoft.com/office/word/2015/wordml/symex" xmlns:wpg="http://schemas.microsoft.com/office/word/2010/wordprocessingGroup" xmlns:wpi="http://schemas.microsoft.com/office/word/2010/wordprocessingInk" xmlns:wne="http://schemas.microsoft.com/office/word/2006/wordml" xmlns:wps="http://schemas.microsoft.com/office/word/2010/wordprocessingShape" mc:Ignorable="w14 w15 w16se wp14">
   <w:p>
     <w:pPr>
       <w:pStyle w:val="Subtitle"/>
@@ -5483,7 +5568,7 @@
 </file>
 
 <file path=word/header2.xml><?xml version="1.0" encoding="utf-8"?>
-<w:hdr xmlns:wpc="http://schemas.microsoft.com/office/word/2010/wordprocessingCanvas" xmlns:mc="http://schemas.openxmlformats.org/markup-compatibility/2006" xmlns:o="urn:schemas-microsoft-com:office:office" xmlns:r="http://schemas.openxmlformats.org/officeDocument/2006/relationships" xmlns:m="http://schemas.openxmlformats.org/officeDocument/2006/math" xmlns:v="urn:schemas-microsoft-com:vml" xmlns:wp14="http://schemas.microsoft.com/office/word/2010/wordprocessingDrawing" xmlns:wp="http://schemas.openxmlformats.org/drawingml/2006/wordprocessingDrawing" xmlns:w10="urn:schemas-microsoft-com:office:word" xmlns:w="http://schemas.openxmlformats.org/wordprocessingml/2006/main" xmlns:w14="http://schemas.microsoft.com/office/word/2010/wordml" xmlns:wpg="http://schemas.microsoft.com/office/word/2010/wordprocessingGroup" xmlns:wpi="http://schemas.microsoft.com/office/word/2010/wordprocessingInk" xmlns:wne="http://schemas.microsoft.com/office/word/2006/wordml" xmlns:wps="http://schemas.microsoft.com/office/word/2010/wordprocessingShape" mc:Ignorable="w14 wp14">
+<w:hdr xmlns:wpc="http://schemas.microsoft.com/office/word/2010/wordprocessingCanvas" xmlns:cx="http://schemas.microsoft.com/office/drawing/2014/chartex" xmlns:cx1="http://schemas.microsoft.com/office/drawing/2015/9/8/chartex" xmlns:cx2="http://schemas.microsoft.com/office/drawing/2015/10/21/chartex" xmlns:mc="http://schemas.openxmlformats.org/markup-compatibility/2006" xmlns:o="urn:schemas-microsoft-com:office:office" xmlns:r="http://schemas.openxmlformats.org/officeDocument/2006/relationships" xmlns:m="http://schemas.openxmlformats.org/officeDocument/2006/math" xmlns:v="urn:schemas-microsoft-com:vml" xmlns:wp14="http://schemas.microsoft.com/office/word/2010/wordprocessingDrawing" xmlns:wp="http://schemas.openxmlformats.org/drawingml/2006/wordprocessingDrawing" xmlns:w10="urn:schemas-microsoft-com:office:word" xmlns:w="http://schemas.openxmlformats.org/wordprocessingml/2006/main" xmlns:w14="http://schemas.microsoft.com/office/word/2010/wordml" xmlns:w15="http://schemas.microsoft.com/office/word/2012/wordml" xmlns:w16se="http://schemas.microsoft.com/office/word/2015/wordml/symex" xmlns:wpg="http://schemas.microsoft.com/office/word/2010/wordprocessingGroup" xmlns:wpi="http://schemas.microsoft.com/office/word/2010/wordprocessingInk" xmlns:wne="http://schemas.microsoft.com/office/word/2006/wordml" xmlns:wps="http://schemas.microsoft.com/office/word/2010/wordprocessingShape" mc:Ignorable="w14 w15 w16se wp14">
   <w:p>
     <w:pPr>
       <w:spacing w:before="600" w:line="240" w:lineRule="auto"/>
@@ -5493,8 +5578,8 @@
 </file>
 
 <file path=word/numbering.xml><?xml version="1.0" encoding="utf-8"?>
-<w:numbering xmlns:wpc="http://schemas.microsoft.com/office/word/2010/wordprocessingCanvas" xmlns:mc="http://schemas.openxmlformats.org/markup-compatibility/2006" xmlns:o="urn:schemas-microsoft-com:office:office" xmlns:r="http://schemas.openxmlformats.org/officeDocument/2006/relationships" xmlns:m="http://schemas.openxmlformats.org/officeDocument/2006/math" xmlns:v="urn:schemas-microsoft-com:vml" xmlns:wp14="http://schemas.microsoft.com/office/word/2010/wordprocessingDrawing" xmlns:wp="http://schemas.openxmlformats.org/drawingml/2006/wordprocessingDrawing" xmlns:w10="urn:schemas-microsoft-com:office:word" xmlns:w="http://schemas.openxmlformats.org/wordprocessingml/2006/main" xmlns:w14="http://schemas.microsoft.com/office/word/2010/wordml" xmlns:wpg="http://schemas.microsoft.com/office/word/2010/wordprocessingGroup" xmlns:wpi="http://schemas.microsoft.com/office/word/2010/wordprocessingInk" xmlns:wne="http://schemas.microsoft.com/office/word/2006/wordml" xmlns:wps="http://schemas.microsoft.com/office/word/2010/wordprocessingShape" mc:Ignorable="w14 wp14">
-  <w:abstractNum w:abstractNumId="0">
+<w:numbering xmlns:wpc="http://schemas.microsoft.com/office/word/2010/wordprocessingCanvas" xmlns:cx="http://schemas.microsoft.com/office/drawing/2014/chartex" xmlns:cx1="http://schemas.microsoft.com/office/drawing/2015/9/8/chartex" xmlns:cx2="http://schemas.microsoft.com/office/drawing/2015/10/21/chartex" xmlns:mc="http://schemas.openxmlformats.org/markup-compatibility/2006" xmlns:o="urn:schemas-microsoft-com:office:office" xmlns:r="http://schemas.openxmlformats.org/officeDocument/2006/relationships" xmlns:m="http://schemas.openxmlformats.org/officeDocument/2006/math" xmlns:v="urn:schemas-microsoft-com:vml" xmlns:wp14="http://schemas.microsoft.com/office/word/2010/wordprocessingDrawing" xmlns:wp="http://schemas.openxmlformats.org/drawingml/2006/wordprocessingDrawing" xmlns:w10="urn:schemas-microsoft-com:office:word" xmlns:w="http://schemas.openxmlformats.org/wordprocessingml/2006/main" xmlns:w14="http://schemas.microsoft.com/office/word/2010/wordml" xmlns:w15="http://schemas.microsoft.com/office/word/2012/wordml" xmlns:w16se="http://schemas.microsoft.com/office/word/2015/wordml/symex" xmlns:wpg="http://schemas.microsoft.com/office/word/2010/wordprocessingGroup" xmlns:wpi="http://schemas.microsoft.com/office/word/2010/wordprocessingInk" xmlns:wne="http://schemas.microsoft.com/office/word/2006/wordml" xmlns:wps="http://schemas.microsoft.com/office/word/2010/wordprocessingShape" mc:Ignorable="w14 w15 w16se wp14">
+  <w:abstractNum w:abstractNumId="0" w15:restartNumberingAfterBreak="0">
     <w:nsid w:val="27134611"/>
     <w:multiLevelType w:val="multilevel"/>
     <w:tmpl w:val="67ACB1F6"/>
@@ -5607,7 +5692,7 @@
       </w:rPr>
     </w:lvl>
   </w:abstractNum>
-  <w:abstractNum w:abstractNumId="1">
+  <w:abstractNum w:abstractNumId="1" w15:restartNumberingAfterBreak="0">
     <w:nsid w:val="61BB7C1D"/>
     <w:multiLevelType w:val="multilevel"/>
     <w:tmpl w:val="58FAD428"/>
@@ -5730,7 +5815,7 @@
 </file>
 
 <file path=word/styles.xml><?xml version="1.0" encoding="utf-8"?>
-<w:styles xmlns:mc="http://schemas.openxmlformats.org/markup-compatibility/2006" xmlns:r="http://schemas.openxmlformats.org/officeDocument/2006/relationships" xmlns:w="http://schemas.openxmlformats.org/wordprocessingml/2006/main" xmlns:w14="http://schemas.microsoft.com/office/word/2010/wordml" mc:Ignorable="w14">
+<w:styles xmlns:mc="http://schemas.openxmlformats.org/markup-compatibility/2006" xmlns:r="http://schemas.openxmlformats.org/officeDocument/2006/relationships" xmlns:w="http://schemas.openxmlformats.org/wordprocessingml/2006/main" xmlns:w14="http://schemas.microsoft.com/office/word/2010/wordml" xmlns:w15="http://schemas.microsoft.com/office/word/2012/wordml" xmlns:w16se="http://schemas.microsoft.com/office/word/2015/wordml/symex" mc:Ignorable="w14 w15 w16se">
   <w:docDefaults>
     <w:rPrDefault>
       <w:rPr>
@@ -5746,144 +5831,379 @@
       </w:pPr>
     </w:pPrDefault>
   </w:docDefaults>
-  <w:latentStyles w:defLockedState="0" w:defUIPriority="99" w:defSemiHidden="1" w:defUnhideWhenUsed="1" w:defQFormat="0" w:count="267">
-    <w:lsdException w:name="Normal" w:semiHidden="0" w:uiPriority="0" w:unhideWhenUsed="0" w:qFormat="1"/>
-    <w:lsdException w:name="heading 1" w:semiHidden="0" w:uiPriority="9" w:unhideWhenUsed="0" w:qFormat="1"/>
-    <w:lsdException w:name="heading 2" w:uiPriority="9" w:qFormat="1"/>
-    <w:lsdException w:name="heading 3" w:uiPriority="9" w:qFormat="1"/>
-    <w:lsdException w:name="heading 4" w:uiPriority="9" w:qFormat="1"/>
-    <w:lsdException w:name="heading 5" w:uiPriority="9" w:qFormat="1"/>
-    <w:lsdException w:name="heading 6" w:uiPriority="9" w:qFormat="1"/>
-    <w:lsdException w:name="heading 7" w:uiPriority="9" w:qFormat="1"/>
-    <w:lsdException w:name="heading 8" w:uiPriority="9" w:qFormat="1"/>
-    <w:lsdException w:name="heading 9" w:uiPriority="9" w:qFormat="1"/>
-    <w:lsdException w:name="toc 1" w:uiPriority="39" w:qFormat="1"/>
-    <w:lsdException w:name="toc 2" w:uiPriority="39" w:qFormat="1"/>
-    <w:lsdException w:name="toc 3" w:uiPriority="39" w:qFormat="1"/>
-    <w:lsdException w:name="toc 4" w:uiPriority="39"/>
-    <w:lsdException w:name="toc 5" w:uiPriority="39"/>
-    <w:lsdException w:name="toc 6" w:uiPriority="39"/>
-    <w:lsdException w:name="toc 7" w:uiPriority="39"/>
-    <w:lsdException w:name="toc 8" w:uiPriority="39"/>
-    <w:lsdException w:name="toc 9" w:uiPriority="39"/>
-    <w:lsdException w:name="caption" w:uiPriority="35" w:qFormat="1"/>
-    <w:lsdException w:name="Title" w:semiHidden="0" w:uiPriority="10" w:unhideWhenUsed="0" w:qFormat="1"/>
-    <w:lsdException w:name="Default Paragraph Font" w:uiPriority="1"/>
-    <w:lsdException w:name="Subtitle" w:semiHidden="0" w:uiPriority="11" w:unhideWhenUsed="0" w:qFormat="1"/>
-    <w:lsdException w:name="Strong" w:semiHidden="0" w:uiPriority="22" w:unhideWhenUsed="0" w:qFormat="1"/>
-    <w:lsdException w:name="Emphasis" w:semiHidden="0" w:uiPriority="20" w:unhideWhenUsed="0" w:qFormat="1"/>
-    <w:lsdException w:name="Table Grid" w:semiHidden="0" w:uiPriority="39" w:unhideWhenUsed="0"/>
-    <w:lsdException w:name="Placeholder Text" w:unhideWhenUsed="0"/>
-    <w:lsdException w:name="No Spacing" w:semiHidden="0" w:uiPriority="1" w:unhideWhenUsed="0" w:qFormat="1"/>
-    <w:lsdException w:name="Light Shading" w:semiHidden="0" w:uiPriority="60" w:unhideWhenUsed="0"/>
-    <w:lsdException w:name="Light List" w:semiHidden="0" w:uiPriority="61" w:unhideWhenUsed="0"/>
-    <w:lsdException w:name="Light Grid" w:semiHidden="0" w:uiPriority="62" w:unhideWhenUsed="0"/>
-    <w:lsdException w:name="Medium Shading 1" w:semiHidden="0" w:uiPriority="63" w:unhideWhenUsed="0"/>
-    <w:lsdException w:name="Medium Shading 2" w:semiHidden="0" w:uiPriority="64" w:unhideWhenUsed="0"/>
-    <w:lsdException w:name="Medium List 1" w:semiHidden="0" w:uiPriority="65" w:unhideWhenUsed="0"/>
-    <w:lsdException w:name="Medium List 2" w:semiHidden="0" w:uiPriority="66" w:unhideWhenUsed="0"/>
-    <w:lsdException w:name="Medium Grid 1" w:semiHidden="0" w:uiPriority="67" w:unhideWhenUsed="0"/>
-    <w:lsdException w:name="Medium Grid 2" w:semiHidden="0" w:uiPriority="68" w:unhideWhenUsed="0"/>
-    <w:lsdException w:name="Medium Grid 3" w:semiHidden="0" w:uiPriority="69" w:unhideWhenUsed="0"/>
-    <w:lsdException w:name="Dark List" w:semiHidden="0" w:uiPriority="70" w:unhideWhenUsed="0"/>
-    <w:lsdException w:name="Colorful Shading" w:semiHidden="0" w:uiPriority="71" w:unhideWhenUsed="0"/>
-    <w:lsdException w:name="Colorful List" w:semiHidden="0" w:uiPriority="72" w:unhideWhenUsed="0"/>
-    <w:lsdException w:name="Colorful Grid" w:semiHidden="0" w:uiPriority="73" w:unhideWhenUsed="0"/>
-    <w:lsdException w:name="Light Shading Accent 1" w:semiHidden="0" w:uiPriority="60" w:unhideWhenUsed="0"/>
-    <w:lsdException w:name="Light List Accent 1" w:semiHidden="0" w:uiPriority="61" w:unhideWhenUsed="0"/>
-    <w:lsdException w:name="Light Grid Accent 1" w:semiHidden="0" w:uiPriority="62" w:unhideWhenUsed="0"/>
-    <w:lsdException w:name="Medium Shading 1 Accent 1" w:semiHidden="0" w:uiPriority="63" w:unhideWhenUsed="0"/>
-    <w:lsdException w:name="Medium Shading 2 Accent 1" w:semiHidden="0" w:uiPriority="64" w:unhideWhenUsed="0"/>
-    <w:lsdException w:name="Medium List 1 Accent 1" w:semiHidden="0" w:uiPriority="65" w:unhideWhenUsed="0"/>
-    <w:lsdException w:name="Revision" w:unhideWhenUsed="0"/>
-    <w:lsdException w:name="List Paragraph" w:semiHidden="0" w:uiPriority="34" w:unhideWhenUsed="0" w:qFormat="1"/>
-    <w:lsdException w:name="Quote" w:semiHidden="0" w:uiPriority="29" w:unhideWhenUsed="0" w:qFormat="1"/>
-    <w:lsdException w:name="Intense Quote" w:semiHidden="0" w:uiPriority="30" w:unhideWhenUsed="0" w:qFormat="1"/>
-    <w:lsdException w:name="Medium List 2 Accent 1" w:semiHidden="0" w:uiPriority="66" w:unhideWhenUsed="0"/>
-    <w:lsdException w:name="Medium Grid 1 Accent 1" w:semiHidden="0" w:uiPriority="67" w:unhideWhenUsed="0"/>
-    <w:lsdException w:name="Medium Grid 2 Accent 1" w:semiHidden="0" w:uiPriority="68" w:unhideWhenUsed="0"/>
-    <w:lsdException w:name="Medium Grid 3 Accent 1" w:semiHidden="0" w:uiPriority="69" w:unhideWhenUsed="0"/>
-    <w:lsdException w:name="Dark List Accent 1" w:semiHidden="0" w:uiPriority="70" w:unhideWhenUsed="0"/>
-    <w:lsdException w:name="Colorful Shading Accent 1" w:semiHidden="0" w:uiPriority="71" w:unhideWhenUsed="0"/>
-    <w:lsdException w:name="Colorful List Accent 1" w:semiHidden="0" w:uiPriority="72" w:unhideWhenUsed="0"/>
-    <w:lsdException w:name="Colorful Grid Accent 1" w:semiHidden="0" w:uiPriority="73" w:unhideWhenUsed="0"/>
-    <w:lsdException w:name="Light Shading Accent 2" w:semiHidden="0" w:uiPriority="60" w:unhideWhenUsed="0"/>
-    <w:lsdException w:name="Light List Accent 2" w:semiHidden="0" w:uiPriority="61" w:unhideWhenUsed="0"/>
-    <w:lsdException w:name="Light Grid Accent 2" w:semiHidden="0" w:uiPriority="62" w:unhideWhenUsed="0"/>
-    <w:lsdException w:name="Medium Shading 1 Accent 2" w:semiHidden="0" w:uiPriority="63" w:unhideWhenUsed="0"/>
-    <w:lsdException w:name="Medium Shading 2 Accent 2" w:semiHidden="0" w:uiPriority="64" w:unhideWhenUsed="0"/>
-    <w:lsdException w:name="Medium List 1 Accent 2" w:semiHidden="0" w:uiPriority="65" w:unhideWhenUsed="0"/>
-    <w:lsdException w:name="Medium List 2 Accent 2" w:semiHidden="0" w:uiPriority="66" w:unhideWhenUsed="0"/>
-    <w:lsdException w:name="Medium Grid 1 Accent 2" w:semiHidden="0" w:uiPriority="67" w:unhideWhenUsed="0"/>
-    <w:lsdException w:name="Medium Grid 2 Accent 2" w:semiHidden="0" w:uiPriority="68" w:unhideWhenUsed="0"/>
-    <w:lsdException w:name="Medium Grid 3 Accent 2" w:semiHidden="0" w:uiPriority="69" w:unhideWhenUsed="0"/>
-    <w:lsdException w:name="Dark List Accent 2" w:semiHidden="0" w:uiPriority="70" w:unhideWhenUsed="0"/>
-    <w:lsdException w:name="Colorful Shading Accent 2" w:semiHidden="0" w:uiPriority="71" w:unhideWhenUsed="0"/>
-    <w:lsdException w:name="Colorful List Accent 2" w:semiHidden="0" w:uiPriority="72" w:unhideWhenUsed="0"/>
-    <w:lsdException w:name="Colorful Grid Accent 2" w:semiHidden="0" w:uiPriority="73" w:unhideWhenUsed="0"/>
-    <w:lsdException w:name="Light Shading Accent 3" w:semiHidden="0" w:uiPriority="60" w:unhideWhenUsed="0"/>
-    <w:lsdException w:name="Light List Accent 3" w:semiHidden="0" w:uiPriority="61" w:unhideWhenUsed="0"/>
-    <w:lsdException w:name="Light Grid Accent 3" w:semiHidden="0" w:uiPriority="62" w:unhideWhenUsed="0"/>
-    <w:lsdException w:name="Medium Shading 1 Accent 3" w:semiHidden="0" w:uiPriority="63" w:unhideWhenUsed="0"/>
-    <w:lsdException w:name="Medium Shading 2 Accent 3" w:semiHidden="0" w:uiPriority="64" w:unhideWhenUsed="0"/>
-    <w:lsdException w:name="Medium List 1 Accent 3" w:semiHidden="0" w:uiPriority="65" w:unhideWhenUsed="0"/>
-    <w:lsdException w:name="Medium List 2 Accent 3" w:semiHidden="0" w:uiPriority="66" w:unhideWhenUsed="0"/>
-    <w:lsdException w:name="Medium Grid 1 Accent 3" w:semiHidden="0" w:uiPriority="67" w:unhideWhenUsed="0"/>
-    <w:lsdException w:name="Medium Grid 2 Accent 3" w:semiHidden="0" w:uiPriority="68" w:unhideWhenUsed="0"/>
-    <w:lsdException w:name="Medium Grid 3 Accent 3" w:semiHidden="0" w:uiPriority="69" w:unhideWhenUsed="0"/>
-    <w:lsdException w:name="Dark List Accent 3" w:semiHidden="0" w:uiPriority="70" w:unhideWhenUsed="0"/>
-    <w:lsdException w:name="Colorful Shading Accent 3" w:semiHidden="0" w:uiPriority="71" w:unhideWhenUsed="0"/>
-    <w:lsdException w:name="Colorful List Accent 3" w:semiHidden="0" w:uiPriority="72" w:unhideWhenUsed="0"/>
-    <w:lsdException w:name="Colorful Grid Accent 3" w:semiHidden="0" w:uiPriority="73" w:unhideWhenUsed="0"/>
-    <w:lsdException w:name="Light Shading Accent 4" w:semiHidden="0" w:uiPriority="60" w:unhideWhenUsed="0"/>
-    <w:lsdException w:name="Light List Accent 4" w:semiHidden="0" w:uiPriority="61" w:unhideWhenUsed="0"/>
-    <w:lsdException w:name="Light Grid Accent 4" w:semiHidden="0" w:uiPriority="62" w:unhideWhenUsed="0"/>
-    <w:lsdException w:name="Medium Shading 1 Accent 4" w:semiHidden="0" w:uiPriority="63" w:unhideWhenUsed="0"/>
-    <w:lsdException w:name="Medium Shading 2 Accent 4" w:semiHidden="0" w:uiPriority="64" w:unhideWhenUsed="0"/>
-    <w:lsdException w:name="Medium List 1 Accent 4" w:semiHidden="0" w:uiPriority="65" w:unhideWhenUsed="0"/>
-    <w:lsdException w:name="Medium List 2 Accent 4" w:semiHidden="0" w:uiPriority="66" w:unhideWhenUsed="0"/>
-    <w:lsdException w:name="Medium Grid 1 Accent 4" w:semiHidden="0" w:uiPriority="67" w:unhideWhenUsed="0"/>
-    <w:lsdException w:name="Medium Grid 2 Accent 4" w:semiHidden="0" w:uiPriority="68" w:unhideWhenUsed="0"/>
-    <w:lsdException w:name="Medium Grid 3 Accent 4" w:semiHidden="0" w:uiPriority="69" w:unhideWhenUsed="0"/>
-    <w:lsdException w:name="Dark List Accent 4" w:semiHidden="0" w:uiPriority="70" w:unhideWhenUsed="0"/>
-    <w:lsdException w:name="Colorful Shading Accent 4" w:semiHidden="0" w:uiPriority="71" w:unhideWhenUsed="0"/>
-    <w:lsdException w:name="Colorful List Accent 4" w:semiHidden="0" w:uiPriority="72" w:unhideWhenUsed="0"/>
-    <w:lsdException w:name="Colorful Grid Accent 4" w:semiHidden="0" w:uiPriority="73" w:unhideWhenUsed="0"/>
-    <w:lsdException w:name="Light Shading Accent 5" w:semiHidden="0" w:uiPriority="60" w:unhideWhenUsed="0"/>
-    <w:lsdException w:name="Light List Accent 5" w:semiHidden="0" w:uiPriority="61" w:unhideWhenUsed="0"/>
-    <w:lsdException w:name="Light Grid Accent 5" w:semiHidden="0" w:uiPriority="62" w:unhideWhenUsed="0"/>
-    <w:lsdException w:name="Medium Shading 1 Accent 5" w:semiHidden="0" w:uiPriority="63" w:unhideWhenUsed="0"/>
-    <w:lsdException w:name="Medium Shading 2 Accent 5" w:semiHidden="0" w:uiPriority="64" w:unhideWhenUsed="0"/>
-    <w:lsdException w:name="Medium List 1 Accent 5" w:semiHidden="0" w:uiPriority="65" w:unhideWhenUsed="0"/>
-    <w:lsdException w:name="Medium List 2 Accent 5" w:semiHidden="0" w:uiPriority="66" w:unhideWhenUsed="0"/>
-    <w:lsdException w:name="Medium Grid 1 Accent 5" w:semiHidden="0" w:uiPriority="67" w:unhideWhenUsed="0"/>
-    <w:lsdException w:name="Medium Grid 2 Accent 5" w:semiHidden="0" w:uiPriority="68" w:unhideWhenUsed="0"/>
-    <w:lsdException w:name="Medium Grid 3 Accent 5" w:semiHidden="0" w:uiPriority="69" w:unhideWhenUsed="0"/>
-    <w:lsdException w:name="Dark List Accent 5" w:semiHidden="0" w:uiPriority="70" w:unhideWhenUsed="0"/>
-    <w:lsdException w:name="Colorful Shading Accent 5" w:semiHidden="0" w:uiPriority="71" w:unhideWhenUsed="0"/>
-    <w:lsdException w:name="Colorful List Accent 5" w:semiHidden="0" w:uiPriority="72" w:unhideWhenUsed="0"/>
-    <w:lsdException w:name="Colorful Grid Accent 5" w:semiHidden="0" w:uiPriority="73" w:unhideWhenUsed="0"/>
-    <w:lsdException w:name="Light Shading Accent 6" w:semiHidden="0" w:uiPriority="60" w:unhideWhenUsed="0"/>
-    <w:lsdException w:name="Light List Accent 6" w:semiHidden="0" w:uiPriority="61" w:unhideWhenUsed="0"/>
-    <w:lsdException w:name="Light Grid Accent 6" w:semiHidden="0" w:uiPriority="62" w:unhideWhenUsed="0"/>
-    <w:lsdException w:name="Medium Shading 1 Accent 6" w:semiHidden="0" w:uiPriority="63" w:unhideWhenUsed="0"/>
-    <w:lsdException w:name="Medium Shading 2 Accent 6" w:semiHidden="0" w:uiPriority="64" w:unhideWhenUsed="0"/>
-    <w:lsdException w:name="Medium List 1 Accent 6" w:semiHidden="0" w:uiPriority="65" w:unhideWhenUsed="0"/>
-    <w:lsdException w:name="Medium List 2 Accent 6" w:semiHidden="0" w:uiPriority="66" w:unhideWhenUsed="0"/>
-    <w:lsdException w:name="Medium Grid 1 Accent 6" w:semiHidden="0" w:uiPriority="67" w:unhideWhenUsed="0"/>
-    <w:lsdException w:name="Medium Grid 2 Accent 6" w:semiHidden="0" w:uiPriority="68" w:unhideWhenUsed="0"/>
-    <w:lsdException w:name="Medium Grid 3 Accent 6" w:semiHidden="0" w:uiPriority="69" w:unhideWhenUsed="0"/>
-    <w:lsdException w:name="Dark List Accent 6" w:semiHidden="0" w:uiPriority="70" w:unhideWhenUsed="0"/>
-    <w:lsdException w:name="Colorful Shading Accent 6" w:semiHidden="0" w:uiPriority="71" w:unhideWhenUsed="0"/>
-    <w:lsdException w:name="Colorful List Accent 6" w:semiHidden="0" w:uiPriority="72" w:unhideWhenUsed="0"/>
-    <w:lsdException w:name="Colorful Grid Accent 6" w:semiHidden="0" w:uiPriority="73" w:unhideWhenUsed="0"/>
-    <w:lsdException w:name="Subtle Emphasis" w:semiHidden="0" w:uiPriority="19" w:unhideWhenUsed="0" w:qFormat="1"/>
-    <w:lsdException w:name="Intense Emphasis" w:semiHidden="0" w:uiPriority="21" w:unhideWhenUsed="0" w:qFormat="1"/>
-    <w:lsdException w:name="Subtle Reference" w:semiHidden="0" w:uiPriority="31" w:unhideWhenUsed="0" w:qFormat="1"/>
-    <w:lsdException w:name="Intense Reference" w:semiHidden="0" w:uiPriority="32" w:unhideWhenUsed="0" w:qFormat="1"/>
-    <w:lsdException w:name="Book Title" w:semiHidden="0" w:uiPriority="33" w:unhideWhenUsed="0" w:qFormat="1"/>
-    <w:lsdException w:name="Bibliography" w:uiPriority="37"/>
-    <w:lsdException w:name="TOC Heading" w:uiPriority="39" w:qFormat="1"/>
+  <w:latentStyles w:defLockedState="0" w:defUIPriority="99" w:defSemiHidden="0" w:defUnhideWhenUsed="0" w:defQFormat="0" w:count="372">
+    <w:lsdException w:name="Normal" w:uiPriority="0" w:qFormat="1"/>
+    <w:lsdException w:name="heading 1" w:uiPriority="9" w:qFormat="1"/>
+    <w:lsdException w:name="heading 2" w:semiHidden="1" w:uiPriority="9" w:unhideWhenUsed="1" w:qFormat="1"/>
+    <w:lsdException w:name="heading 3" w:semiHidden="1" w:uiPriority="9" w:unhideWhenUsed="1" w:qFormat="1"/>
+    <w:lsdException w:name="heading 4" w:semiHidden="1" w:uiPriority="9" w:unhideWhenUsed="1" w:qFormat="1"/>
+    <w:lsdException w:name="heading 5" w:semiHidden="1" w:uiPriority="9" w:unhideWhenUsed="1" w:qFormat="1"/>
+    <w:lsdException w:name="heading 6" w:semiHidden="1" w:uiPriority="9" w:unhideWhenUsed="1" w:qFormat="1"/>
+    <w:lsdException w:name="heading 7" w:semiHidden="1" w:uiPriority="9" w:unhideWhenUsed="1" w:qFormat="1"/>
+    <w:lsdException w:name="heading 8" w:semiHidden="1" w:uiPriority="9" w:unhideWhenUsed="1" w:qFormat="1"/>
+    <w:lsdException w:name="heading 9" w:semiHidden="1" w:uiPriority="9" w:unhideWhenUsed="1" w:qFormat="1"/>
+    <w:lsdException w:name="index 1" w:semiHidden="1" w:unhideWhenUsed="1"/>
+    <w:lsdException w:name="index 2" w:semiHidden="1" w:unhideWhenUsed="1"/>
+    <w:lsdException w:name="index 3" w:semiHidden="1" w:unhideWhenUsed="1"/>
+    <w:lsdException w:name="index 4" w:semiHidden="1" w:unhideWhenUsed="1"/>
+    <w:lsdException w:name="index 5" w:semiHidden="1" w:unhideWhenUsed="1"/>
+    <w:lsdException w:name="index 6" w:semiHidden="1" w:unhideWhenUsed="1"/>
+    <w:lsdException w:name="index 7" w:semiHidden="1" w:unhideWhenUsed="1"/>
+    <w:lsdException w:name="index 8" w:semiHidden="1" w:unhideWhenUsed="1"/>
+    <w:lsdException w:name="index 9" w:semiHidden="1" w:unhideWhenUsed="1"/>
+    <w:lsdException w:name="toc 1" w:semiHidden="1" w:uiPriority="39" w:unhideWhenUsed="1" w:qFormat="1"/>
+    <w:lsdException w:name="toc 2" w:semiHidden="1" w:uiPriority="39" w:unhideWhenUsed="1" w:qFormat="1"/>
+    <w:lsdException w:name="toc 3" w:semiHidden="1" w:uiPriority="39" w:unhideWhenUsed="1" w:qFormat="1"/>
+    <w:lsdException w:name="toc 4" w:semiHidden="1" w:uiPriority="39" w:unhideWhenUsed="1"/>
+    <w:lsdException w:name="toc 5" w:semiHidden="1" w:uiPriority="39" w:unhideWhenUsed="1"/>
+    <w:lsdException w:name="toc 6" w:semiHidden="1" w:uiPriority="39" w:unhideWhenUsed="1"/>
+    <w:lsdException w:name="toc 7" w:semiHidden="1" w:uiPriority="39" w:unhideWhenUsed="1"/>
+    <w:lsdException w:name="toc 8" w:semiHidden="1" w:uiPriority="39" w:unhideWhenUsed="1"/>
+    <w:lsdException w:name="toc 9" w:semiHidden="1" w:uiPriority="39" w:unhideWhenUsed="1"/>
+    <w:lsdException w:name="Normal Indent" w:semiHidden="1" w:unhideWhenUsed="1"/>
+    <w:lsdException w:name="footnote text" w:semiHidden="1" w:unhideWhenUsed="1"/>
+    <w:lsdException w:name="annotation text" w:semiHidden="1" w:unhideWhenUsed="1"/>
+    <w:lsdException w:name="header" w:semiHidden="1" w:unhideWhenUsed="1"/>
+    <w:lsdException w:name="footer" w:semiHidden="1" w:unhideWhenUsed="1"/>
+    <w:lsdException w:name="index heading" w:semiHidden="1" w:unhideWhenUsed="1"/>
+    <w:lsdException w:name="caption" w:semiHidden="1" w:uiPriority="35" w:unhideWhenUsed="1" w:qFormat="1"/>
+    <w:lsdException w:name="table of figures" w:semiHidden="1" w:unhideWhenUsed="1"/>
+    <w:lsdException w:name="envelope address" w:semiHidden="1" w:unhideWhenUsed="1"/>
+    <w:lsdException w:name="envelope return" w:semiHidden="1" w:unhideWhenUsed="1"/>
+    <w:lsdException w:name="footnote reference" w:semiHidden="1" w:unhideWhenUsed="1"/>
+    <w:lsdException w:name="annotation reference" w:semiHidden="1" w:unhideWhenUsed="1"/>
+    <w:lsdException w:name="line number" w:semiHidden="1" w:unhideWhenUsed="1"/>
+    <w:lsdException w:name="page number" w:semiHidden="1" w:unhideWhenUsed="1"/>
+    <w:lsdException w:name="endnote reference" w:semiHidden="1" w:unhideWhenUsed="1"/>
+    <w:lsdException w:name="endnote text" w:semiHidden="1" w:unhideWhenUsed="1"/>
+    <w:lsdException w:name="table of authorities" w:semiHidden="1" w:unhideWhenUsed="1"/>
+    <w:lsdException w:name="macro" w:semiHidden="1" w:unhideWhenUsed="1"/>
+    <w:lsdException w:name="toa heading" w:semiHidden="1" w:unhideWhenUsed="1"/>
+    <w:lsdException w:name="List" w:semiHidden="1" w:unhideWhenUsed="1"/>
+    <w:lsdException w:name="List Bullet" w:semiHidden="1" w:unhideWhenUsed="1"/>
+    <w:lsdException w:name="List Number" w:semiHidden="1" w:unhideWhenUsed="1"/>
+    <w:lsdException w:name="List 2" w:semiHidden="1" w:unhideWhenUsed="1"/>
+    <w:lsdException w:name="List 3" w:semiHidden="1" w:unhideWhenUsed="1"/>
+    <w:lsdException w:name="List 4" w:semiHidden="1" w:unhideWhenUsed="1"/>
+    <w:lsdException w:name="List 5" w:semiHidden="1" w:unhideWhenUsed="1"/>
+    <w:lsdException w:name="List Bullet 2" w:semiHidden="1" w:unhideWhenUsed="1"/>
+    <w:lsdException w:name="List Bullet 3" w:semiHidden="1" w:unhideWhenUsed="1"/>
+    <w:lsdException w:name="List Bullet 4" w:semiHidden="1" w:unhideWhenUsed="1"/>
+    <w:lsdException w:name="List Bullet 5" w:semiHidden="1" w:unhideWhenUsed="1"/>
+    <w:lsdException w:name="List Number 2" w:semiHidden="1" w:unhideWhenUsed="1"/>
+    <w:lsdException w:name="List Number 3" w:semiHidden="1" w:unhideWhenUsed="1"/>
+    <w:lsdException w:name="List Number 4" w:semiHidden="1" w:unhideWhenUsed="1"/>
+    <w:lsdException w:name="List Number 5" w:semiHidden="1" w:unhideWhenUsed="1"/>
+    <w:lsdException w:name="Title" w:uiPriority="10" w:qFormat="1"/>
+    <w:lsdException w:name="Closing" w:semiHidden="1" w:unhideWhenUsed="1"/>
+    <w:lsdException w:name="Signature" w:semiHidden="1" w:unhideWhenUsed="1"/>
+    <w:lsdException w:name="Default Paragraph Font" w:semiHidden="1" w:uiPriority="1" w:unhideWhenUsed="1"/>
+    <w:lsdException w:name="Body Text" w:semiHidden="1" w:unhideWhenUsed="1"/>
+    <w:lsdException w:name="Body Text Indent" w:semiHidden="1" w:unhideWhenUsed="1"/>
+    <w:lsdException w:name="List Continue" w:semiHidden="1" w:unhideWhenUsed="1"/>
+    <w:lsdException w:name="List Continue 2" w:semiHidden="1" w:unhideWhenUsed="1"/>
+    <w:lsdException w:name="List Continue 3" w:semiHidden="1" w:unhideWhenUsed="1"/>
+    <w:lsdException w:name="List Continue 4" w:semiHidden="1" w:unhideWhenUsed="1"/>
+    <w:lsdException w:name="List Continue 5" w:semiHidden="1" w:unhideWhenUsed="1"/>
+    <w:lsdException w:name="Message Header" w:semiHidden="1" w:unhideWhenUsed="1"/>
+    <w:lsdException w:name="Subtitle" w:uiPriority="11" w:qFormat="1"/>
+    <w:lsdException w:name="Salutation" w:semiHidden="1" w:unhideWhenUsed="1"/>
+    <w:lsdException w:name="Date" w:semiHidden="1" w:unhideWhenUsed="1"/>
+    <w:lsdException w:name="Body Text First Indent" w:semiHidden="1" w:unhideWhenUsed="1"/>
+    <w:lsdException w:name="Body Text First Indent 2" w:semiHidden="1" w:unhideWhenUsed="1"/>
+    <w:lsdException w:name="Note Heading" w:semiHidden="1" w:unhideWhenUsed="1"/>
+    <w:lsdException w:name="Body Text 2" w:semiHidden="1" w:unhideWhenUsed="1"/>
+    <w:lsdException w:name="Body Text 3" w:semiHidden="1" w:unhideWhenUsed="1"/>
+    <w:lsdException w:name="Body Text Indent 2" w:semiHidden="1" w:unhideWhenUsed="1"/>
+    <w:lsdException w:name="Body Text Indent 3" w:semiHidden="1" w:unhideWhenUsed="1"/>
+    <w:lsdException w:name="Block Text" w:semiHidden="1" w:unhideWhenUsed="1"/>
+    <w:lsdException w:name="Hyperlink" w:semiHidden="1" w:unhideWhenUsed="1"/>
+    <w:lsdException w:name="FollowedHyperlink" w:semiHidden="1" w:unhideWhenUsed="1"/>
+    <w:lsdException w:name="Strong" w:uiPriority="22" w:qFormat="1"/>
+    <w:lsdException w:name="Emphasis" w:uiPriority="20" w:qFormat="1"/>
+    <w:lsdException w:name="Document Map" w:semiHidden="1" w:unhideWhenUsed="1"/>
+    <w:lsdException w:name="Plain Text" w:semiHidden="1" w:unhideWhenUsed="1"/>
+    <w:lsdException w:name="E-mail Signature" w:semiHidden="1" w:unhideWhenUsed="1"/>
+    <w:lsdException w:name="HTML Top of Form" w:semiHidden="1" w:unhideWhenUsed="1"/>
+    <w:lsdException w:name="HTML Bottom of Form" w:semiHidden="1" w:unhideWhenUsed="1"/>
+    <w:lsdException w:name="Normal (Web)" w:semiHidden="1" w:unhideWhenUsed="1"/>
+    <w:lsdException w:name="HTML Acronym" w:semiHidden="1" w:unhideWhenUsed="1"/>
+    <w:lsdException w:name="HTML Address" w:semiHidden="1" w:unhideWhenUsed="1"/>
+    <w:lsdException w:name="HTML Cite" w:semiHidden="1" w:unhideWhenUsed="1"/>
+    <w:lsdException w:name="HTML Code" w:semiHidden="1" w:unhideWhenUsed="1"/>
+    <w:lsdException w:name="HTML Definition" w:semiHidden="1" w:unhideWhenUsed="1"/>
+    <w:lsdException w:name="HTML Keyboard" w:semiHidden="1" w:unhideWhenUsed="1"/>
+    <w:lsdException w:name="HTML Preformatted" w:semiHidden="1" w:unhideWhenUsed="1"/>
+    <w:lsdException w:name="HTML Sample" w:semiHidden="1" w:unhideWhenUsed="1"/>
+    <w:lsdException w:name="HTML Typewriter" w:semiHidden="1" w:unhideWhenUsed="1"/>
+    <w:lsdException w:name="HTML Variable" w:semiHidden="1" w:unhideWhenUsed="1"/>
+    <w:lsdException w:name="Normal Table" w:semiHidden="1" w:unhideWhenUsed="1"/>
+    <w:lsdException w:name="annotation subject" w:semiHidden="1" w:unhideWhenUsed="1"/>
+    <w:lsdException w:name="No List" w:semiHidden="1" w:unhideWhenUsed="1"/>
+    <w:lsdException w:name="Outline List 1" w:semiHidden="1" w:unhideWhenUsed="1"/>
+    <w:lsdException w:name="Outline List 2" w:semiHidden="1" w:unhideWhenUsed="1"/>
+    <w:lsdException w:name="Outline List 3" w:semiHidden="1" w:unhideWhenUsed="1"/>
+    <w:lsdException w:name="Table Simple 1" w:semiHidden="1" w:unhideWhenUsed="1"/>
+    <w:lsdException w:name="Table Simple 2" w:semiHidden="1" w:unhideWhenUsed="1"/>
+    <w:lsdException w:name="Table Simple 3" w:semiHidden="1" w:unhideWhenUsed="1"/>
+    <w:lsdException w:name="Table Classic 1" w:semiHidden="1" w:unhideWhenUsed="1"/>
+    <w:lsdException w:name="Table Classic 2" w:semiHidden="1" w:unhideWhenUsed="1"/>
+    <w:lsdException w:name="Table Classic 3" w:semiHidden="1" w:unhideWhenUsed="1"/>
+    <w:lsdException w:name="Table Classic 4" w:semiHidden="1" w:unhideWhenUsed="1"/>
+    <w:lsdException w:name="Table Colorful 1" w:semiHidden="1" w:unhideWhenUsed="1"/>
+    <w:lsdException w:name="Table Colorful 2" w:semiHidden="1" w:unhideWhenUsed="1"/>
+    <w:lsdException w:name="Table Colorful 3" w:semiHidden="1" w:unhideWhenUsed="1"/>
+    <w:lsdException w:name="Table Columns 1" w:semiHidden="1" w:unhideWhenUsed="1"/>
+    <w:lsdException w:name="Table Columns 2" w:semiHidden="1" w:unhideWhenUsed="1"/>
+    <w:lsdException w:name="Table Columns 3" w:semiHidden="1" w:unhideWhenUsed="1"/>
+    <w:lsdException w:name="Table Columns 4" w:semiHidden="1" w:unhideWhenUsed="1"/>
+    <w:lsdException w:name="Table Columns 5" w:semiHidden="1" w:unhideWhenUsed="1"/>
+    <w:lsdException w:name="Table Grid 1" w:semiHidden="1" w:unhideWhenUsed="1"/>
+    <w:lsdException w:name="Table Grid 2" w:semiHidden="1" w:unhideWhenUsed="1"/>
+    <w:lsdException w:name="Table Grid 3" w:semiHidden="1" w:unhideWhenUsed="1"/>
+    <w:lsdException w:name="Table Grid 4" w:semiHidden="1" w:unhideWhenUsed="1"/>
+    <w:lsdException w:name="Table Grid 5" w:semiHidden="1" w:unhideWhenUsed="1"/>
+    <w:lsdException w:name="Table Grid 6" w:semiHidden="1" w:unhideWhenUsed="1"/>
+    <w:lsdException w:name="Table Grid 7" w:semiHidden="1" w:unhideWhenUsed="1"/>
+    <w:lsdException w:name="Table Grid 8" w:semiHidden="1" w:unhideWhenUsed="1"/>
+    <w:lsdException w:name="Table List 1" w:semiHidden="1" w:unhideWhenUsed="1"/>
+    <w:lsdException w:name="Table List 2" w:semiHidden="1" w:unhideWhenUsed="1"/>
+    <w:lsdException w:name="Table List 3" w:semiHidden="1" w:unhideWhenUsed="1"/>
+    <w:lsdException w:name="Table List 4" w:semiHidden="1" w:unhideWhenUsed="1"/>
+    <w:lsdException w:name="Table List 5" w:semiHidden="1" w:unhideWhenUsed="1"/>
+    <w:lsdException w:name="Table List 6" w:semiHidden="1" w:unhideWhenUsed="1"/>
+    <w:lsdException w:name="Table List 7" w:semiHidden="1" w:unhideWhenUsed="1"/>
+    <w:lsdException w:name="Table List 8" w:semiHidden="1" w:unhideWhenUsed="1"/>
+    <w:lsdException w:name="Table 3D effects 1" w:semiHidden="1" w:unhideWhenUsed="1"/>
+    <w:lsdException w:name="Table 3D effects 2" w:semiHidden="1" w:unhideWhenUsed="1"/>
+    <w:lsdException w:name="Table 3D effects 3" w:semiHidden="1" w:unhideWhenUsed="1"/>
+    <w:lsdException w:name="Table Contemporary" w:semiHidden="1" w:unhideWhenUsed="1"/>
+    <w:lsdException w:name="Table Elegant" w:semiHidden="1" w:unhideWhenUsed="1"/>
+    <w:lsdException w:name="Table Professional" w:semiHidden="1" w:unhideWhenUsed="1"/>
+    <w:lsdException w:name="Table Subtle 1" w:semiHidden="1" w:unhideWhenUsed="1"/>
+    <w:lsdException w:name="Table Subtle 2" w:semiHidden="1" w:unhideWhenUsed="1"/>
+    <w:lsdException w:name="Table Web 1" w:semiHidden="1" w:unhideWhenUsed="1"/>
+    <w:lsdException w:name="Table Web 2" w:semiHidden="1" w:unhideWhenUsed="1"/>
+    <w:lsdException w:name="Table Web 3" w:semiHidden="1" w:unhideWhenUsed="1"/>
+    <w:lsdException w:name="Balloon Text" w:semiHidden="1" w:unhideWhenUsed="1"/>
+    <w:lsdException w:name="Table Grid" w:uiPriority="39"/>
+    <w:lsdException w:name="Table Theme" w:semiHidden="1" w:unhideWhenUsed="1"/>
+    <w:lsdException w:name="Placeholder Text" w:semiHidden="1"/>
+    <w:lsdException w:name="No Spacing" w:uiPriority="1" w:qFormat="1"/>
+    <w:lsdException w:name="Light Shading" w:uiPriority="60"/>
+    <w:lsdException w:name="Light List" w:uiPriority="61"/>
+    <w:lsdException w:name="Light Grid" w:uiPriority="62"/>
+    <w:lsdException w:name="Medium Shading 1" w:uiPriority="63"/>
+    <w:lsdException w:name="Medium Shading 2" w:uiPriority="64"/>
+    <w:lsdException w:name="Medium List 1" w:uiPriority="65"/>
+    <w:lsdException w:name="Medium List 2" w:uiPriority="66"/>
+    <w:lsdException w:name="Medium Grid 1" w:uiPriority="67"/>
+    <w:lsdException w:name="Medium Grid 2" w:uiPriority="68"/>
+    <w:lsdException w:name="Medium Grid 3" w:uiPriority="69"/>
+    <w:lsdException w:name="Dark List" w:uiPriority="70"/>
+    <w:lsdException w:name="Colorful Shading" w:uiPriority="71"/>
+    <w:lsdException w:name="Colorful List" w:uiPriority="72"/>
+    <w:lsdException w:name="Colorful Grid" w:uiPriority="73"/>
+    <w:lsdException w:name="Light Shading Accent 1" w:uiPriority="60"/>
+    <w:lsdException w:name="Light List Accent 1" w:uiPriority="61"/>
+    <w:lsdException w:name="Light Grid Accent 1" w:uiPriority="62"/>
+    <w:lsdException w:name="Medium Shading 1 Accent 1" w:uiPriority="63"/>
+    <w:lsdException w:name="Medium Shading 2 Accent 1" w:uiPriority="64"/>
+    <w:lsdException w:name="Medium List 1 Accent 1" w:uiPriority="65"/>
+    <w:lsdException w:name="Revision" w:semiHidden="1"/>
+    <w:lsdException w:name="List Paragraph" w:uiPriority="34" w:qFormat="1"/>
+    <w:lsdException w:name="Quote" w:uiPriority="29" w:qFormat="1"/>
+    <w:lsdException w:name="Intense Quote" w:uiPriority="30" w:qFormat="1"/>
+    <w:lsdException w:name="Medium List 2 Accent 1" w:uiPriority="66"/>
+    <w:lsdException w:name="Medium Grid 1 Accent 1" w:uiPriority="67"/>
+    <w:lsdException w:name="Medium Grid 2 Accent 1" w:uiPriority="68"/>
+    <w:lsdException w:name="Medium Grid 3 Accent 1" w:uiPriority="69"/>
+    <w:lsdException w:name="Dark List Accent 1" w:uiPriority="70"/>
+    <w:lsdException w:name="Colorful Shading Accent 1" w:uiPriority="71"/>
+    <w:lsdException w:name="Colorful List Accent 1" w:uiPriority="72"/>
+    <w:lsdException w:name="Colorful Grid Accent 1" w:uiPriority="73"/>
+    <w:lsdException w:name="Light Shading Accent 2" w:uiPriority="60"/>
+    <w:lsdException w:name="Light List Accent 2" w:uiPriority="61"/>
+    <w:lsdException w:name="Light Grid Accent 2" w:uiPriority="62"/>
+    <w:lsdException w:name="Medium Shading 1 Accent 2" w:uiPriority="63"/>
+    <w:lsdException w:name="Medium Shading 2 Accent 2" w:uiPriority="64"/>
+    <w:lsdException w:name="Medium List 1 Accent 2" w:uiPriority="65"/>
+    <w:lsdException w:name="Medium List 2 Accent 2" w:uiPriority="66"/>
+    <w:lsdException w:name="Medium Grid 1 Accent 2" w:uiPriority="67"/>
+    <w:lsdException w:name="Medium Grid 2 Accent 2" w:uiPriority="68"/>
+    <w:lsdException w:name="Medium Grid 3 Accent 2" w:uiPriority="69"/>
+    <w:lsdException w:name="Dark List Accent 2" w:uiPriority="70"/>
+    <w:lsdException w:name="Colorful Shading Accent 2" w:uiPriority="71"/>
+    <w:lsdException w:name="Colorful List Accent 2" w:uiPriority="72"/>
+    <w:lsdException w:name="Colorful Grid Accent 2" w:uiPriority="73"/>
+    <w:lsdException w:name="Light Shading Accent 3" w:uiPriority="60"/>
+    <w:lsdException w:name="Light List Accent 3" w:uiPriority="61"/>
+    <w:lsdException w:name="Light Grid Accent 3" w:uiPriority="62"/>
+    <w:lsdException w:name="Medium Shading 1 Accent 3" w:uiPriority="63"/>
+    <w:lsdException w:name="Medium Shading 2 Accent 3" w:uiPriority="64"/>
+    <w:lsdException w:name="Medium List 1 Accent 3" w:uiPriority="65"/>
+    <w:lsdException w:name="Medium List 2 Accent 3" w:uiPriority="66"/>
+    <w:lsdException w:name="Medium Grid 1 Accent 3" w:uiPriority="67"/>
+    <w:lsdException w:name="Medium Grid 2 Accent 3" w:uiPriority="68"/>
+    <w:lsdException w:name="Medium Grid 3 Accent 3" w:uiPriority="69"/>
+    <w:lsdException w:name="Dark List Accent 3" w:uiPriority="70"/>
+    <w:lsdException w:name="Colorful Shading Accent 3" w:uiPriority="71"/>
+    <w:lsdException w:name="Colorful List Accent 3" w:uiPriority="72"/>
+    <w:lsdException w:name="Colorful Grid Accent 3" w:uiPriority="73"/>
+    <w:lsdException w:name="Light Shading Accent 4" w:uiPriority="60"/>
+    <w:lsdException w:name="Light List Accent 4" w:uiPriority="61"/>
+    <w:lsdException w:name="Light Grid Accent 4" w:uiPriority="62"/>
+    <w:lsdException w:name="Medium Shading 1 Accent 4" w:uiPriority="63"/>
+    <w:lsdException w:name="Medium Shading 2 Accent 4" w:uiPriority="64"/>
+    <w:lsdException w:name="Medium List 1 Accent 4" w:uiPriority="65"/>
+    <w:lsdException w:name="Medium List 2 Accent 4" w:uiPriority="66"/>
+    <w:lsdException w:name="Medium Grid 1 Accent 4" w:uiPriority="67"/>
+    <w:lsdException w:name="Medium Grid 2 Accent 4" w:uiPriority="68"/>
+    <w:lsdException w:name="Medium Grid 3 Accent 4" w:uiPriority="69"/>
+    <w:lsdException w:name="Dark List Accent 4" w:uiPriority="70"/>
+    <w:lsdException w:name="Colorful Shading Accent 4" w:uiPriority="71"/>
+    <w:lsdException w:name="Colorful List Accent 4" w:uiPriority="72"/>
+    <w:lsdException w:name="Colorful Grid Accent 4" w:uiPriority="73"/>
+    <w:lsdException w:name="Light Shading Accent 5" w:uiPriority="60"/>
+    <w:lsdException w:name="Light List Accent 5" w:uiPriority="61"/>
+    <w:lsdException w:name="Light Grid Accent 5" w:uiPriority="62"/>
+    <w:lsdException w:name="Medium Shading 1 Accent 5" w:uiPriority="63"/>
+    <w:lsdException w:name="Medium Shading 2 Accent 5" w:uiPriority="64"/>
+    <w:lsdException w:name="Medium List 1 Accent 5" w:uiPriority="65"/>
+    <w:lsdException w:name="Medium List 2 Accent 5" w:uiPriority="66"/>
+    <w:lsdException w:name="Medium Grid 1 Accent 5" w:uiPriority="67"/>
+    <w:lsdException w:name="Medium Grid 2 Accent 5" w:uiPriority="68"/>
+    <w:lsdException w:name="Medium Grid 3 Accent 5" w:uiPriority="69"/>
+    <w:lsdException w:name="Dark List Accent 5" w:uiPriority="70"/>
+    <w:lsdException w:name="Colorful Shading Accent 5" w:uiPriority="71"/>
+    <w:lsdException w:name="Colorful List Accent 5" w:uiPriority="72"/>
+    <w:lsdException w:name="Colorful Grid Accent 5" w:uiPriority="73"/>
+    <w:lsdException w:name="Light Shading Accent 6" w:uiPriority="60"/>
+    <w:lsdException w:name="Light List Accent 6" w:uiPriority="61"/>
+    <w:lsdException w:name="Light Grid Accent 6" w:uiPriority="62"/>
+    <w:lsdException w:name="Medium Shading 1 Accent 6" w:uiPriority="63"/>
+    <w:lsdException w:name="Medium Shading 2 Accent 6" w:uiPriority="64"/>
+    <w:lsdException w:name="Medium List 1 Accent 6" w:uiPriority="65"/>
+    <w:lsdException w:name="Medium List 2 Accent 6" w:uiPriority="66"/>
+    <w:lsdException w:name="Medium Grid 1 Accent 6" w:uiPriority="67"/>
+    <w:lsdException w:name="Medium Grid 2 Accent 6" w:uiPriority="68"/>
+    <w:lsdException w:name="Medium Grid 3 Accent 6" w:uiPriority="69"/>
+    <w:lsdException w:name="Dark List Accent 6" w:uiPriority="70"/>
+    <w:lsdException w:name="Colorful Shading Accent 6" w:uiPriority="71"/>
+    <w:lsdException w:name="Colorful List Accent 6" w:uiPriority="72"/>
+    <w:lsdException w:name="Colorful Grid Accent 6" w:uiPriority="73"/>
+    <w:lsdException w:name="Subtle Emphasis" w:uiPriority="19" w:qFormat="1"/>
+    <w:lsdException w:name="Intense Emphasis" w:uiPriority="21" w:qFormat="1"/>
+    <w:lsdException w:name="Subtle Reference" w:uiPriority="31" w:qFormat="1"/>
+    <w:lsdException w:name="Intense Reference" w:uiPriority="32" w:qFormat="1"/>
+    <w:lsdException w:name="Book Title" w:uiPriority="33" w:qFormat="1"/>
+    <w:lsdException w:name="Bibliography" w:semiHidden="1" w:uiPriority="37" w:unhideWhenUsed="1"/>
+    <w:lsdException w:name="TOC Heading" w:semiHidden="1" w:uiPriority="39" w:unhideWhenUsed="1" w:qFormat="1"/>
+    <w:lsdException w:name="Plain Table 1" w:uiPriority="41"/>
+    <w:lsdException w:name="Plain Table 2" w:uiPriority="42"/>
+    <w:lsdException w:name="Plain Table 3" w:uiPriority="43"/>
+    <w:lsdException w:name="Plain Table 4" w:uiPriority="44"/>
+    <w:lsdException w:name="Plain Table 5" w:uiPriority="45"/>
+    <w:lsdException w:name="Grid Table Light" w:uiPriority="40"/>
+    <w:lsdException w:name="Grid Table 1 Light" w:uiPriority="46"/>
+    <w:lsdException w:name="Grid Table 2" w:uiPriority="47"/>
+    <w:lsdException w:name="Grid Table 3" w:uiPriority="48"/>
+    <w:lsdException w:name="Grid Table 4" w:uiPriority="49"/>
+    <w:lsdException w:name="Grid Table 5 Dark" w:uiPriority="50"/>
+    <w:lsdException w:name="Grid Table 6 Colorful" w:uiPriority="51"/>
+    <w:lsdException w:name="Grid Table 7 Colorful" w:uiPriority="52"/>
+    <w:lsdException w:name="Grid Table 1 Light Accent 1" w:uiPriority="46"/>
+    <w:lsdException w:name="Grid Table 2 Accent 1" w:uiPriority="47"/>
+    <w:lsdException w:name="Grid Table 3 Accent 1" w:uiPriority="48"/>
+    <w:lsdException w:name="Grid Table 4 Accent 1" w:uiPriority="49"/>
+    <w:lsdException w:name="Grid Table 5 Dark Accent 1" w:uiPriority="50"/>
+    <w:lsdException w:name="Grid Table 6 Colorful Accent 1" w:uiPriority="51"/>
+    <w:lsdException w:name="Grid Table 7 Colorful Accent 1" w:uiPriority="52"/>
+    <w:lsdException w:name="Grid Table 1 Light Accent 2" w:uiPriority="46"/>
+    <w:lsdException w:name="Grid Table 2 Accent 2" w:uiPriority="47"/>
+    <w:lsdException w:name="Grid Table 3 Accent 2" w:uiPriority="48"/>
+    <w:lsdException w:name="Grid Table 4 Accent 2" w:uiPriority="49"/>
+    <w:lsdException w:name="Grid Table 5 Dark Accent 2" w:uiPriority="50"/>
+    <w:lsdException w:name="Grid Table 6 Colorful Accent 2" w:uiPriority="51"/>
+    <w:lsdException w:name="Grid Table 7 Colorful Accent 2" w:uiPriority="52"/>
+    <w:lsdException w:name="Grid Table 1 Light Accent 3" w:uiPriority="46"/>
+    <w:lsdException w:name="Grid Table 2 Accent 3" w:uiPriority="47"/>
+    <w:lsdException w:name="Grid Table 3 Accent 3" w:uiPriority="48"/>
+    <w:lsdException w:name="Grid Table 4 Accent 3" w:uiPriority="49"/>
+    <w:lsdException w:name="Grid Table 5 Dark Accent 3" w:uiPriority="50"/>
+    <w:lsdException w:name="Grid Table 6 Colorful Accent 3" w:uiPriority="51"/>
+    <w:lsdException w:name="Grid Table 7 Colorful Accent 3" w:uiPriority="52"/>
+    <w:lsdException w:name="Grid Table 1 Light Accent 4" w:uiPriority="46"/>
+    <w:lsdException w:name="Grid Table 2 Accent 4" w:uiPriority="47"/>
+    <w:lsdException w:name="Grid Table 3 Accent 4" w:uiPriority="48"/>
+    <w:lsdException w:name="Grid Table 4 Accent 4" w:uiPriority="49"/>
+    <w:lsdException w:name="Grid Table 5 Dark Accent 4" w:uiPriority="50"/>
+    <w:lsdException w:name="Grid Table 6 Colorful Accent 4" w:uiPriority="51"/>
+    <w:lsdException w:name="Grid Table 7 Colorful Accent 4" w:uiPriority="52"/>
+    <w:lsdException w:name="Grid Table 1 Light Accent 5" w:uiPriority="46"/>
+    <w:lsdException w:name="Grid Table 2 Accent 5" w:uiPriority="47"/>
+    <w:lsdException w:name="Grid Table 3 Accent 5" w:uiPriority="48"/>
+    <w:lsdException w:name="Grid Table 4 Accent 5" w:uiPriority="49"/>
+    <w:lsdException w:name="Grid Table 5 Dark Accent 5" w:uiPriority="50"/>
+    <w:lsdException w:name="Grid Table 6 Colorful Accent 5" w:uiPriority="51"/>
+    <w:lsdException w:name="Grid Table 7 Colorful Accent 5" w:uiPriority="52"/>
+    <w:lsdException w:name="Grid Table 1 Light Accent 6" w:uiPriority="46"/>
+    <w:lsdException w:name="Grid Table 2 Accent 6" w:uiPriority="47"/>
+    <w:lsdException w:name="Grid Table 3 Accent 6" w:uiPriority="48"/>
+    <w:lsdException w:name="Grid Table 4 Accent 6" w:uiPriority="49"/>
+    <w:lsdException w:name="Grid Table 5 Dark Accent 6" w:uiPriority="50"/>
+    <w:lsdException w:name="Grid Table 6 Colorful Accent 6" w:uiPriority="51"/>
+    <w:lsdException w:name="Grid Table 7 Colorful Accent 6" w:uiPriority="52"/>
+    <w:lsdException w:name="List Table 1 Light" w:uiPriority="46"/>
+    <w:lsdException w:name="List Table 2" w:uiPriority="47"/>
+    <w:lsdException w:name="List Table 3" w:uiPriority="48"/>
+    <w:lsdException w:name="List Table 4" w:uiPriority="49"/>
+    <w:lsdException w:name="List Table 5 Dark" w:uiPriority="50"/>
+    <w:lsdException w:name="List Table 6 Colorful" w:uiPriority="51"/>
+    <w:lsdException w:name="List Table 7 Colorful" w:uiPriority="52"/>
+    <w:lsdException w:name="List Table 1 Light Accent 1" w:uiPriority="46"/>
+    <w:lsdException w:name="List Table 2 Accent 1" w:uiPriority="47"/>
+    <w:lsdException w:name="List Table 3 Accent 1" w:uiPriority="48"/>
+    <w:lsdException w:name="List Table 4 Accent 1" w:uiPriority="49"/>
+    <w:lsdException w:name="List Table 5 Dark Accent 1" w:uiPriority="50"/>
+    <w:lsdException w:name="List Table 6 Colorful Accent 1" w:uiPriority="51"/>
+    <w:lsdException w:name="List Table 7 Colorful Accent 1" w:uiPriority="52"/>
+    <w:lsdException w:name="List Table 1 Light Accent 2" w:uiPriority="46"/>
+    <w:lsdException w:name="List Table 2 Accent 2" w:uiPriority="47"/>
+    <w:lsdException w:name="List Table 3 Accent 2" w:uiPriority="48"/>
+    <w:lsdException w:name="List Table 4 Accent 2" w:uiPriority="49"/>
+    <w:lsdException w:name="List Table 5 Dark Accent 2" w:uiPriority="50"/>
+    <w:lsdException w:name="List Table 6 Colorful Accent 2" w:uiPriority="51"/>
+    <w:lsdException w:name="List Table 7 Colorful Accent 2" w:uiPriority="52"/>
+    <w:lsdException w:name="List Table 1 Light Accent 3" w:uiPriority="46"/>
+    <w:lsdException w:name="List Table 2 Accent 3" w:uiPriority="47"/>
+    <w:lsdException w:name="List Table 3 Accent 3" w:uiPriority="48"/>
+    <w:lsdException w:name="List Table 4 Accent 3" w:uiPriority="49"/>
+    <w:lsdException w:name="List Table 5 Dark Accent 3" w:uiPriority="50"/>
+    <w:lsdException w:name="List Table 6 Colorful Accent 3" w:uiPriority="51"/>
+    <w:lsdException w:name="List Table 7 Colorful Accent 3" w:uiPriority="52"/>
+    <w:lsdException w:name="List Table 1 Light Accent 4" w:uiPriority="46"/>
+    <w:lsdException w:name="List Table 2 Accent 4" w:uiPriority="47"/>
+    <w:lsdException w:name="List Table 3 Accent 4" w:uiPriority="48"/>
+    <w:lsdException w:name="List Table 4 Accent 4" w:uiPriority="49"/>
+    <w:lsdException w:name="List Table 5 Dark Accent 4" w:uiPriority="50"/>
+    <w:lsdException w:name="List Table 6 Colorful Accent 4" w:uiPriority="51"/>
+    <w:lsdException w:name="List Table 7 Colorful Accent 4" w:uiPriority="52"/>
+    <w:lsdException w:name="List Table 1 Light Accent 5" w:uiPriority="46"/>
+    <w:lsdException w:name="List Table 2 Accent 5" w:uiPriority="47"/>
+    <w:lsdException w:name="List Table 3 Accent 5" w:uiPriority="48"/>
+    <w:lsdException w:name="List Table 4 Accent 5" w:uiPriority="49"/>
+    <w:lsdException w:name="List Table 5 Dark Accent 5" w:uiPriority="50"/>
+    <w:lsdException w:name="List Table 6 Colorful Accent 5" w:uiPriority="51"/>
+    <w:lsdException w:name="List Table 7 Colorful Accent 5" w:uiPriority="52"/>
+    <w:lsdException w:name="List Table 1 Light Accent 6" w:uiPriority="46"/>
+    <w:lsdException w:name="List Table 2 Accent 6" w:uiPriority="47"/>
+    <w:lsdException w:name="List Table 3 Accent 6" w:uiPriority="48"/>
+    <w:lsdException w:name="List Table 4 Accent 6" w:uiPriority="49"/>
+    <w:lsdException w:name="List Table 5 Dark Accent 6" w:uiPriority="50"/>
+    <w:lsdException w:name="List Table 6 Colorful Accent 6" w:uiPriority="51"/>
+    <w:lsdException w:name="List Table 7 Colorful Accent 6" w:uiPriority="52"/>
+    <w:lsdException w:name="Mention" w:semiHidden="1" w:unhideWhenUsed="1"/>
   </w:latentStyles>
   <w:style w:type="paragraph" w:default="1" w:styleId="Normal">
     <w:name w:val="Normal"/>
@@ -6730,1518 +7050,6 @@
 </w:styles>
 </file>
 
-<file path=word/stylesWithEffects.xml><?xml version="1.0" encoding="utf-8"?>
-<w:styles xmlns:wpc="http://schemas.microsoft.com/office/word/2010/wordprocessingCanvas" xmlns:mc="http://schemas.openxmlformats.org/markup-compatibility/2006" xmlns:o="urn:schemas-microsoft-com:office:office" xmlns:r="http://schemas.openxmlformats.org/officeDocument/2006/relationships" xmlns:m="http://schemas.openxmlformats.org/officeDocument/2006/math" xmlns:v="urn:schemas-microsoft-com:vml" xmlns:wp14="http://schemas.microsoft.com/office/word/2010/wordprocessingDrawing" xmlns:wp="http://schemas.openxmlformats.org/drawingml/2006/wordprocessingDrawing" xmlns:w10="urn:schemas-microsoft-com:office:word" xmlns:w="http://schemas.openxmlformats.org/wordprocessingml/2006/main" xmlns:w14="http://schemas.microsoft.com/office/word/2010/wordml" xmlns:wpg="http://schemas.microsoft.com/office/word/2010/wordprocessingGroup" xmlns:wpi="http://schemas.microsoft.com/office/word/2010/wordprocessingInk" xmlns:wne="http://schemas.microsoft.com/office/word/2006/wordml" xmlns:wps="http://schemas.microsoft.com/office/word/2010/wordprocessingShape" mc:Ignorable="w14 wp14">
-  <w:docDefaults>
-    <w:rPrDefault>
-      <w:rPr>
-        <w:rFonts w:asciiTheme="majorHAnsi" w:eastAsiaTheme="majorEastAsia" w:hAnsiTheme="majorHAnsi" w:cstheme="majorBidi"/>
-        <w:sz w:val="22"/>
-        <w:szCs w:val="22"/>
-        <w:lang w:val="en-PH" w:eastAsia="en-PH" w:bidi="ar-SA"/>
-      </w:rPr>
-    </w:rPrDefault>
-    <w:pPrDefault>
-      <w:pPr>
-        <w:spacing w:after="200" w:line="252" w:lineRule="auto"/>
-      </w:pPr>
-    </w:pPrDefault>
-  </w:docDefaults>
-  <w:latentStyles w:defLockedState="0" w:defUIPriority="99" w:defSemiHidden="1" w:defUnhideWhenUsed="1" w:defQFormat="0" w:count="267">
-    <w:lsdException w:name="Normal" w:semiHidden="0" w:uiPriority="0" w:unhideWhenUsed="0" w:qFormat="1"/>
-    <w:lsdException w:name="heading 1" w:semiHidden="0" w:uiPriority="9" w:unhideWhenUsed="0" w:qFormat="1"/>
-    <w:lsdException w:name="heading 2" w:uiPriority="9" w:qFormat="1"/>
-    <w:lsdException w:name="heading 3" w:uiPriority="9" w:qFormat="1"/>
-    <w:lsdException w:name="heading 4" w:uiPriority="9" w:qFormat="1"/>
-    <w:lsdException w:name="heading 5" w:uiPriority="9" w:qFormat="1"/>
-    <w:lsdException w:name="heading 6" w:uiPriority="9" w:qFormat="1"/>
-    <w:lsdException w:name="heading 7" w:uiPriority="9" w:qFormat="1"/>
-    <w:lsdException w:name="heading 8" w:uiPriority="9" w:qFormat="1"/>
-    <w:lsdException w:name="heading 9" w:uiPriority="9" w:qFormat="1"/>
-    <w:lsdException w:name="toc 1" w:uiPriority="39" w:qFormat="1"/>
-    <w:lsdException w:name="toc 2" w:uiPriority="39" w:qFormat="1"/>
-    <w:lsdException w:name="toc 3" w:uiPriority="39" w:qFormat="1"/>
-    <w:lsdException w:name="toc 4" w:uiPriority="39"/>
-    <w:lsdException w:name="toc 5" w:uiPriority="39"/>
-    <w:lsdException w:name="toc 6" w:uiPriority="39"/>
-    <w:lsdException w:name="toc 7" w:uiPriority="39"/>
-    <w:lsdException w:name="toc 8" w:uiPriority="39"/>
-    <w:lsdException w:name="toc 9" w:uiPriority="39"/>
-    <w:lsdException w:name="caption" w:uiPriority="35" w:qFormat="1"/>
-    <w:lsdException w:name="Title" w:semiHidden="0" w:uiPriority="10" w:unhideWhenUsed="0" w:qFormat="1"/>
-    <w:lsdException w:name="Default Paragraph Font" w:uiPriority="1"/>
-    <w:lsdException w:name="Subtitle" w:semiHidden="0" w:uiPriority="11" w:unhideWhenUsed="0" w:qFormat="1"/>
-    <w:lsdException w:name="Strong" w:semiHidden="0" w:uiPriority="22" w:unhideWhenUsed="0" w:qFormat="1"/>
-    <w:lsdException w:name="Emphasis" w:semiHidden="0" w:uiPriority="20" w:unhideWhenUsed="0" w:qFormat="1"/>
-    <w:lsdException w:name="Table Grid" w:semiHidden="0" w:uiPriority="39" w:unhideWhenUsed="0"/>
-    <w:lsdException w:name="Placeholder Text" w:unhideWhenUsed="0"/>
-    <w:lsdException w:name="No Spacing" w:semiHidden="0" w:uiPriority="1" w:unhideWhenUsed="0" w:qFormat="1"/>
-    <w:lsdException w:name="Light Shading" w:semiHidden="0" w:uiPriority="60" w:unhideWhenUsed="0"/>
-    <w:lsdException w:name="Light List" w:semiHidden="0" w:uiPriority="61" w:unhideWhenUsed="0"/>
-    <w:lsdException w:name="Light Grid" w:semiHidden="0" w:uiPriority="62" w:unhideWhenUsed="0"/>
-    <w:lsdException w:name="Medium Shading 1" w:semiHidden="0" w:uiPriority="63" w:unhideWhenUsed="0"/>
-    <w:lsdException w:name="Medium Shading 2" w:semiHidden="0" w:uiPriority="64" w:unhideWhenUsed="0"/>
-    <w:lsdException w:name="Medium List 1" w:semiHidden="0" w:uiPriority="65" w:unhideWhenUsed="0"/>
-    <w:lsdException w:name="Medium List 2" w:semiHidden="0" w:uiPriority="66" w:unhideWhenUsed="0"/>
-    <w:lsdException w:name="Medium Grid 1" w:semiHidden="0" w:uiPriority="67" w:unhideWhenUsed="0"/>
-    <w:lsdException w:name="Medium Grid 2" w:semiHidden="0" w:uiPriority="68" w:unhideWhenUsed="0"/>
-    <w:lsdException w:name="Medium Grid 3" w:semiHidden="0" w:uiPriority="69" w:unhideWhenUsed="0"/>
-    <w:lsdException w:name="Dark List" w:semiHidden="0" w:uiPriority="70" w:unhideWhenUsed="0"/>
-    <w:lsdException w:name="Colorful Shading" w:semiHidden="0" w:uiPriority="71" w:unhideWhenUsed="0"/>
-    <w:lsdException w:name="Colorful List" w:semiHidden="0" w:uiPriority="72" w:unhideWhenUsed="0"/>
-    <w:lsdException w:name="Colorful Grid" w:semiHidden="0" w:uiPriority="73" w:unhideWhenUsed="0"/>
-    <w:lsdException w:name="Light Shading Accent 1" w:semiHidden="0" w:uiPriority="60" w:unhideWhenUsed="0"/>
-    <w:lsdException w:name="Light List Accent 1" w:semiHidden="0" w:uiPriority="61" w:unhideWhenUsed="0"/>
-    <w:lsdException w:name="Light Grid Accent 1" w:semiHidden="0" w:uiPriority="62" w:unhideWhenUsed="0"/>
-    <w:lsdException w:name="Medium Shading 1 Accent 1" w:semiHidden="0" w:uiPriority="63" w:unhideWhenUsed="0"/>
-    <w:lsdException w:name="Medium Shading 2 Accent 1" w:semiHidden="0" w:uiPriority="64" w:unhideWhenUsed="0"/>
-    <w:lsdException w:name="Medium List 1 Accent 1" w:semiHidden="0" w:uiPriority="65" w:unhideWhenUsed="0"/>
-    <w:lsdException w:name="Revision" w:unhideWhenUsed="0"/>
-    <w:lsdException w:name="List Paragraph" w:semiHidden="0" w:uiPriority="34" w:unhideWhenUsed="0" w:qFormat="1"/>
-    <w:lsdException w:name="Quote" w:semiHidden="0" w:uiPriority="29" w:unhideWhenUsed="0" w:qFormat="1"/>
-    <w:lsdException w:name="Intense Quote" w:semiHidden="0" w:uiPriority="30" w:unhideWhenUsed="0" w:qFormat="1"/>
-    <w:lsdException w:name="Medium List 2 Accent 1" w:semiHidden="0" w:uiPriority="66" w:unhideWhenUsed="0"/>
-    <w:lsdException w:name="Medium Grid 1 Accent 1" w:semiHidden="0" w:uiPriority="67" w:unhideWhenUsed="0"/>
-    <w:lsdException w:name="Medium Grid 2 Accent 1" w:semiHidden="0" w:uiPriority="68" w:unhideWhenUsed="0"/>
-    <w:lsdException w:name="Medium Grid 3 Accent 1" w:semiHidden="0" w:uiPriority="69" w:unhideWhenUsed="0"/>
-    <w:lsdException w:name="Dark List Accent 1" w:semiHidden="0" w:uiPriority="70" w:unhideWhenUsed="0"/>
-    <w:lsdException w:name="Colorful Shading Accent 1" w:semiHidden="0" w:uiPriority="71" w:unhideWhenUsed="0"/>
-    <w:lsdException w:name="Colorful List Accent 1" w:semiHidden="0" w:uiPriority="72" w:unhideWhenUsed="0"/>
-    <w:lsdException w:name="Colorful Grid Accent 1" w:semiHidden="0" w:uiPriority="73" w:unhideWhenUsed="0"/>
-    <w:lsdException w:name="Light Shading Accent 2" w:semiHidden="0" w:uiPriority="60" w:unhideWhenUsed="0"/>
-    <w:lsdException w:name="Light List Accent 2" w:semiHidden="0" w:uiPriority="61" w:unhideWhenUsed="0"/>
-    <w:lsdException w:name="Light Grid Accent 2" w:semiHidden="0" w:uiPriority="62" w:unhideWhenUsed="0"/>
-    <w:lsdException w:name="Medium Shading 1 Accent 2" w:semiHidden="0" w:uiPriority="63" w:unhideWhenUsed="0"/>
-    <w:lsdException w:name="Medium Shading 2 Accent 2" w:semiHidden="0" w:uiPriority="64" w:unhideWhenUsed="0"/>
-    <w:lsdException w:name="Medium List 1 Accent 2" w:semiHidden="0" w:uiPriority="65" w:unhideWhenUsed="0"/>
-    <w:lsdException w:name="Medium List 2 Accent 2" w:semiHidden="0" w:uiPriority="66" w:unhideWhenUsed="0"/>
-    <w:lsdException w:name="Medium Grid 1 Accent 2" w:semiHidden="0" w:uiPriority="67" w:unhideWhenUsed="0"/>
-    <w:lsdException w:name="Medium Grid 2 Accent 2" w:semiHidden="0" w:uiPriority="68" w:unhideWhenUsed="0"/>
-    <w:lsdException w:name="Medium Grid 3 Accent 2" w:semiHidden="0" w:uiPriority="69" w:unhideWhenUsed="0"/>
-    <w:lsdException w:name="Dark List Accent 2" w:semiHidden="0" w:uiPriority="70" w:unhideWhenUsed="0"/>
-    <w:lsdException w:name="Colorful Shading Accent 2" w:semiHidden="0" w:uiPriority="71" w:unhideWhenUsed="0"/>
-    <w:lsdException w:name="Colorful List Accent 2" w:semiHidden="0" w:uiPriority="72" w:unhideWhenUsed="0"/>
-    <w:lsdException w:name="Colorful Grid Accent 2" w:semiHidden="0" w:uiPriority="73" w:unhideWhenUsed="0"/>
-    <w:lsdException w:name="Light Shading Accent 3" w:semiHidden="0" w:uiPriority="60" w:unhideWhenUsed="0"/>
-    <w:lsdException w:name="Light List Accent 3" w:semiHidden="0" w:uiPriority="61" w:unhideWhenUsed="0"/>
-    <w:lsdException w:name="Light Grid Accent 3" w:semiHidden="0" w:uiPriority="62" w:unhideWhenUsed="0"/>
-    <w:lsdException w:name="Medium Shading 1 Accent 3" w:semiHidden="0" w:uiPriority="63" w:unhideWhenUsed="0"/>
-    <w:lsdException w:name="Medium Shading 2 Accent 3" w:semiHidden="0" w:uiPriority="64" w:unhideWhenUsed="0"/>
-    <w:lsdException w:name="Medium List 1 Accent 3" w:semiHidden="0" w:uiPriority="65" w:unhideWhenUsed="0"/>
-    <w:lsdException w:name="Medium List 2 Accent 3" w:semiHidden="0" w:uiPriority="66" w:unhideWhenUsed="0"/>
-    <w:lsdException w:name="Medium Grid 1 Accent 3" w:semiHidden="0" w:uiPriority="67" w:unhideWhenUsed="0"/>
-    <w:lsdException w:name="Medium Grid 2 Accent 3" w:semiHidden="0" w:uiPriority="68" w:unhideWhenUsed="0"/>
-    <w:lsdException w:name="Medium Grid 3 Accent 3" w:semiHidden="0" w:uiPriority="69" w:unhideWhenUsed="0"/>
-    <w:lsdException w:name="Dark List Accent 3" w:semiHidden="0" w:uiPriority="70" w:unhideWhenUsed="0"/>
-    <w:lsdException w:name="Colorful Shading Accent 3" w:semiHidden="0" w:uiPriority="71" w:unhideWhenUsed="0"/>
-    <w:lsdException w:name="Colorful List Accent 3" w:semiHidden="0" w:uiPriority="72" w:unhideWhenUsed="0"/>
-    <w:lsdException w:name="Colorful Grid Accent 3" w:semiHidden="0" w:uiPriority="73" w:unhideWhenUsed="0"/>
-    <w:lsdException w:name="Light Shading Accent 4" w:semiHidden="0" w:uiPriority="60" w:unhideWhenUsed="0"/>
-    <w:lsdException w:name="Light List Accent 4" w:semiHidden="0" w:uiPriority="61" w:unhideWhenUsed="0"/>
-    <w:lsdException w:name="Light Grid Accent 4" w:semiHidden="0" w:uiPriority="62" w:unhideWhenUsed="0"/>
-    <w:lsdException w:name="Medium Shading 1 Accent 4" w:semiHidden="0" w:uiPriority="63" w:unhideWhenUsed="0"/>
-    <w:lsdException w:name="Medium Shading 2 Accent 4" w:semiHidden="0" w:uiPriority="64" w:unhideWhenUsed="0"/>
-    <w:lsdException w:name="Medium List 1 Accent 4" w:semiHidden="0" w:uiPriority="65" w:unhideWhenUsed="0"/>
-    <w:lsdException w:name="Medium List 2 Accent 4" w:semiHidden="0" w:uiPriority="66" w:unhideWhenUsed="0"/>
-    <w:lsdException w:name="Medium Grid 1 Accent 4" w:semiHidden="0" w:uiPriority="67" w:unhideWhenUsed="0"/>
-    <w:lsdException w:name="Medium Grid 2 Accent 4" w:semiHidden="0" w:uiPriority="68" w:unhideWhenUsed="0"/>
-    <w:lsdException w:name="Medium Grid 3 Accent 4" w:semiHidden="0" w:uiPriority="69" w:unhideWhenUsed="0"/>
-    <w:lsdException w:name="Dark List Accent 4" w:semiHidden="0" w:uiPriority="70" w:unhideWhenUsed="0"/>
-    <w:lsdException w:name="Colorful Shading Accent 4" w:semiHidden="0" w:uiPriority="71" w:unhideWhenUsed="0"/>
-    <w:lsdException w:name="Colorful List Accent 4" w:semiHidden="0" w:uiPriority="72" w:unhideWhenUsed="0"/>
-    <w:lsdException w:name="Colorful Grid Accent 4" w:semiHidden="0" w:uiPriority="73" w:unhideWhenUsed="0"/>
-    <w:lsdException w:name="Light Shading Accent 5" w:semiHidden="0" w:uiPriority="60" w:unhideWhenUsed="0"/>
-    <w:lsdException w:name="Light List Accent 5" w:semiHidden="0" w:uiPriority="61" w:unhideWhenUsed="0"/>
-    <w:lsdException w:name="Light Grid Accent 5" w:semiHidden="0" w:uiPriority="62" w:unhideWhenUsed="0"/>
-    <w:lsdException w:name="Medium Shading 1 Accent 5" w:semiHidden="0" w:uiPriority="63" w:unhideWhenUsed="0"/>
-    <w:lsdException w:name="Medium Shading 2 Accent 5" w:semiHidden="0" w:uiPriority="64" w:unhideWhenUsed="0"/>
-    <w:lsdException w:name="Medium List 1 Accent 5" w:semiHidden="0" w:uiPriority="65" w:unhideWhenUsed="0"/>
-    <w:lsdException w:name="Medium List 2 Accent 5" w:semiHidden="0" w:uiPriority="66" w:unhideWhenUsed="0"/>
-    <w:lsdException w:name="Medium Grid 1 Accent 5" w:semiHidden="0" w:uiPriority="67" w:unhideWhenUsed="0"/>
-    <w:lsdException w:name="Medium Grid 2 Accent 5" w:semiHidden="0" w:uiPriority="68" w:unhideWhenUsed="0"/>
-    <w:lsdException w:name="Medium Grid 3 Accent 5" w:semiHidden="0" w:uiPriority="69" w:unhideWhenUsed="0"/>
-    <w:lsdException w:name="Dark List Accent 5" w:semiHidden="0" w:uiPriority="70" w:unhideWhenUsed="0"/>
-    <w:lsdException w:name="Colorful Shading Accent 5" w:semiHidden="0" w:uiPriority="71" w:unhideWhenUsed="0"/>
-    <w:lsdException w:name="Colorful List Accent 5" w:semiHidden="0" w:uiPriority="72" w:unhideWhenUsed="0"/>
-    <w:lsdException w:name="Colorful Grid Accent 5" w:semiHidden="0" w:uiPriority="73" w:unhideWhenUsed="0"/>
-    <w:lsdException w:name="Light Shading Accent 6" w:semiHidden="0" w:uiPriority="60" w:unhideWhenUsed="0"/>
-    <w:lsdException w:name="Light List Accent 6" w:semiHidden="0" w:uiPriority="61" w:unhideWhenUsed="0"/>
-    <w:lsdException w:name="Light Grid Accent 6" w:semiHidden="0" w:uiPriority="62" w:unhideWhenUsed="0"/>
-    <w:lsdException w:name="Medium Shading 1 Accent 6" w:semiHidden="0" w:uiPriority="63" w:unhideWhenUsed="0"/>
-    <w:lsdException w:name="Medium Shading 2 Accent 6" w:semiHidden="0" w:uiPriority="64" w:unhideWhenUsed="0"/>
-    <w:lsdException w:name="Medium List 1 Accent 6" w:semiHidden="0" w:uiPriority="65" w:unhideWhenUsed="0"/>
-    <w:lsdException w:name="Medium List 2 Accent 6" w:semiHidden="0" w:uiPriority="66" w:unhideWhenUsed="0"/>
-    <w:lsdException w:name="Medium Grid 1 Accent 6" w:semiHidden="0" w:uiPriority="67" w:unhideWhenUsed="0"/>
-    <w:lsdException w:name="Medium Grid 2 Accent 6" w:semiHidden="0" w:uiPriority="68" w:unhideWhenUsed="0"/>
-    <w:lsdException w:name="Medium Grid 3 Accent 6" w:semiHidden="0" w:uiPriority="69" w:unhideWhenUsed="0"/>
-    <w:lsdException w:name="Dark List Accent 6" w:semiHidden="0" w:uiPriority="70" w:unhideWhenUsed="0"/>
-    <w:lsdException w:name="Colorful Shading Accent 6" w:semiHidden="0" w:uiPriority="71" w:unhideWhenUsed="0"/>
-    <w:lsdException w:name="Colorful List Accent 6" w:semiHidden="0" w:uiPriority="72" w:unhideWhenUsed="0"/>
-    <w:lsdException w:name="Colorful Grid Accent 6" w:semiHidden="0" w:uiPriority="73" w:unhideWhenUsed="0"/>
-    <w:lsdException w:name="Subtle Emphasis" w:semiHidden="0" w:uiPriority="19" w:unhideWhenUsed="0" w:qFormat="1"/>
-    <w:lsdException w:name="Intense Emphasis" w:semiHidden="0" w:uiPriority="21" w:unhideWhenUsed="0" w:qFormat="1"/>
-    <w:lsdException w:name="Subtle Reference" w:semiHidden="0" w:uiPriority="31" w:unhideWhenUsed="0" w:qFormat="1"/>
-    <w:lsdException w:name="Intense Reference" w:semiHidden="0" w:uiPriority="32" w:unhideWhenUsed="0" w:qFormat="1"/>
-    <w:lsdException w:name="Book Title" w:semiHidden="0" w:uiPriority="33" w:unhideWhenUsed="0" w:qFormat="1"/>
-    <w:lsdException w:name="Bibliography" w:uiPriority="37"/>
-    <w:lsdException w:name="TOC Heading" w:uiPriority="39" w:qFormat="1"/>
-  </w:latentStyles>
-  <w:style w:type="paragraph" w:default="1" w:styleId="Normal">
-    <w:name w:val="Normal"/>
-    <w:qFormat/>
-    <w:rsid w:val="00722420"/>
-  </w:style>
-  <w:style w:type="paragraph" w:styleId="Heading1">
-    <w:name w:val="heading 1"/>
-    <w:basedOn w:val="Normal"/>
-    <w:next w:val="Normal"/>
-    <w:link w:val="Heading1Char"/>
-    <w:uiPriority w:val="9"/>
-    <w:qFormat/>
-    <w:rsid w:val="00722420"/>
-    <w:pPr>
-      <w:pBdr>
-        <w:bottom w:val="thinThickSmallGap" w:sz="12" w:space="1" w:color="C45911" w:themeColor="accent2" w:themeShade="BF"/>
-      </w:pBdr>
-      <w:spacing w:before="400"/>
-      <w:jc w:val="center"/>
-      <w:outlineLvl w:val="0"/>
-    </w:pPr>
-    <w:rPr>
-      <w:caps/>
-      <w:color w:val="833C0B" w:themeColor="accent2" w:themeShade="80"/>
-      <w:spacing w:val="20"/>
-      <w:sz w:val="28"/>
-      <w:szCs w:val="28"/>
-    </w:rPr>
-  </w:style>
-  <w:style w:type="paragraph" w:styleId="Heading2">
-    <w:name w:val="heading 2"/>
-    <w:basedOn w:val="Normal"/>
-    <w:next w:val="Normal"/>
-    <w:link w:val="Heading2Char"/>
-    <w:uiPriority w:val="9"/>
-    <w:unhideWhenUsed/>
-    <w:qFormat/>
-    <w:rsid w:val="00722420"/>
-    <w:pPr>
-      <w:pBdr>
-        <w:bottom w:val="single" w:sz="4" w:space="1" w:color="823B0B" w:themeColor="accent2" w:themeShade="7F"/>
-      </w:pBdr>
-      <w:spacing w:before="400"/>
-      <w:jc w:val="center"/>
-      <w:outlineLvl w:val="1"/>
-    </w:pPr>
-    <w:rPr>
-      <w:caps/>
-      <w:color w:val="833C0B" w:themeColor="accent2" w:themeShade="80"/>
-      <w:spacing w:val="15"/>
-      <w:sz w:val="24"/>
-      <w:szCs w:val="24"/>
-    </w:rPr>
-  </w:style>
-  <w:style w:type="paragraph" w:styleId="Heading3">
-    <w:name w:val="heading 3"/>
-    <w:basedOn w:val="Normal"/>
-    <w:next w:val="Normal"/>
-    <w:link w:val="Heading3Char"/>
-    <w:uiPriority w:val="9"/>
-    <w:unhideWhenUsed/>
-    <w:qFormat/>
-    <w:rsid w:val="00722420"/>
-    <w:pPr>
-      <w:pBdr>
-        <w:top w:val="dotted" w:sz="4" w:space="1" w:color="823B0B" w:themeColor="accent2" w:themeShade="7F"/>
-        <w:bottom w:val="dotted" w:sz="4" w:space="1" w:color="823B0B" w:themeColor="accent2" w:themeShade="7F"/>
-      </w:pBdr>
-      <w:spacing w:before="300"/>
-      <w:jc w:val="center"/>
-      <w:outlineLvl w:val="2"/>
-    </w:pPr>
-    <w:rPr>
-      <w:caps/>
-      <w:color w:val="823B0B" w:themeColor="accent2" w:themeShade="7F"/>
-      <w:sz w:val="24"/>
-      <w:szCs w:val="24"/>
-    </w:rPr>
-  </w:style>
-  <w:style w:type="paragraph" w:styleId="Heading4">
-    <w:name w:val="heading 4"/>
-    <w:basedOn w:val="Normal"/>
-    <w:next w:val="Normal"/>
-    <w:link w:val="Heading4Char"/>
-    <w:uiPriority w:val="9"/>
-    <w:unhideWhenUsed/>
-    <w:qFormat/>
-    <w:rsid w:val="00722420"/>
-    <w:pPr>
-      <w:pBdr>
-        <w:bottom w:val="dotted" w:sz="4" w:space="1" w:color="C45911" w:themeColor="accent2" w:themeShade="BF"/>
-      </w:pBdr>
-      <w:spacing w:after="120"/>
-      <w:jc w:val="center"/>
-      <w:outlineLvl w:val="3"/>
-    </w:pPr>
-    <w:rPr>
-      <w:caps/>
-      <w:color w:val="823B0B" w:themeColor="accent2" w:themeShade="7F"/>
-      <w:spacing w:val="10"/>
-    </w:rPr>
-  </w:style>
-  <w:style w:type="paragraph" w:styleId="Heading5">
-    <w:name w:val="heading 5"/>
-    <w:basedOn w:val="Normal"/>
-    <w:next w:val="Normal"/>
-    <w:link w:val="Heading5Char"/>
-    <w:uiPriority w:val="9"/>
-    <w:unhideWhenUsed/>
-    <w:qFormat/>
-    <w:rsid w:val="00722420"/>
-    <w:pPr>
-      <w:spacing w:before="320" w:after="120"/>
-      <w:jc w:val="center"/>
-      <w:outlineLvl w:val="4"/>
-    </w:pPr>
-    <w:rPr>
-      <w:caps/>
-      <w:color w:val="823B0B" w:themeColor="accent2" w:themeShade="7F"/>
-      <w:spacing w:val="10"/>
-    </w:rPr>
-  </w:style>
-  <w:style w:type="paragraph" w:styleId="Heading6">
-    <w:name w:val="heading 6"/>
-    <w:basedOn w:val="Normal"/>
-    <w:next w:val="Normal"/>
-    <w:link w:val="Heading6Char"/>
-    <w:uiPriority w:val="9"/>
-    <w:unhideWhenUsed/>
-    <w:qFormat/>
-    <w:rsid w:val="00722420"/>
-    <w:pPr>
-      <w:spacing w:after="120"/>
-      <w:jc w:val="center"/>
-      <w:outlineLvl w:val="5"/>
-    </w:pPr>
-    <w:rPr>
-      <w:caps/>
-      <w:color w:val="C45911" w:themeColor="accent2" w:themeShade="BF"/>
-      <w:spacing w:val="10"/>
-    </w:rPr>
-  </w:style>
-  <w:style w:type="paragraph" w:styleId="Heading7">
-    <w:name w:val="heading 7"/>
-    <w:basedOn w:val="Normal"/>
-    <w:next w:val="Normal"/>
-    <w:link w:val="Heading7Char"/>
-    <w:uiPriority w:val="9"/>
-    <w:semiHidden/>
-    <w:unhideWhenUsed/>
-    <w:qFormat/>
-    <w:rsid w:val="00722420"/>
-    <w:pPr>
-      <w:spacing w:after="120"/>
-      <w:jc w:val="center"/>
-      <w:outlineLvl w:val="6"/>
-    </w:pPr>
-    <w:rPr>
-      <w:i/>
-      <w:iCs/>
-      <w:caps/>
-      <w:color w:val="C45911" w:themeColor="accent2" w:themeShade="BF"/>
-      <w:spacing w:val="10"/>
-    </w:rPr>
-  </w:style>
-  <w:style w:type="paragraph" w:styleId="Heading8">
-    <w:name w:val="heading 8"/>
-    <w:basedOn w:val="Normal"/>
-    <w:next w:val="Normal"/>
-    <w:link w:val="Heading8Char"/>
-    <w:uiPriority w:val="9"/>
-    <w:semiHidden/>
-    <w:unhideWhenUsed/>
-    <w:qFormat/>
-    <w:rsid w:val="00722420"/>
-    <w:pPr>
-      <w:spacing w:after="120"/>
-      <w:jc w:val="center"/>
-      <w:outlineLvl w:val="7"/>
-    </w:pPr>
-    <w:rPr>
-      <w:caps/>
-      <w:spacing w:val="10"/>
-      <w:sz w:val="20"/>
-      <w:szCs w:val="20"/>
-    </w:rPr>
-  </w:style>
-  <w:style w:type="paragraph" w:styleId="Heading9">
-    <w:name w:val="heading 9"/>
-    <w:basedOn w:val="Normal"/>
-    <w:next w:val="Normal"/>
-    <w:link w:val="Heading9Char"/>
-    <w:uiPriority w:val="9"/>
-    <w:semiHidden/>
-    <w:unhideWhenUsed/>
-    <w:qFormat/>
-    <w:rsid w:val="00722420"/>
-    <w:pPr>
-      <w:spacing w:after="120"/>
-      <w:jc w:val="center"/>
-      <w:outlineLvl w:val="8"/>
-    </w:pPr>
-    <w:rPr>
-      <w:i/>
-      <w:iCs/>
-      <w:caps/>
-      <w:spacing w:val="10"/>
-      <w:sz w:val="20"/>
-      <w:szCs w:val="20"/>
-    </w:rPr>
-  </w:style>
-  <w:style w:type="character" w:default="1" w:styleId="DefaultParagraphFont">
-    <w:name w:val="Default Paragraph Font"/>
-    <w:uiPriority w:val="1"/>
-    <w:semiHidden/>
-    <w:unhideWhenUsed/>
-  </w:style>
-  <w:style w:type="table" w:default="1" w:styleId="TableNormal">
-    <w:name w:val="Normal Table"/>
-    <w:uiPriority w:val="99"/>
-    <w:semiHidden/>
-    <w:unhideWhenUsed/>
-    <w:tblPr>
-      <w:tblInd w:w="0" w:type="dxa"/>
-      <w:tblCellMar>
-        <w:top w:w="0" w:type="dxa"/>
-        <w:left w:w="108" w:type="dxa"/>
-        <w:bottom w:w="0" w:type="dxa"/>
-        <w:right w:w="108" w:type="dxa"/>
-      </w:tblCellMar>
-    </w:tblPr>
-  </w:style>
-  <w:style w:type="numbering" w:default="1" w:styleId="NoList">
-    <w:name w:val="No List"/>
-    <w:uiPriority w:val="99"/>
-    <w:semiHidden/>
-    <w:unhideWhenUsed/>
-  </w:style>
-  <w:style w:type="paragraph" w:styleId="Title">
-    <w:name w:val="Title"/>
-    <w:basedOn w:val="Normal"/>
-    <w:next w:val="Normal"/>
-    <w:link w:val="TitleChar"/>
-    <w:uiPriority w:val="10"/>
-    <w:qFormat/>
-    <w:rsid w:val="00722420"/>
-    <w:pPr>
-      <w:pBdr>
-        <w:top w:val="dotted" w:sz="2" w:space="1" w:color="833C0B" w:themeColor="accent2" w:themeShade="80"/>
-        <w:bottom w:val="dotted" w:sz="2" w:space="6" w:color="833C0B" w:themeColor="accent2" w:themeShade="80"/>
-      </w:pBdr>
-      <w:spacing w:before="500" w:after="300" w:line="240" w:lineRule="auto"/>
-      <w:jc w:val="center"/>
-    </w:pPr>
-    <w:rPr>
-      <w:caps/>
-      <w:color w:val="833C0B" w:themeColor="accent2" w:themeShade="80"/>
-      <w:spacing w:val="50"/>
-      <w:sz w:val="44"/>
-      <w:szCs w:val="44"/>
-    </w:rPr>
-  </w:style>
-  <w:style w:type="paragraph" w:styleId="Subtitle">
-    <w:name w:val="Subtitle"/>
-    <w:basedOn w:val="Normal"/>
-    <w:next w:val="Normal"/>
-    <w:link w:val="SubtitleChar"/>
-    <w:uiPriority w:val="11"/>
-    <w:qFormat/>
-    <w:rsid w:val="00722420"/>
-    <w:pPr>
-      <w:spacing w:after="560" w:line="240" w:lineRule="auto"/>
-      <w:jc w:val="center"/>
-    </w:pPr>
-    <w:rPr>
-      <w:caps/>
-      <w:spacing w:val="20"/>
-      <w:sz w:val="18"/>
-      <w:szCs w:val="18"/>
-    </w:rPr>
-  </w:style>
-  <w:style w:type="table" w:customStyle="1" w:styleId="a">
-    <w:basedOn w:val="TableNormal"/>
-    <w:tblPr>
-      <w:tblStyleRowBandSize w:val="1"/>
-      <w:tblStyleColBandSize w:val="1"/>
-    </w:tblPr>
-  </w:style>
-  <w:style w:type="table" w:customStyle="1" w:styleId="a0">
-    <w:basedOn w:val="TableNormal"/>
-    <w:tblPr>
-      <w:tblStyleRowBandSize w:val="1"/>
-      <w:tblStyleColBandSize w:val="1"/>
-    </w:tblPr>
-  </w:style>
-  <w:style w:type="table" w:customStyle="1" w:styleId="a1">
-    <w:basedOn w:val="TableNormal"/>
-    <w:tblPr>
-      <w:tblStyleRowBandSize w:val="1"/>
-      <w:tblStyleColBandSize w:val="1"/>
-    </w:tblPr>
-  </w:style>
-  <w:style w:type="table" w:customStyle="1" w:styleId="a2">
-    <w:basedOn w:val="TableNormal"/>
-    <w:tblPr>
-      <w:tblStyleRowBandSize w:val="1"/>
-      <w:tblStyleColBandSize w:val="1"/>
-    </w:tblPr>
-  </w:style>
-  <w:style w:type="table" w:customStyle="1" w:styleId="a3">
-    <w:basedOn w:val="TableNormal"/>
-    <w:tblPr>
-      <w:tblStyleRowBandSize w:val="1"/>
-      <w:tblStyleColBandSize w:val="1"/>
-    </w:tblPr>
-  </w:style>
-  <w:style w:type="paragraph" w:styleId="CommentText">
-    <w:name w:val="annotation text"/>
-    <w:basedOn w:val="Normal"/>
-    <w:link w:val="CommentTextChar"/>
-    <w:uiPriority w:val="99"/>
-    <w:semiHidden/>
-    <w:unhideWhenUsed/>
-    <w:pPr>
-      <w:spacing w:line="240" w:lineRule="auto"/>
-    </w:pPr>
-    <w:rPr>
-      <w:sz w:val="20"/>
-      <w:szCs w:val="20"/>
-    </w:rPr>
-  </w:style>
-  <w:style w:type="character" w:customStyle="1" w:styleId="CommentTextChar">
-    <w:name w:val="Comment Text Char"/>
-    <w:basedOn w:val="DefaultParagraphFont"/>
-    <w:link w:val="CommentText"/>
-    <w:uiPriority w:val="99"/>
-    <w:semiHidden/>
-    <w:rPr>
-      <w:sz w:val="20"/>
-      <w:szCs w:val="20"/>
-    </w:rPr>
-  </w:style>
-  <w:style w:type="character" w:styleId="CommentReference">
-    <w:name w:val="annotation reference"/>
-    <w:basedOn w:val="DefaultParagraphFont"/>
-    <w:uiPriority w:val="99"/>
-    <w:semiHidden/>
-    <w:unhideWhenUsed/>
-    <w:rPr>
-      <w:sz w:val="16"/>
-      <w:szCs w:val="16"/>
-    </w:rPr>
-  </w:style>
-  <w:style w:type="paragraph" w:styleId="BalloonText">
-    <w:name w:val="Balloon Text"/>
-    <w:basedOn w:val="Normal"/>
-    <w:link w:val="BalloonTextChar"/>
-    <w:uiPriority w:val="99"/>
-    <w:semiHidden/>
-    <w:unhideWhenUsed/>
-    <w:rsid w:val="00AF60B4"/>
-    <w:pPr>
-      <w:spacing w:line="240" w:lineRule="auto"/>
-    </w:pPr>
-    <w:rPr>
-      <w:rFonts w:ascii="Segoe UI" w:hAnsi="Segoe UI" w:cs="Segoe UI"/>
-      <w:sz w:val="18"/>
-      <w:szCs w:val="18"/>
-    </w:rPr>
-  </w:style>
-  <w:style w:type="character" w:customStyle="1" w:styleId="BalloonTextChar">
-    <w:name w:val="Balloon Text Char"/>
-    <w:basedOn w:val="DefaultParagraphFont"/>
-    <w:link w:val="BalloonText"/>
-    <w:uiPriority w:val="99"/>
-    <w:semiHidden/>
-    <w:rsid w:val="00AF60B4"/>
-    <w:rPr>
-      <w:rFonts w:ascii="Segoe UI" w:hAnsi="Segoe UI" w:cs="Segoe UI"/>
-      <w:sz w:val="18"/>
-      <w:szCs w:val="18"/>
-    </w:rPr>
-  </w:style>
-  <w:style w:type="paragraph" w:styleId="TOCHeading">
-    <w:name w:val="TOC Heading"/>
-    <w:basedOn w:val="Heading1"/>
-    <w:next w:val="Normal"/>
-    <w:uiPriority w:val="39"/>
-    <w:unhideWhenUsed/>
-    <w:qFormat/>
-    <w:rsid w:val="00722420"/>
-    <w:pPr>
-      <w:outlineLvl w:val="9"/>
-    </w:pPr>
-    <w:rPr>
-      <w:lang w:bidi="en-US"/>
-    </w:rPr>
-  </w:style>
-  <w:style w:type="paragraph" w:styleId="TOC1">
-    <w:name w:val="toc 1"/>
-    <w:basedOn w:val="Normal"/>
-    <w:next w:val="Normal"/>
-    <w:autoRedefine/>
-    <w:uiPriority w:val="39"/>
-    <w:unhideWhenUsed/>
-    <w:qFormat/>
-    <w:rsid w:val="00AF60B4"/>
-    <w:pPr>
-      <w:spacing w:after="100"/>
-    </w:pPr>
-  </w:style>
-  <w:style w:type="paragraph" w:styleId="TOC2">
-    <w:name w:val="toc 2"/>
-    <w:basedOn w:val="Normal"/>
-    <w:next w:val="Normal"/>
-    <w:autoRedefine/>
-    <w:uiPriority w:val="39"/>
-    <w:unhideWhenUsed/>
-    <w:qFormat/>
-    <w:rsid w:val="00AF60B4"/>
-    <w:pPr>
-      <w:spacing w:after="100"/>
-      <w:ind w:left="220"/>
-    </w:pPr>
-  </w:style>
-  <w:style w:type="character" w:styleId="Hyperlink">
-    <w:name w:val="Hyperlink"/>
-    <w:basedOn w:val="DefaultParagraphFont"/>
-    <w:uiPriority w:val="99"/>
-    <w:unhideWhenUsed/>
-    <w:rsid w:val="00AF60B4"/>
-    <w:rPr>
-      <w:color w:val="0563C1" w:themeColor="hyperlink"/>
-      <w:u w:val="single"/>
-    </w:rPr>
-  </w:style>
-  <w:style w:type="character" w:customStyle="1" w:styleId="Heading1Char">
-    <w:name w:val="Heading 1 Char"/>
-    <w:basedOn w:val="DefaultParagraphFont"/>
-    <w:link w:val="Heading1"/>
-    <w:uiPriority w:val="9"/>
-    <w:rsid w:val="00722420"/>
-    <w:rPr>
-      <w:caps/>
-      <w:color w:val="833C0B" w:themeColor="accent2" w:themeShade="80"/>
-      <w:spacing w:val="20"/>
-      <w:sz w:val="28"/>
-      <w:szCs w:val="28"/>
-    </w:rPr>
-  </w:style>
-  <w:style w:type="character" w:customStyle="1" w:styleId="Heading2Char">
-    <w:name w:val="Heading 2 Char"/>
-    <w:basedOn w:val="DefaultParagraphFont"/>
-    <w:link w:val="Heading2"/>
-    <w:uiPriority w:val="9"/>
-    <w:rsid w:val="00722420"/>
-    <w:rPr>
-      <w:caps/>
-      <w:color w:val="833C0B" w:themeColor="accent2" w:themeShade="80"/>
-      <w:spacing w:val="15"/>
-      <w:sz w:val="24"/>
-      <w:szCs w:val="24"/>
-    </w:rPr>
-  </w:style>
-  <w:style w:type="character" w:customStyle="1" w:styleId="Heading3Char">
-    <w:name w:val="Heading 3 Char"/>
-    <w:basedOn w:val="DefaultParagraphFont"/>
-    <w:link w:val="Heading3"/>
-    <w:uiPriority w:val="9"/>
-    <w:rsid w:val="00722420"/>
-    <w:rPr>
-      <w:caps/>
-      <w:color w:val="823B0B" w:themeColor="accent2" w:themeShade="7F"/>
-      <w:sz w:val="24"/>
-      <w:szCs w:val="24"/>
-    </w:rPr>
-  </w:style>
-  <w:style w:type="character" w:customStyle="1" w:styleId="Heading4Char">
-    <w:name w:val="Heading 4 Char"/>
-    <w:basedOn w:val="DefaultParagraphFont"/>
-    <w:link w:val="Heading4"/>
-    <w:uiPriority w:val="9"/>
-    <w:rsid w:val="00722420"/>
-    <w:rPr>
-      <w:caps/>
-      <w:color w:val="823B0B" w:themeColor="accent2" w:themeShade="7F"/>
-      <w:spacing w:val="10"/>
-    </w:rPr>
-  </w:style>
-  <w:style w:type="character" w:customStyle="1" w:styleId="Heading5Char">
-    <w:name w:val="Heading 5 Char"/>
-    <w:basedOn w:val="DefaultParagraphFont"/>
-    <w:link w:val="Heading5"/>
-    <w:uiPriority w:val="9"/>
-    <w:rsid w:val="00722420"/>
-    <w:rPr>
-      <w:caps/>
-      <w:color w:val="823B0B" w:themeColor="accent2" w:themeShade="7F"/>
-      <w:spacing w:val="10"/>
-    </w:rPr>
-  </w:style>
-  <w:style w:type="character" w:customStyle="1" w:styleId="Heading6Char">
-    <w:name w:val="Heading 6 Char"/>
-    <w:basedOn w:val="DefaultParagraphFont"/>
-    <w:link w:val="Heading6"/>
-    <w:uiPriority w:val="9"/>
-    <w:rsid w:val="00722420"/>
-    <w:rPr>
-      <w:caps/>
-      <w:color w:val="C45911" w:themeColor="accent2" w:themeShade="BF"/>
-      <w:spacing w:val="10"/>
-    </w:rPr>
-  </w:style>
-  <w:style w:type="character" w:customStyle="1" w:styleId="Heading7Char">
-    <w:name w:val="Heading 7 Char"/>
-    <w:basedOn w:val="DefaultParagraphFont"/>
-    <w:link w:val="Heading7"/>
-    <w:uiPriority w:val="9"/>
-    <w:semiHidden/>
-    <w:rsid w:val="00722420"/>
-    <w:rPr>
-      <w:i/>
-      <w:iCs/>
-      <w:caps/>
-      <w:color w:val="C45911" w:themeColor="accent2" w:themeShade="BF"/>
-      <w:spacing w:val="10"/>
-    </w:rPr>
-  </w:style>
-  <w:style w:type="character" w:customStyle="1" w:styleId="Heading8Char">
-    <w:name w:val="Heading 8 Char"/>
-    <w:basedOn w:val="DefaultParagraphFont"/>
-    <w:link w:val="Heading8"/>
-    <w:uiPriority w:val="9"/>
-    <w:semiHidden/>
-    <w:rsid w:val="00722420"/>
-    <w:rPr>
-      <w:caps/>
-      <w:spacing w:val="10"/>
-      <w:sz w:val="20"/>
-      <w:szCs w:val="20"/>
-    </w:rPr>
-  </w:style>
-  <w:style w:type="character" w:customStyle="1" w:styleId="Heading9Char">
-    <w:name w:val="Heading 9 Char"/>
-    <w:basedOn w:val="DefaultParagraphFont"/>
-    <w:link w:val="Heading9"/>
-    <w:uiPriority w:val="9"/>
-    <w:semiHidden/>
-    <w:rsid w:val="00722420"/>
-    <w:rPr>
-      <w:i/>
-      <w:iCs/>
-      <w:caps/>
-      <w:spacing w:val="10"/>
-      <w:sz w:val="20"/>
-      <w:szCs w:val="20"/>
-    </w:rPr>
-  </w:style>
-  <w:style w:type="paragraph" w:styleId="Caption">
-    <w:name w:val="caption"/>
-    <w:basedOn w:val="Normal"/>
-    <w:next w:val="Normal"/>
-    <w:uiPriority w:val="35"/>
-    <w:semiHidden/>
-    <w:unhideWhenUsed/>
-    <w:qFormat/>
-    <w:rsid w:val="00722420"/>
-    <w:rPr>
-      <w:caps/>
-      <w:spacing w:val="10"/>
-      <w:sz w:val="18"/>
-      <w:szCs w:val="18"/>
-    </w:rPr>
-  </w:style>
-  <w:style w:type="character" w:customStyle="1" w:styleId="TitleChar">
-    <w:name w:val="Title Char"/>
-    <w:basedOn w:val="DefaultParagraphFont"/>
-    <w:link w:val="Title"/>
-    <w:uiPriority w:val="10"/>
-    <w:rsid w:val="00722420"/>
-    <w:rPr>
-      <w:caps/>
-      <w:color w:val="833C0B" w:themeColor="accent2" w:themeShade="80"/>
-      <w:spacing w:val="50"/>
-      <w:sz w:val="44"/>
-      <w:szCs w:val="44"/>
-    </w:rPr>
-  </w:style>
-  <w:style w:type="character" w:customStyle="1" w:styleId="SubtitleChar">
-    <w:name w:val="Subtitle Char"/>
-    <w:basedOn w:val="DefaultParagraphFont"/>
-    <w:link w:val="Subtitle"/>
-    <w:uiPriority w:val="11"/>
-    <w:rsid w:val="00722420"/>
-    <w:rPr>
-      <w:caps/>
-      <w:spacing w:val="20"/>
-      <w:sz w:val="18"/>
-      <w:szCs w:val="18"/>
-    </w:rPr>
-  </w:style>
-  <w:style w:type="character" w:styleId="Strong">
-    <w:name w:val="Strong"/>
-    <w:uiPriority w:val="22"/>
-    <w:qFormat/>
-    <w:rsid w:val="00722420"/>
-    <w:rPr>
-      <w:b/>
-      <w:bCs/>
-      <w:color w:val="C45911" w:themeColor="accent2" w:themeShade="BF"/>
-      <w:spacing w:val="5"/>
-    </w:rPr>
-  </w:style>
-  <w:style w:type="character" w:styleId="Emphasis">
-    <w:name w:val="Emphasis"/>
-    <w:uiPriority w:val="20"/>
-    <w:qFormat/>
-    <w:rsid w:val="00722420"/>
-    <w:rPr>
-      <w:caps/>
-      <w:spacing w:val="5"/>
-      <w:sz w:val="20"/>
-      <w:szCs w:val="20"/>
-    </w:rPr>
-  </w:style>
-  <w:style w:type="paragraph" w:styleId="NoSpacing">
-    <w:name w:val="No Spacing"/>
-    <w:basedOn w:val="Normal"/>
-    <w:link w:val="NoSpacingChar"/>
-    <w:uiPriority w:val="1"/>
-    <w:qFormat/>
-    <w:rsid w:val="00722420"/>
-    <w:pPr>
-      <w:spacing w:after="0" w:line="240" w:lineRule="auto"/>
-    </w:pPr>
-  </w:style>
-  <w:style w:type="character" w:customStyle="1" w:styleId="NoSpacingChar">
-    <w:name w:val="No Spacing Char"/>
-    <w:basedOn w:val="DefaultParagraphFont"/>
-    <w:link w:val="NoSpacing"/>
-    <w:uiPriority w:val="1"/>
-    <w:rsid w:val="00722420"/>
-  </w:style>
-  <w:style w:type="paragraph" w:styleId="ListParagraph">
-    <w:name w:val="List Paragraph"/>
-    <w:basedOn w:val="Normal"/>
-    <w:uiPriority w:val="34"/>
-    <w:qFormat/>
-    <w:rsid w:val="00722420"/>
-    <w:pPr>
-      <w:ind w:left="720"/>
-      <w:contextualSpacing/>
-    </w:pPr>
-  </w:style>
-  <w:style w:type="paragraph" w:styleId="Quote">
-    <w:name w:val="Quote"/>
-    <w:basedOn w:val="Normal"/>
-    <w:next w:val="Normal"/>
-    <w:link w:val="QuoteChar"/>
-    <w:uiPriority w:val="29"/>
-    <w:qFormat/>
-    <w:rsid w:val="00722420"/>
-    <w:rPr>
-      <w:i/>
-      <w:iCs/>
-    </w:rPr>
-  </w:style>
-  <w:style w:type="character" w:customStyle="1" w:styleId="QuoteChar">
-    <w:name w:val="Quote Char"/>
-    <w:basedOn w:val="DefaultParagraphFont"/>
-    <w:link w:val="Quote"/>
-    <w:uiPriority w:val="29"/>
-    <w:rsid w:val="00722420"/>
-    <w:rPr>
-      <w:i/>
-      <w:iCs/>
-    </w:rPr>
-  </w:style>
-  <w:style w:type="paragraph" w:styleId="IntenseQuote">
-    <w:name w:val="Intense Quote"/>
-    <w:basedOn w:val="Normal"/>
-    <w:next w:val="Normal"/>
-    <w:link w:val="IntenseQuoteChar"/>
-    <w:uiPriority w:val="30"/>
-    <w:qFormat/>
-    <w:rsid w:val="00722420"/>
-    <w:pPr>
-      <w:pBdr>
-        <w:top w:val="dotted" w:sz="2" w:space="10" w:color="833C0B" w:themeColor="accent2" w:themeShade="80"/>
-        <w:bottom w:val="dotted" w:sz="2" w:space="4" w:color="833C0B" w:themeColor="accent2" w:themeShade="80"/>
-      </w:pBdr>
-      <w:spacing w:before="160" w:line="300" w:lineRule="auto"/>
-      <w:ind w:left="1440" w:right="1440"/>
-    </w:pPr>
-    <w:rPr>
-      <w:caps/>
-      <w:color w:val="823B0B" w:themeColor="accent2" w:themeShade="7F"/>
-      <w:spacing w:val="5"/>
-      <w:sz w:val="20"/>
-      <w:szCs w:val="20"/>
-    </w:rPr>
-  </w:style>
-  <w:style w:type="character" w:customStyle="1" w:styleId="IntenseQuoteChar">
-    <w:name w:val="Intense Quote Char"/>
-    <w:basedOn w:val="DefaultParagraphFont"/>
-    <w:link w:val="IntenseQuote"/>
-    <w:uiPriority w:val="30"/>
-    <w:rsid w:val="00722420"/>
-    <w:rPr>
-      <w:caps/>
-      <w:color w:val="823B0B" w:themeColor="accent2" w:themeShade="7F"/>
-      <w:spacing w:val="5"/>
-      <w:sz w:val="20"/>
-      <w:szCs w:val="20"/>
-    </w:rPr>
-  </w:style>
-  <w:style w:type="character" w:styleId="SubtleEmphasis">
-    <w:name w:val="Subtle Emphasis"/>
-    <w:uiPriority w:val="19"/>
-    <w:qFormat/>
-    <w:rsid w:val="00722420"/>
-    <w:rPr>
-      <w:i/>
-      <w:iCs/>
-    </w:rPr>
-  </w:style>
-  <w:style w:type="character" w:styleId="IntenseEmphasis">
-    <w:name w:val="Intense Emphasis"/>
-    <w:uiPriority w:val="21"/>
-    <w:qFormat/>
-    <w:rsid w:val="00722420"/>
-    <w:rPr>
-      <w:i/>
-      <w:iCs/>
-      <w:caps/>
-      <w:spacing w:val="10"/>
-      <w:sz w:val="20"/>
-      <w:szCs w:val="20"/>
-    </w:rPr>
-  </w:style>
-  <w:style w:type="character" w:styleId="SubtleReference">
-    <w:name w:val="Subtle Reference"/>
-    <w:basedOn w:val="DefaultParagraphFont"/>
-    <w:uiPriority w:val="31"/>
-    <w:qFormat/>
-    <w:rsid w:val="00722420"/>
-    <w:rPr>
-      <w:rFonts w:asciiTheme="minorHAnsi" w:eastAsiaTheme="minorEastAsia" w:hAnsiTheme="minorHAnsi" w:cstheme="minorBidi"/>
-      <w:i/>
-      <w:iCs/>
-      <w:color w:val="823B0B" w:themeColor="accent2" w:themeShade="7F"/>
-    </w:rPr>
-  </w:style>
-  <w:style w:type="character" w:styleId="IntenseReference">
-    <w:name w:val="Intense Reference"/>
-    <w:uiPriority w:val="32"/>
-    <w:qFormat/>
-    <w:rsid w:val="00722420"/>
-    <w:rPr>
-      <w:rFonts w:asciiTheme="minorHAnsi" w:eastAsiaTheme="minorEastAsia" w:hAnsiTheme="minorHAnsi" w:cstheme="minorBidi"/>
-      <w:b/>
-      <w:bCs/>
-      <w:i/>
-      <w:iCs/>
-      <w:color w:val="823B0B" w:themeColor="accent2" w:themeShade="7F"/>
-    </w:rPr>
-  </w:style>
-  <w:style w:type="character" w:styleId="BookTitle">
-    <w:name w:val="Book Title"/>
-    <w:uiPriority w:val="33"/>
-    <w:qFormat/>
-    <w:rsid w:val="00722420"/>
-    <w:rPr>
-      <w:caps/>
-      <w:color w:val="823B0B" w:themeColor="accent2" w:themeShade="7F"/>
-      <w:spacing w:val="5"/>
-      <w:u w:color="823B0B" w:themeColor="accent2" w:themeShade="7F"/>
-    </w:rPr>
-  </w:style>
-  <w:style w:type="paragraph" w:styleId="Header">
-    <w:name w:val="header"/>
-    <w:basedOn w:val="Normal"/>
-    <w:link w:val="HeaderChar"/>
-    <w:uiPriority w:val="99"/>
-    <w:unhideWhenUsed/>
-    <w:rsid w:val="00722420"/>
-    <w:pPr>
-      <w:tabs>
-        <w:tab w:val="center" w:pos="4680"/>
-        <w:tab w:val="right" w:pos="9360"/>
-      </w:tabs>
-      <w:spacing w:after="0" w:line="240" w:lineRule="auto"/>
-    </w:pPr>
-  </w:style>
-  <w:style w:type="character" w:customStyle="1" w:styleId="HeaderChar">
-    <w:name w:val="Header Char"/>
-    <w:basedOn w:val="DefaultParagraphFont"/>
-    <w:link w:val="Header"/>
-    <w:uiPriority w:val="99"/>
-    <w:rsid w:val="00722420"/>
-  </w:style>
-  <w:style w:type="paragraph" w:styleId="Footer">
-    <w:name w:val="footer"/>
-    <w:basedOn w:val="Normal"/>
-    <w:link w:val="FooterChar"/>
-    <w:uiPriority w:val="99"/>
-    <w:unhideWhenUsed/>
-    <w:rsid w:val="00722420"/>
-    <w:pPr>
-      <w:tabs>
-        <w:tab w:val="center" w:pos="4680"/>
-        <w:tab w:val="right" w:pos="9360"/>
-      </w:tabs>
-      <w:spacing w:after="0" w:line="240" w:lineRule="auto"/>
-    </w:pPr>
-  </w:style>
-  <w:style w:type="character" w:customStyle="1" w:styleId="FooterChar">
-    <w:name w:val="Footer Char"/>
-    <w:basedOn w:val="DefaultParagraphFont"/>
-    <w:link w:val="Footer"/>
-    <w:uiPriority w:val="99"/>
-    <w:rsid w:val="00722420"/>
-  </w:style>
-  <w:style w:type="paragraph" w:styleId="TOC3">
-    <w:name w:val="toc 3"/>
-    <w:basedOn w:val="Normal"/>
-    <w:next w:val="Normal"/>
-    <w:autoRedefine/>
-    <w:uiPriority w:val="39"/>
-    <w:semiHidden/>
-    <w:unhideWhenUsed/>
-    <w:qFormat/>
-    <w:rsid w:val="003A53DF"/>
-    <w:pPr>
-      <w:spacing w:after="100" w:line="276" w:lineRule="auto"/>
-      <w:ind w:left="440"/>
-    </w:pPr>
-    <w:rPr>
-      <w:rFonts w:asciiTheme="minorHAnsi" w:eastAsiaTheme="minorEastAsia" w:hAnsiTheme="minorHAnsi" w:cstheme="minorBidi"/>
-      <w:lang w:val="en-US" w:eastAsia="ja-JP"/>
-    </w:rPr>
-  </w:style>
-</w:styles>
-</file>
-
-<file path=word/glossary/document.xml><?xml version="1.0" encoding="utf-8"?>
-<w:glossaryDocument xmlns:wpc="http://schemas.microsoft.com/office/word/2010/wordprocessingCanvas" xmlns:mc="http://schemas.openxmlformats.org/markup-compatibility/2006" xmlns:o="urn:schemas-microsoft-com:office:office" xmlns:r="http://schemas.openxmlformats.org/officeDocument/2006/relationships" xmlns:m="http://schemas.openxmlformats.org/officeDocument/2006/math" xmlns:v="urn:schemas-microsoft-com:vml" xmlns:wp14="http://schemas.microsoft.com/office/word/2010/wordprocessingDrawing" xmlns:wp="http://schemas.openxmlformats.org/drawingml/2006/wordprocessingDrawing" xmlns:w10="urn:schemas-microsoft-com:office:word" xmlns:w="http://schemas.openxmlformats.org/wordprocessingml/2006/main" xmlns:w14="http://schemas.microsoft.com/office/word/2010/wordml" xmlns:wpg="http://schemas.microsoft.com/office/word/2010/wordprocessingGroup" xmlns:wpi="http://schemas.microsoft.com/office/word/2010/wordprocessingInk" xmlns:wne="http://schemas.microsoft.com/office/word/2006/wordml" xmlns:wps="http://schemas.microsoft.com/office/word/2010/wordprocessingShape" mc:Ignorable="w14 wp14"/>
-</file>
-
-<file path=word/glossary/fontTable.xml><?xml version="1.0" encoding="utf-8"?>
-<w:fonts xmlns:mc="http://schemas.openxmlformats.org/markup-compatibility/2006" xmlns:r="http://schemas.openxmlformats.org/officeDocument/2006/relationships" xmlns:w="http://schemas.openxmlformats.org/wordprocessingml/2006/main" xmlns:w14="http://schemas.microsoft.com/office/word/2010/wordml" mc:Ignorable="w14">
-  <w:font w:name="Times New Roman">
-    <w:panose1 w:val="02020603050405020304"/>
-    <w:charset w:val="00"/>
-    <w:family w:val="roman"/>
-    <w:pitch w:val="variable"/>
-    <w:sig w:usb0="E0002EFF" w:usb1="C0007843" w:usb2="00000009" w:usb3="00000000" w:csb0="000001FF" w:csb1="00000000"/>
-  </w:font>
-  <w:font w:name="Calibri Light">
-    <w:panose1 w:val="020F0302020204030204"/>
-    <w:charset w:val="00"/>
-    <w:family w:val="swiss"/>
-    <w:pitch w:val="variable"/>
-    <w:sig w:usb0="A00002EF" w:usb1="4000207B" w:usb2="00000000" w:usb3="00000000" w:csb0="0000019F" w:csb1="00000000"/>
-  </w:font>
-  <w:font w:name="Segoe UI">
-    <w:panose1 w:val="020B0502040204020203"/>
-    <w:charset w:val="00"/>
-    <w:family w:val="swiss"/>
-    <w:pitch w:val="variable"/>
-    <w:sig w:usb0="E4002EFF" w:usb1="C000E47F" w:usb2="00000009" w:usb3="00000000" w:csb0="000001FF" w:csb1="00000000"/>
-  </w:font>
-  <w:font w:name="Calibri">
-    <w:panose1 w:val="020F0502020204030204"/>
-    <w:charset w:val="00"/>
-    <w:family w:val="swiss"/>
-    <w:pitch w:val="variable"/>
-    <w:sig w:usb0="E00002FF" w:usb1="4000ACFF" w:usb2="00000001" w:usb3="00000000" w:csb0="0000019F" w:csb1="00000000"/>
-  </w:font>
-  <w:font w:name="Arial">
-    <w:panose1 w:val="020B0604020202020204"/>
-    <w:charset w:val="00"/>
-    <w:family w:val="swiss"/>
-    <w:pitch w:val="variable"/>
-    <w:sig w:usb0="E0002EFF" w:usb1="C0007843" w:usb2="00000009" w:usb3="00000000" w:csb0="000001FF" w:csb1="00000000"/>
-  </w:font>
-  <w:font w:name="PT Sans Narrow">
-    <w:altName w:val="MV Boli"/>
-    <w:charset w:val="00"/>
-    <w:family w:val="auto"/>
-    <w:pitch w:val="default"/>
-  </w:font>
-  <w:font w:name="Open Sans">
-    <w:altName w:val="MV Boli"/>
-    <w:charset w:val="00"/>
-    <w:family w:val="auto"/>
-    <w:pitch w:val="default"/>
-  </w:font>
-  <w:font w:name="Cambria">
-    <w:panose1 w:val="02040503050406030204"/>
-    <w:charset w:val="00"/>
-    <w:family w:val="roman"/>
-    <w:pitch w:val="variable"/>
-    <w:sig w:usb0="E00002FF" w:usb1="400004FF" w:usb2="00000000" w:usb3="00000000" w:csb0="0000019F" w:csb1="00000000"/>
-  </w:font>
-</w:fonts>
-</file>
-
-<file path=word/glossary/settings.xml><?xml version="1.0" encoding="utf-8"?>
-<w:settings xmlns:mc="http://schemas.openxmlformats.org/markup-compatibility/2006" xmlns:o="urn:schemas-microsoft-com:office:office" xmlns:r="http://schemas.openxmlformats.org/officeDocument/2006/relationships" xmlns:m="http://schemas.openxmlformats.org/officeDocument/2006/math" xmlns:v="urn:schemas-microsoft-com:vml" xmlns:w10="urn:schemas-microsoft-com:office:word" xmlns:w="http://schemas.openxmlformats.org/wordprocessingml/2006/main" xmlns:w14="http://schemas.microsoft.com/office/word/2010/wordml" xmlns:sl="http://schemas.openxmlformats.org/schemaLibrary/2006/main" mc:Ignorable="w14">
-  <w:view w:val="normal"/>
-  <w:defaultTabStop w:val="720"/>
-  <w:characterSpacingControl w:val="doNotCompress"/>
-  <w:compat>
-    <w:useFELayout/>
-    <w:compatSetting w:name="compatibilityMode" w:uri="http://schemas.microsoft.com/office/word" w:val="14"/>
-    <w:compatSetting w:name="overrideTableStyleFontSizeAndJustification" w:uri="http://schemas.microsoft.com/office/word" w:val="1"/>
-    <w:compatSetting w:name="enableOpenTypeFeatures" w:uri="http://schemas.microsoft.com/office/word" w:val="1"/>
-    <w:compatSetting w:name="doNotFlipMirrorIndents" w:uri="http://schemas.microsoft.com/office/word" w:val="1"/>
-  </w:compat>
-  <w:rsids>
-    <w:rsidRoot w:val="00211CB2"/>
-    <w:rsid w:val="00211CB2"/>
-    <w:rsid w:val="006828A1"/>
-  </w:rsids>
-  <m:mathPr>
-    <m:mathFont m:val="Cambria Math"/>
-    <m:brkBin m:val="before"/>
-    <m:brkBinSub m:val="--"/>
-    <m:smallFrac m:val="0"/>
-    <m:dispDef/>
-    <m:lMargin m:val="0"/>
-    <m:rMargin m:val="0"/>
-    <m:defJc m:val="centerGroup"/>
-    <m:wrapIndent m:val="1440"/>
-    <m:intLim m:val="subSup"/>
-    <m:naryLim m:val="undOvr"/>
-  </m:mathPr>
-  <w:themeFontLang w:val="en-PH"/>
-  <w:clrSchemeMapping w:bg1="light1" w:t1="dark1" w:bg2="light2" w:t2="dark2" w:accent1="accent1" w:accent2="accent2" w:accent3="accent3" w:accent4="accent4" w:accent5="accent5" w:accent6="accent6" w:hyperlink="hyperlink" w:followedHyperlink="followedHyperlink"/>
-  <w:decimalSymbol w:val="."/>
-  <w:listSeparator w:val=","/>
-</w:settings>
-</file>
-
-<file path=word/glossary/styles.xml><?xml version="1.0" encoding="utf-8"?>
-<w:styles xmlns:mc="http://schemas.openxmlformats.org/markup-compatibility/2006" xmlns:r="http://schemas.openxmlformats.org/officeDocument/2006/relationships" xmlns:w="http://schemas.openxmlformats.org/wordprocessingml/2006/main" xmlns:w14="http://schemas.microsoft.com/office/word/2010/wordml" mc:Ignorable="w14">
-  <w:docDefaults>
-    <w:rPrDefault>
-      <w:rPr>
-        <w:rFonts w:asciiTheme="minorHAnsi" w:eastAsiaTheme="minorEastAsia" w:hAnsiTheme="minorHAnsi" w:cstheme="minorBidi"/>
-        <w:sz w:val="22"/>
-        <w:szCs w:val="22"/>
-        <w:lang w:val="en-PH" w:eastAsia="en-PH" w:bidi="ar-SA"/>
-      </w:rPr>
-    </w:rPrDefault>
-    <w:pPrDefault>
-      <w:pPr>
-        <w:spacing w:after="200" w:line="276" w:lineRule="auto"/>
-      </w:pPr>
-    </w:pPrDefault>
-  </w:docDefaults>
-  <w:latentStyles w:defLockedState="0" w:defUIPriority="99" w:defSemiHidden="1" w:defUnhideWhenUsed="1" w:defQFormat="0" w:count="267">
-    <w:lsdException w:name="Normal" w:semiHidden="0" w:uiPriority="0" w:unhideWhenUsed="0" w:qFormat="1"/>
-    <w:lsdException w:name="heading 1" w:semiHidden="0" w:uiPriority="9" w:unhideWhenUsed="0" w:qFormat="1"/>
-    <w:lsdException w:name="heading 2" w:uiPriority="9" w:qFormat="1"/>
-    <w:lsdException w:name="heading 3" w:uiPriority="9" w:qFormat="1"/>
-    <w:lsdException w:name="heading 4" w:uiPriority="9" w:qFormat="1"/>
-    <w:lsdException w:name="heading 5" w:uiPriority="9" w:qFormat="1"/>
-    <w:lsdException w:name="heading 6" w:uiPriority="9" w:qFormat="1"/>
-    <w:lsdException w:name="heading 7" w:uiPriority="9" w:qFormat="1"/>
-    <w:lsdException w:name="heading 8" w:uiPriority="9" w:qFormat="1"/>
-    <w:lsdException w:name="heading 9" w:uiPriority="9" w:qFormat="1"/>
-    <w:lsdException w:name="toc 1" w:uiPriority="39"/>
-    <w:lsdException w:name="toc 2" w:uiPriority="39"/>
-    <w:lsdException w:name="toc 3" w:uiPriority="39"/>
-    <w:lsdException w:name="toc 4" w:uiPriority="39"/>
-    <w:lsdException w:name="toc 5" w:uiPriority="39"/>
-    <w:lsdException w:name="toc 6" w:uiPriority="39"/>
-    <w:lsdException w:name="toc 7" w:uiPriority="39"/>
-    <w:lsdException w:name="toc 8" w:uiPriority="39"/>
-    <w:lsdException w:name="toc 9" w:uiPriority="39"/>
-    <w:lsdException w:name="caption" w:uiPriority="35" w:qFormat="1"/>
-    <w:lsdException w:name="Title" w:semiHidden="0" w:uiPriority="10" w:unhideWhenUsed="0" w:qFormat="1"/>
-    <w:lsdException w:name="Default Paragraph Font" w:uiPriority="1"/>
-    <w:lsdException w:name="Subtitle" w:semiHidden="0" w:uiPriority="11" w:unhideWhenUsed="0" w:qFormat="1"/>
-    <w:lsdException w:name="Strong" w:semiHidden="0" w:uiPriority="22" w:unhideWhenUsed="0" w:qFormat="1"/>
-    <w:lsdException w:name="Emphasis" w:semiHidden="0" w:uiPriority="20" w:unhideWhenUsed="0" w:qFormat="1"/>
-    <w:lsdException w:name="Table Grid" w:semiHidden="0" w:uiPriority="59" w:unhideWhenUsed="0"/>
-    <w:lsdException w:name="Placeholder Text" w:unhideWhenUsed="0"/>
-    <w:lsdException w:name="No Spacing" w:semiHidden="0" w:uiPriority="1" w:unhideWhenUsed="0" w:qFormat="1"/>
-    <w:lsdException w:name="Light Shading" w:semiHidden="0" w:uiPriority="60" w:unhideWhenUsed="0"/>
-    <w:lsdException w:name="Light List" w:semiHidden="0" w:uiPriority="61" w:unhideWhenUsed="0"/>
-    <w:lsdException w:name="Light Grid" w:semiHidden="0" w:uiPriority="62" w:unhideWhenUsed="0"/>
-    <w:lsdException w:name="Medium Shading 1" w:semiHidden="0" w:uiPriority="63" w:unhideWhenUsed="0"/>
-    <w:lsdException w:name="Medium Shading 2" w:semiHidden="0" w:uiPriority="64" w:unhideWhenUsed="0"/>
-    <w:lsdException w:name="Medium List 1" w:semiHidden="0" w:uiPriority="65" w:unhideWhenUsed="0"/>
-    <w:lsdException w:name="Medium List 2" w:semiHidden="0" w:uiPriority="66" w:unhideWhenUsed="0"/>
-    <w:lsdException w:name="Medium Grid 1" w:semiHidden="0" w:uiPriority="67" w:unhideWhenUsed="0"/>
-    <w:lsdException w:name="Medium Grid 2" w:semiHidden="0" w:uiPriority="68" w:unhideWhenUsed="0"/>
-    <w:lsdException w:name="Medium Grid 3" w:semiHidden="0" w:uiPriority="69" w:unhideWhenUsed="0"/>
-    <w:lsdException w:name="Dark List" w:semiHidden="0" w:uiPriority="70" w:unhideWhenUsed="0"/>
-    <w:lsdException w:name="Colorful Shading" w:semiHidden="0" w:uiPriority="71" w:unhideWhenUsed="0"/>
-    <w:lsdException w:name="Colorful List" w:semiHidden="0" w:uiPriority="72" w:unhideWhenUsed="0"/>
-    <w:lsdException w:name="Colorful Grid" w:semiHidden="0" w:uiPriority="73" w:unhideWhenUsed="0"/>
-    <w:lsdException w:name="Light Shading Accent 1" w:semiHidden="0" w:uiPriority="60" w:unhideWhenUsed="0"/>
-    <w:lsdException w:name="Light List Accent 1" w:semiHidden="0" w:uiPriority="61" w:unhideWhenUsed="0"/>
-    <w:lsdException w:name="Light Grid Accent 1" w:semiHidden="0" w:uiPriority="62" w:unhideWhenUsed="0"/>
-    <w:lsdException w:name="Medium Shading 1 Accent 1" w:semiHidden="0" w:uiPriority="63" w:unhideWhenUsed="0"/>
-    <w:lsdException w:name="Medium Shading 2 Accent 1" w:semiHidden="0" w:uiPriority="64" w:unhideWhenUsed="0"/>
-    <w:lsdException w:name="Medium List 1 Accent 1" w:semiHidden="0" w:uiPriority="65" w:unhideWhenUsed="0"/>
-    <w:lsdException w:name="Revision" w:unhideWhenUsed="0"/>
-    <w:lsdException w:name="List Paragraph" w:semiHidden="0" w:uiPriority="34" w:unhideWhenUsed="0" w:qFormat="1"/>
-    <w:lsdException w:name="Quote" w:semiHidden="0" w:uiPriority="29" w:unhideWhenUsed="0" w:qFormat="1"/>
-    <w:lsdException w:name="Intense Quote" w:semiHidden="0" w:uiPriority="30" w:unhideWhenUsed="0" w:qFormat="1"/>
-    <w:lsdException w:name="Medium List 2 Accent 1" w:semiHidden="0" w:uiPriority="66" w:unhideWhenUsed="0"/>
-    <w:lsdException w:name="Medium Grid 1 Accent 1" w:semiHidden="0" w:uiPriority="67" w:unhideWhenUsed="0"/>
-    <w:lsdException w:name="Medium Grid 2 Accent 1" w:semiHidden="0" w:uiPriority="68" w:unhideWhenUsed="0"/>
-    <w:lsdException w:name="Medium Grid 3 Accent 1" w:semiHidden="0" w:uiPriority="69" w:unhideWhenUsed="0"/>
-    <w:lsdException w:name="Dark List Accent 1" w:semiHidden="0" w:uiPriority="70" w:unhideWhenUsed="0"/>
-    <w:lsdException w:name="Colorful Shading Accent 1" w:semiHidden="0" w:uiPriority="71" w:unhideWhenUsed="0"/>
-    <w:lsdException w:name="Colorful List Accent 1" w:semiHidden="0" w:uiPriority="72" w:unhideWhenUsed="0"/>
-    <w:lsdException w:name="Colorful Grid Accent 1" w:semiHidden="0" w:uiPriority="73" w:unhideWhenUsed="0"/>
-    <w:lsdException w:name="Light Shading Accent 2" w:semiHidden="0" w:uiPriority="60" w:unhideWhenUsed="0"/>
-    <w:lsdException w:name="Light List Accent 2" w:semiHidden="0" w:uiPriority="61" w:unhideWhenUsed="0"/>
-    <w:lsdException w:name="Light Grid Accent 2" w:semiHidden="0" w:uiPriority="62" w:unhideWhenUsed="0"/>
-    <w:lsdException w:name="Medium Shading 1 Accent 2" w:semiHidden="0" w:uiPriority="63" w:unhideWhenUsed="0"/>
-    <w:lsdException w:name="Medium Shading 2 Accent 2" w:semiHidden="0" w:uiPriority="64" w:unhideWhenUsed="0"/>
-    <w:lsdException w:name="Medium List 1 Accent 2" w:semiHidden="0" w:uiPriority="65" w:unhideWhenUsed="0"/>
-    <w:lsdException w:name="Medium List 2 Accent 2" w:semiHidden="0" w:uiPriority="66" w:unhideWhenUsed="0"/>
-    <w:lsdException w:name="Medium Grid 1 Accent 2" w:semiHidden="0" w:uiPriority="67" w:unhideWhenUsed="0"/>
-    <w:lsdException w:name="Medium Grid 2 Accent 2" w:semiHidden="0" w:uiPriority="68" w:unhideWhenUsed="0"/>
-    <w:lsdException w:name="Medium Grid 3 Accent 2" w:semiHidden="0" w:uiPriority="69" w:unhideWhenUsed="0"/>
-    <w:lsdException w:name="Dark List Accent 2" w:semiHidden="0" w:uiPriority="70" w:unhideWhenUsed="0"/>
-    <w:lsdException w:name="Colorful Shading Accent 2" w:semiHidden="0" w:uiPriority="71" w:unhideWhenUsed="0"/>
-    <w:lsdException w:name="Colorful List Accent 2" w:semiHidden="0" w:uiPriority="72" w:unhideWhenUsed="0"/>
-    <w:lsdException w:name="Colorful Grid Accent 2" w:semiHidden="0" w:uiPriority="73" w:unhideWhenUsed="0"/>
-    <w:lsdException w:name="Light Shading Accent 3" w:semiHidden="0" w:uiPriority="60" w:unhideWhenUsed="0"/>
-    <w:lsdException w:name="Light List Accent 3" w:semiHidden="0" w:uiPriority="61" w:unhideWhenUsed="0"/>
-    <w:lsdException w:name="Light Grid Accent 3" w:semiHidden="0" w:uiPriority="62" w:unhideWhenUsed="0"/>
-    <w:lsdException w:name="Medium Shading 1 Accent 3" w:semiHidden="0" w:uiPriority="63" w:unhideWhenUsed="0"/>
-    <w:lsdException w:name="Medium Shading 2 Accent 3" w:semiHidden="0" w:uiPriority="64" w:unhideWhenUsed="0"/>
-    <w:lsdException w:name="Medium List 1 Accent 3" w:semiHidden="0" w:uiPriority="65" w:unhideWhenUsed="0"/>
-    <w:lsdException w:name="Medium List 2 Accent 3" w:semiHidden="0" w:uiPriority="66" w:unhideWhenUsed="0"/>
-    <w:lsdException w:name="Medium Grid 1 Accent 3" w:semiHidden="0" w:uiPriority="67" w:unhideWhenUsed="0"/>
-    <w:lsdException w:name="Medium Grid 2 Accent 3" w:semiHidden="0" w:uiPriority="68" w:unhideWhenUsed="0"/>
-    <w:lsdException w:name="Medium Grid 3 Accent 3" w:semiHidden="0" w:uiPriority="69" w:unhideWhenUsed="0"/>
-    <w:lsdException w:name="Dark List Accent 3" w:semiHidden="0" w:uiPriority="70" w:unhideWhenUsed="0"/>
-    <w:lsdException w:name="Colorful Shading Accent 3" w:semiHidden="0" w:uiPriority="71" w:unhideWhenUsed="0"/>
-    <w:lsdException w:name="Colorful List Accent 3" w:semiHidden="0" w:uiPriority="72" w:unhideWhenUsed="0"/>
-    <w:lsdException w:name="Colorful Grid Accent 3" w:semiHidden="0" w:uiPriority="73" w:unhideWhenUsed="0"/>
-    <w:lsdException w:name="Light Shading Accent 4" w:semiHidden="0" w:uiPriority="60" w:unhideWhenUsed="0"/>
-    <w:lsdException w:name="Light List Accent 4" w:semiHidden="0" w:uiPriority="61" w:unhideWhenUsed="0"/>
-    <w:lsdException w:name="Light Grid Accent 4" w:semiHidden="0" w:uiPriority="62" w:unhideWhenUsed="0"/>
-    <w:lsdException w:name="Medium Shading 1 Accent 4" w:semiHidden="0" w:uiPriority="63" w:unhideWhenUsed="0"/>
-    <w:lsdException w:name="Medium Shading 2 Accent 4" w:semiHidden="0" w:uiPriority="64" w:unhideWhenUsed="0"/>
-    <w:lsdException w:name="Medium List 1 Accent 4" w:semiHidden="0" w:uiPriority="65" w:unhideWhenUsed="0"/>
-    <w:lsdException w:name="Medium List 2 Accent 4" w:semiHidden="0" w:uiPriority="66" w:unhideWhenUsed="0"/>
-    <w:lsdException w:name="Medium Grid 1 Accent 4" w:semiHidden="0" w:uiPriority="67" w:unhideWhenUsed="0"/>
-    <w:lsdException w:name="Medium Grid 2 Accent 4" w:semiHidden="0" w:uiPriority="68" w:unhideWhenUsed="0"/>
-    <w:lsdException w:name="Medium Grid 3 Accent 4" w:semiHidden="0" w:uiPriority="69" w:unhideWhenUsed="0"/>
-    <w:lsdException w:name="Dark List Accent 4" w:semiHidden="0" w:uiPriority="70" w:unhideWhenUsed="0"/>
-    <w:lsdException w:name="Colorful Shading Accent 4" w:semiHidden="0" w:uiPriority="71" w:unhideWhenUsed="0"/>
-    <w:lsdException w:name="Colorful List Accent 4" w:semiHidden="0" w:uiPriority="72" w:unhideWhenUsed="0"/>
-    <w:lsdException w:name="Colorful Grid Accent 4" w:semiHidden="0" w:uiPriority="73" w:unhideWhenUsed="0"/>
-    <w:lsdException w:name="Light Shading Accent 5" w:semiHidden="0" w:uiPriority="60" w:unhideWhenUsed="0"/>
-    <w:lsdException w:name="Light List Accent 5" w:semiHidden="0" w:uiPriority="61" w:unhideWhenUsed="0"/>
-    <w:lsdException w:name="Light Grid Accent 5" w:semiHidden="0" w:uiPriority="62" w:unhideWhenUsed="0"/>
-    <w:lsdException w:name="Medium Shading 1 Accent 5" w:semiHidden="0" w:uiPriority="63" w:unhideWhenUsed="0"/>
-    <w:lsdException w:name="Medium Shading 2 Accent 5" w:semiHidden="0" w:uiPriority="64" w:unhideWhenUsed="0"/>
-    <w:lsdException w:name="Medium List 1 Accent 5" w:semiHidden="0" w:uiPriority="65" w:unhideWhenUsed="0"/>
-    <w:lsdException w:name="Medium List 2 Accent 5" w:semiHidden="0" w:uiPriority="66" w:unhideWhenUsed="0"/>
-    <w:lsdException w:name="Medium Grid 1 Accent 5" w:semiHidden="0" w:uiPriority="67" w:unhideWhenUsed="0"/>
-    <w:lsdException w:name="Medium Grid 2 Accent 5" w:semiHidden="0" w:uiPriority="68" w:unhideWhenUsed="0"/>
-    <w:lsdException w:name="Medium Grid 3 Accent 5" w:semiHidden="0" w:uiPriority="69" w:unhideWhenUsed="0"/>
-    <w:lsdException w:name="Dark List Accent 5" w:semiHidden="0" w:uiPriority="70" w:unhideWhenUsed="0"/>
-    <w:lsdException w:name="Colorful Shading Accent 5" w:semiHidden="0" w:uiPriority="71" w:unhideWhenUsed="0"/>
-    <w:lsdException w:name="Colorful List Accent 5" w:semiHidden="0" w:uiPriority="72" w:unhideWhenUsed="0"/>
-    <w:lsdException w:name="Colorful Grid Accent 5" w:semiHidden="0" w:uiPriority="73" w:unhideWhenUsed="0"/>
-    <w:lsdException w:name="Light Shading Accent 6" w:semiHidden="0" w:uiPriority="60" w:unhideWhenUsed="0"/>
-    <w:lsdException w:name="Light List Accent 6" w:semiHidden="0" w:uiPriority="61" w:unhideWhenUsed="0"/>
-    <w:lsdException w:name="Light Grid Accent 6" w:semiHidden="0" w:uiPriority="62" w:unhideWhenUsed="0"/>
-    <w:lsdException w:name="Medium Shading 1 Accent 6" w:semiHidden="0" w:uiPriority="63" w:unhideWhenUsed="0"/>
-    <w:lsdException w:name="Medium Shading 2 Accent 6" w:semiHidden="0" w:uiPriority="64" w:unhideWhenUsed="0"/>
-    <w:lsdException w:name="Medium List 1 Accent 6" w:semiHidden="0" w:uiPriority="65" w:unhideWhenUsed="0"/>
-    <w:lsdException w:name="Medium List 2 Accent 6" w:semiHidden="0" w:uiPriority="66" w:unhideWhenUsed="0"/>
-    <w:lsdException w:name="Medium Grid 1 Accent 6" w:semiHidden="0" w:uiPriority="67" w:unhideWhenUsed="0"/>
-    <w:lsdException w:name="Medium Grid 2 Accent 6" w:semiHidden="0" w:uiPriority="68" w:unhideWhenUsed="0"/>
-    <w:lsdException w:name="Medium Grid 3 Accent 6" w:semiHidden="0" w:uiPriority="69" w:unhideWhenUsed="0"/>
-    <w:lsdException w:name="Dark List Accent 6" w:semiHidden="0" w:uiPriority="70" w:unhideWhenUsed="0"/>
-    <w:lsdException w:name="Colorful Shading Accent 6" w:semiHidden="0" w:uiPriority="71" w:unhideWhenUsed="0"/>
-    <w:lsdException w:name="Colorful List Accent 6" w:semiHidden="0" w:uiPriority="72" w:unhideWhenUsed="0"/>
-    <w:lsdException w:name="Colorful Grid Accent 6" w:semiHidden="0" w:uiPriority="73" w:unhideWhenUsed="0"/>
-    <w:lsdException w:name="Subtle Emphasis" w:semiHidden="0" w:uiPriority="19" w:unhideWhenUsed="0" w:qFormat="1"/>
-    <w:lsdException w:name="Intense Emphasis" w:semiHidden="0" w:uiPriority="21" w:unhideWhenUsed="0" w:qFormat="1"/>
-    <w:lsdException w:name="Subtle Reference" w:semiHidden="0" w:uiPriority="31" w:unhideWhenUsed="0" w:qFormat="1"/>
-    <w:lsdException w:name="Intense Reference" w:semiHidden="0" w:uiPriority="32" w:unhideWhenUsed="0" w:qFormat="1"/>
-    <w:lsdException w:name="Book Title" w:semiHidden="0" w:uiPriority="33" w:unhideWhenUsed="0" w:qFormat="1"/>
-    <w:lsdException w:name="Bibliography" w:uiPriority="37"/>
-    <w:lsdException w:name="TOC Heading" w:uiPriority="39" w:qFormat="1"/>
-  </w:latentStyles>
-  <w:style w:type="paragraph" w:default="1" w:styleId="Normal">
-    <w:name w:val="Normal"/>
-    <w:qFormat/>
-  </w:style>
-  <w:style w:type="character" w:default="1" w:styleId="DefaultParagraphFont">
-    <w:name w:val="Default Paragraph Font"/>
-    <w:uiPriority w:val="1"/>
-    <w:semiHidden/>
-    <w:unhideWhenUsed/>
-  </w:style>
-  <w:style w:type="table" w:default="1" w:styleId="TableNormal">
-    <w:name w:val="Normal Table"/>
-    <w:uiPriority w:val="99"/>
-    <w:semiHidden/>
-    <w:unhideWhenUsed/>
-    <w:tblPr>
-      <w:tblInd w:w="0" w:type="dxa"/>
-      <w:tblCellMar>
-        <w:top w:w="0" w:type="dxa"/>
-        <w:left w:w="108" w:type="dxa"/>
-        <w:bottom w:w="0" w:type="dxa"/>
-        <w:right w:w="108" w:type="dxa"/>
-      </w:tblCellMar>
-    </w:tblPr>
-  </w:style>
-  <w:style w:type="numbering" w:default="1" w:styleId="NoList">
-    <w:name w:val="No List"/>
-    <w:uiPriority w:val="99"/>
-    <w:semiHidden/>
-    <w:unhideWhenUsed/>
-  </w:style>
-  <w:style w:type="paragraph" w:customStyle="1" w:styleId="C5D20745512049819076145FE7FB9CC3">
-    <w:name w:val="C5D20745512049819076145FE7FB9CC3"/>
-    <w:rsid w:val="00211CB2"/>
-  </w:style>
-  <w:style w:type="paragraph" w:customStyle="1" w:styleId="69BB2274A3B043DCB1BCA81BB0D5FA3F">
-    <w:name w:val="69BB2274A3B043DCB1BCA81BB0D5FA3F"/>
-    <w:rsid w:val="00211CB2"/>
-  </w:style>
-  <w:style w:type="paragraph" w:customStyle="1" w:styleId="A17C98CDEABB46BEA7438986A0E25C38">
-    <w:name w:val="A17C98CDEABB46BEA7438986A0E25C38"/>
-    <w:rsid w:val="00211CB2"/>
-  </w:style>
-</w:styles>
-</file>
-
-<file path=word/glossary/stylesWithEffects.xml><?xml version="1.0" encoding="utf-8"?>
-<w:styles xmlns:wpc="http://schemas.microsoft.com/office/word/2010/wordprocessingCanvas" xmlns:mc="http://schemas.openxmlformats.org/markup-compatibility/2006" xmlns:o="urn:schemas-microsoft-com:office:office" xmlns:r="http://schemas.openxmlformats.org/officeDocument/2006/relationships" xmlns:m="http://schemas.openxmlformats.org/officeDocument/2006/math" xmlns:v="urn:schemas-microsoft-com:vml" xmlns:wp14="http://schemas.microsoft.com/office/word/2010/wordprocessingDrawing" xmlns:wp="http://schemas.openxmlformats.org/drawingml/2006/wordprocessingDrawing" xmlns:w10="urn:schemas-microsoft-com:office:word" xmlns:w="http://schemas.openxmlformats.org/wordprocessingml/2006/main" xmlns:w14="http://schemas.microsoft.com/office/word/2010/wordml" xmlns:wpg="http://schemas.microsoft.com/office/word/2010/wordprocessingGroup" xmlns:wpi="http://schemas.microsoft.com/office/word/2010/wordprocessingInk" xmlns:wne="http://schemas.microsoft.com/office/word/2006/wordml" xmlns:wps="http://schemas.microsoft.com/office/word/2010/wordprocessingShape" mc:Ignorable="w14 wp14">
-  <w:docDefaults>
-    <w:rPrDefault>
-      <w:rPr>
-        <w:rFonts w:asciiTheme="minorHAnsi" w:eastAsiaTheme="minorEastAsia" w:hAnsiTheme="minorHAnsi" w:cstheme="minorBidi"/>
-        <w:sz w:val="22"/>
-        <w:szCs w:val="22"/>
-        <w:lang w:val="en-PH" w:eastAsia="en-PH" w:bidi="ar-SA"/>
-      </w:rPr>
-    </w:rPrDefault>
-    <w:pPrDefault>
-      <w:pPr>
-        <w:spacing w:after="200" w:line="276" w:lineRule="auto"/>
-      </w:pPr>
-    </w:pPrDefault>
-  </w:docDefaults>
-  <w:latentStyles w:defLockedState="0" w:defUIPriority="99" w:defSemiHidden="1" w:defUnhideWhenUsed="1" w:defQFormat="0" w:count="267">
-    <w:lsdException w:name="Normal" w:semiHidden="0" w:uiPriority="0" w:unhideWhenUsed="0" w:qFormat="1"/>
-    <w:lsdException w:name="heading 1" w:semiHidden="0" w:uiPriority="9" w:unhideWhenUsed="0" w:qFormat="1"/>
-    <w:lsdException w:name="heading 2" w:uiPriority="9" w:qFormat="1"/>
-    <w:lsdException w:name="heading 3" w:uiPriority="9" w:qFormat="1"/>
-    <w:lsdException w:name="heading 4" w:uiPriority="9" w:qFormat="1"/>
-    <w:lsdException w:name="heading 5" w:uiPriority="9" w:qFormat="1"/>
-    <w:lsdException w:name="heading 6" w:uiPriority="9" w:qFormat="1"/>
-    <w:lsdException w:name="heading 7" w:uiPriority="9" w:qFormat="1"/>
-    <w:lsdException w:name="heading 8" w:uiPriority="9" w:qFormat="1"/>
-    <w:lsdException w:name="heading 9" w:uiPriority="9" w:qFormat="1"/>
-    <w:lsdException w:name="toc 1" w:uiPriority="39"/>
-    <w:lsdException w:name="toc 2" w:uiPriority="39"/>
-    <w:lsdException w:name="toc 3" w:uiPriority="39"/>
-    <w:lsdException w:name="toc 4" w:uiPriority="39"/>
-    <w:lsdException w:name="toc 5" w:uiPriority="39"/>
-    <w:lsdException w:name="toc 6" w:uiPriority="39"/>
-    <w:lsdException w:name="toc 7" w:uiPriority="39"/>
-    <w:lsdException w:name="toc 8" w:uiPriority="39"/>
-    <w:lsdException w:name="toc 9" w:uiPriority="39"/>
-    <w:lsdException w:name="caption" w:uiPriority="35" w:qFormat="1"/>
-    <w:lsdException w:name="Title" w:semiHidden="0" w:uiPriority="10" w:unhideWhenUsed="0" w:qFormat="1"/>
-    <w:lsdException w:name="Default Paragraph Font" w:uiPriority="1"/>
-    <w:lsdException w:name="Subtitle" w:semiHidden="0" w:uiPriority="11" w:unhideWhenUsed="0" w:qFormat="1"/>
-    <w:lsdException w:name="Strong" w:semiHidden="0" w:uiPriority="22" w:unhideWhenUsed="0" w:qFormat="1"/>
-    <w:lsdException w:name="Emphasis" w:semiHidden="0" w:uiPriority="20" w:unhideWhenUsed="0" w:qFormat="1"/>
-    <w:lsdException w:name="Table Grid" w:semiHidden="0" w:uiPriority="59" w:unhideWhenUsed="0"/>
-    <w:lsdException w:name="Placeholder Text" w:unhideWhenUsed="0"/>
-    <w:lsdException w:name="No Spacing" w:semiHidden="0" w:uiPriority="1" w:unhideWhenUsed="0" w:qFormat="1"/>
-    <w:lsdException w:name="Light Shading" w:semiHidden="0" w:uiPriority="60" w:unhideWhenUsed="0"/>
-    <w:lsdException w:name="Light List" w:semiHidden="0" w:uiPriority="61" w:unhideWhenUsed="0"/>
-    <w:lsdException w:name="Light Grid" w:semiHidden="0" w:uiPriority="62" w:unhideWhenUsed="0"/>
-    <w:lsdException w:name="Medium Shading 1" w:semiHidden="0" w:uiPriority="63" w:unhideWhenUsed="0"/>
-    <w:lsdException w:name="Medium Shading 2" w:semiHidden="0" w:uiPriority="64" w:unhideWhenUsed="0"/>
-    <w:lsdException w:name="Medium List 1" w:semiHidden="0" w:uiPriority="65" w:unhideWhenUsed="0"/>
-    <w:lsdException w:name="Medium List 2" w:semiHidden="0" w:uiPriority="66" w:unhideWhenUsed="0"/>
-    <w:lsdException w:name="Medium Grid 1" w:semiHidden="0" w:uiPriority="67" w:unhideWhenUsed="0"/>
-    <w:lsdException w:name="Medium Grid 2" w:semiHidden="0" w:uiPriority="68" w:unhideWhenUsed="0"/>
-    <w:lsdException w:name="Medium Grid 3" w:semiHidden="0" w:uiPriority="69" w:unhideWhenUsed="0"/>
-    <w:lsdException w:name="Dark List" w:semiHidden="0" w:uiPriority="70" w:unhideWhenUsed="0"/>
-    <w:lsdException w:name="Colorful Shading" w:semiHidden="0" w:uiPriority="71" w:unhideWhenUsed="0"/>
-    <w:lsdException w:name="Colorful List" w:semiHidden="0" w:uiPriority="72" w:unhideWhenUsed="0"/>
-    <w:lsdException w:name="Colorful Grid" w:semiHidden="0" w:uiPriority="73" w:unhideWhenUsed="0"/>
-    <w:lsdException w:name="Light Shading Accent 1" w:semiHidden="0" w:uiPriority="60" w:unhideWhenUsed="0"/>
-    <w:lsdException w:name="Light List Accent 1" w:semiHidden="0" w:uiPriority="61" w:unhideWhenUsed="0"/>
-    <w:lsdException w:name="Light Grid Accent 1" w:semiHidden="0" w:uiPriority="62" w:unhideWhenUsed="0"/>
-    <w:lsdException w:name="Medium Shading 1 Accent 1" w:semiHidden="0" w:uiPriority="63" w:unhideWhenUsed="0"/>
-    <w:lsdException w:name="Medium Shading 2 Accent 1" w:semiHidden="0" w:uiPriority="64" w:unhideWhenUsed="0"/>
-    <w:lsdException w:name="Medium List 1 Accent 1" w:semiHidden="0" w:uiPriority="65" w:unhideWhenUsed="0"/>
-    <w:lsdException w:name="Revision" w:unhideWhenUsed="0"/>
-    <w:lsdException w:name="List Paragraph" w:semiHidden="0" w:uiPriority="34" w:unhideWhenUsed="0" w:qFormat="1"/>
-    <w:lsdException w:name="Quote" w:semiHidden="0" w:uiPriority="29" w:unhideWhenUsed="0" w:qFormat="1"/>
-    <w:lsdException w:name="Intense Quote" w:semiHidden="0" w:uiPriority="30" w:unhideWhenUsed="0" w:qFormat="1"/>
-    <w:lsdException w:name="Medium List 2 Accent 1" w:semiHidden="0" w:uiPriority="66" w:unhideWhenUsed="0"/>
-    <w:lsdException w:name="Medium Grid 1 Accent 1" w:semiHidden="0" w:uiPriority="67" w:unhideWhenUsed="0"/>
-    <w:lsdException w:name="Medium Grid 2 Accent 1" w:semiHidden="0" w:uiPriority="68" w:unhideWhenUsed="0"/>
-    <w:lsdException w:name="Medium Grid 3 Accent 1" w:semiHidden="0" w:uiPriority="69" w:unhideWhenUsed="0"/>
-    <w:lsdException w:name="Dark List Accent 1" w:semiHidden="0" w:uiPriority="70" w:unhideWhenUsed="0"/>
-    <w:lsdException w:name="Colorful Shading Accent 1" w:semiHidden="0" w:uiPriority="71" w:unhideWhenUsed="0"/>
-    <w:lsdException w:name="Colorful List Accent 1" w:semiHidden="0" w:uiPriority="72" w:unhideWhenUsed="0"/>
-    <w:lsdException w:name="Colorful Grid Accent 1" w:semiHidden="0" w:uiPriority="73" w:unhideWhenUsed="0"/>
-    <w:lsdException w:name="Light Shading Accent 2" w:semiHidden="0" w:uiPriority="60" w:unhideWhenUsed="0"/>
-    <w:lsdException w:name="Light List Accent 2" w:semiHidden="0" w:uiPriority="61" w:unhideWhenUsed="0"/>
-    <w:lsdException w:name="Light Grid Accent 2" w:semiHidden="0" w:uiPriority="62" w:unhideWhenUsed="0"/>
-    <w:lsdException w:name="Medium Shading 1 Accent 2" w:semiHidden="0" w:uiPriority="63" w:unhideWhenUsed="0"/>
-    <w:lsdException w:name="Medium Shading 2 Accent 2" w:semiHidden="0" w:uiPriority="64" w:unhideWhenUsed="0"/>
-    <w:lsdException w:name="Medium List 1 Accent 2" w:semiHidden="0" w:uiPriority="65" w:unhideWhenUsed="0"/>
-    <w:lsdException w:name="Medium List 2 Accent 2" w:semiHidden="0" w:uiPriority="66" w:unhideWhenUsed="0"/>
-    <w:lsdException w:name="Medium Grid 1 Accent 2" w:semiHidden="0" w:uiPriority="67" w:unhideWhenUsed="0"/>
-    <w:lsdException w:name="Medium Grid 2 Accent 2" w:semiHidden="0" w:uiPriority="68" w:unhideWhenUsed="0"/>
-    <w:lsdException w:name="Medium Grid 3 Accent 2" w:semiHidden="0" w:uiPriority="69" w:unhideWhenUsed="0"/>
-    <w:lsdException w:name="Dark List Accent 2" w:semiHidden="0" w:uiPriority="70" w:unhideWhenUsed="0"/>
-    <w:lsdException w:name="Colorful Shading Accent 2" w:semiHidden="0" w:uiPriority="71" w:unhideWhenUsed="0"/>
-    <w:lsdException w:name="Colorful List Accent 2" w:semiHidden="0" w:uiPriority="72" w:unhideWhenUsed="0"/>
-    <w:lsdException w:name="Colorful Grid Accent 2" w:semiHidden="0" w:uiPriority="73" w:unhideWhenUsed="0"/>
-    <w:lsdException w:name="Light Shading Accent 3" w:semiHidden="0" w:uiPriority="60" w:unhideWhenUsed="0"/>
-    <w:lsdException w:name="Light List Accent 3" w:semiHidden="0" w:uiPriority="61" w:unhideWhenUsed="0"/>
-    <w:lsdException w:name="Light Grid Accent 3" w:semiHidden="0" w:uiPriority="62" w:unhideWhenUsed="0"/>
-    <w:lsdException w:name="Medium Shading 1 Accent 3" w:semiHidden="0" w:uiPriority="63" w:unhideWhenUsed="0"/>
-    <w:lsdException w:name="Medium Shading 2 Accent 3" w:semiHidden="0" w:uiPriority="64" w:unhideWhenUsed="0"/>
-    <w:lsdException w:name="Medium List 1 Accent 3" w:semiHidden="0" w:uiPriority="65" w:unhideWhenUsed="0"/>
-    <w:lsdException w:name="Medium List 2 Accent 3" w:semiHidden="0" w:uiPriority="66" w:unhideWhenUsed="0"/>
-    <w:lsdException w:name="Medium Grid 1 Accent 3" w:semiHidden="0" w:uiPriority="67" w:unhideWhenUsed="0"/>
-    <w:lsdException w:name="Medium Grid 2 Accent 3" w:semiHidden="0" w:uiPriority="68" w:unhideWhenUsed="0"/>
-    <w:lsdException w:name="Medium Grid 3 Accent 3" w:semiHidden="0" w:uiPriority="69" w:unhideWhenUsed="0"/>
-    <w:lsdException w:name="Dark List Accent 3" w:semiHidden="0" w:uiPriority="70" w:unhideWhenUsed="0"/>
-    <w:lsdException w:name="Colorful Shading Accent 3" w:semiHidden="0" w:uiPriority="71" w:unhideWhenUsed="0"/>
-    <w:lsdException w:name="Colorful List Accent 3" w:semiHidden="0" w:uiPriority="72" w:unhideWhenUsed="0"/>
-    <w:lsdException w:name="Colorful Grid Accent 3" w:semiHidden="0" w:uiPriority="73" w:unhideWhenUsed="0"/>
-    <w:lsdException w:name="Light Shading Accent 4" w:semiHidden="0" w:uiPriority="60" w:unhideWhenUsed="0"/>
-    <w:lsdException w:name="Light List Accent 4" w:semiHidden="0" w:uiPriority="61" w:unhideWhenUsed="0"/>
-    <w:lsdException w:name="Light Grid Accent 4" w:semiHidden="0" w:uiPriority="62" w:unhideWhenUsed="0"/>
-    <w:lsdException w:name="Medium Shading 1 Accent 4" w:semiHidden="0" w:uiPriority="63" w:unhideWhenUsed="0"/>
-    <w:lsdException w:name="Medium Shading 2 Accent 4" w:semiHidden="0" w:uiPriority="64" w:unhideWhenUsed="0"/>
-    <w:lsdException w:name="Medium List 1 Accent 4" w:semiHidden="0" w:uiPriority="65" w:unhideWhenUsed="0"/>
-    <w:lsdException w:name="Medium List 2 Accent 4" w:semiHidden="0" w:uiPriority="66" w:unhideWhenUsed="0"/>
-    <w:lsdException w:name="Medium Grid 1 Accent 4" w:semiHidden="0" w:uiPriority="67" w:unhideWhenUsed="0"/>
-    <w:lsdException w:name="Medium Grid 2 Accent 4" w:semiHidden="0" w:uiPriority="68" w:unhideWhenUsed="0"/>
-    <w:lsdException w:name="Medium Grid 3 Accent 4" w:semiHidden="0" w:uiPriority="69" w:unhideWhenUsed="0"/>
-    <w:lsdException w:name="Dark List Accent 4" w:semiHidden="0" w:uiPriority="70" w:unhideWhenUsed="0"/>
-    <w:lsdException w:name="Colorful Shading Accent 4" w:semiHidden="0" w:uiPriority="71" w:unhideWhenUsed="0"/>
-    <w:lsdException w:name="Colorful List Accent 4" w:semiHidden="0" w:uiPriority="72" w:unhideWhenUsed="0"/>
-    <w:lsdException w:name="Colorful Grid Accent 4" w:semiHidden="0" w:uiPriority="73" w:unhideWhenUsed="0"/>
-    <w:lsdException w:name="Light Shading Accent 5" w:semiHidden="0" w:uiPriority="60" w:unhideWhenUsed="0"/>
-    <w:lsdException w:name="Light List Accent 5" w:semiHidden="0" w:uiPriority="61" w:unhideWhenUsed="0"/>
-    <w:lsdException w:name="Light Grid Accent 5" w:semiHidden="0" w:uiPriority="62" w:unhideWhenUsed="0"/>
-    <w:lsdException w:name="Medium Shading 1 Accent 5" w:semiHidden="0" w:uiPriority="63" w:unhideWhenUsed="0"/>
-    <w:lsdException w:name="Medium Shading 2 Accent 5" w:semiHidden="0" w:uiPriority="64" w:unhideWhenUsed="0"/>
-    <w:lsdException w:name="Medium List 1 Accent 5" w:semiHidden="0" w:uiPriority="65" w:unhideWhenUsed="0"/>
-    <w:lsdException w:name="Medium List 2 Accent 5" w:semiHidden="0" w:uiPriority="66" w:unhideWhenUsed="0"/>
-    <w:lsdException w:name="Medium Grid 1 Accent 5" w:semiHidden="0" w:uiPriority="67" w:unhideWhenUsed="0"/>
-    <w:lsdException w:name="Medium Grid 2 Accent 5" w:semiHidden="0" w:uiPriority="68" w:unhideWhenUsed="0"/>
-    <w:lsdException w:name="Medium Grid 3 Accent 5" w:semiHidden="0" w:uiPriority="69" w:unhideWhenUsed="0"/>
-    <w:lsdException w:name="Dark List Accent 5" w:semiHidden="0" w:uiPriority="70" w:unhideWhenUsed="0"/>
-    <w:lsdException w:name="Colorful Shading Accent 5" w:semiHidden="0" w:uiPriority="71" w:unhideWhenUsed="0"/>
-    <w:lsdException w:name="Colorful List Accent 5" w:semiHidden="0" w:uiPriority="72" w:unhideWhenUsed="0"/>
-    <w:lsdException w:name="Colorful Grid Accent 5" w:semiHidden="0" w:uiPriority="73" w:unhideWhenUsed="0"/>
-    <w:lsdException w:name="Light Shading Accent 6" w:semiHidden="0" w:uiPriority="60" w:unhideWhenUsed="0"/>
-    <w:lsdException w:name="Light List Accent 6" w:semiHidden="0" w:uiPriority="61" w:unhideWhenUsed="0"/>
-    <w:lsdException w:name="Light Grid Accent 6" w:semiHidden="0" w:uiPriority="62" w:unhideWhenUsed="0"/>
-    <w:lsdException w:name="Medium Shading 1 Accent 6" w:semiHidden="0" w:uiPriority="63" w:unhideWhenUsed="0"/>
-    <w:lsdException w:name="Medium Shading 2 Accent 6" w:semiHidden="0" w:uiPriority="64" w:unhideWhenUsed="0"/>
-    <w:lsdException w:name="Medium List 1 Accent 6" w:semiHidden="0" w:uiPriority="65" w:unhideWhenUsed="0"/>
-    <w:lsdException w:name="Medium List 2 Accent 6" w:semiHidden="0" w:uiPriority="66" w:unhideWhenUsed="0"/>
-    <w:lsdException w:name="Medium Grid 1 Accent 6" w:semiHidden="0" w:uiPriority="67" w:unhideWhenUsed="0"/>
-    <w:lsdException w:name="Medium Grid 2 Accent 6" w:semiHidden="0" w:uiPriority="68" w:unhideWhenUsed="0"/>
-    <w:lsdException w:name="Medium Grid 3 Accent 6" w:semiHidden="0" w:uiPriority="69" w:unhideWhenUsed="0"/>
-    <w:lsdException w:name="Dark List Accent 6" w:semiHidden="0" w:uiPriority="70" w:unhideWhenUsed="0"/>
-    <w:lsdException w:name="Colorful Shading Accent 6" w:semiHidden="0" w:uiPriority="71" w:unhideWhenUsed="0"/>
-    <w:lsdException w:name="Colorful List Accent 6" w:semiHidden="0" w:uiPriority="72" w:unhideWhenUsed="0"/>
-    <w:lsdException w:name="Colorful Grid Accent 6" w:semiHidden="0" w:uiPriority="73" w:unhideWhenUsed="0"/>
-    <w:lsdException w:name="Subtle Emphasis" w:semiHidden="0" w:uiPriority="19" w:unhideWhenUsed="0" w:qFormat="1"/>
-    <w:lsdException w:name="Intense Emphasis" w:semiHidden="0" w:uiPriority="21" w:unhideWhenUsed="0" w:qFormat="1"/>
-    <w:lsdException w:name="Subtle Reference" w:semiHidden="0" w:uiPriority="31" w:unhideWhenUsed="0" w:qFormat="1"/>
-    <w:lsdException w:name="Intense Reference" w:semiHidden="0" w:uiPriority="32" w:unhideWhenUsed="0" w:qFormat="1"/>
-    <w:lsdException w:name="Book Title" w:semiHidden="0" w:uiPriority="33" w:unhideWhenUsed="0" w:qFormat="1"/>
-    <w:lsdException w:name="Bibliography" w:uiPriority="37"/>
-    <w:lsdException w:name="TOC Heading" w:uiPriority="39" w:qFormat="1"/>
-  </w:latentStyles>
-  <w:style w:type="paragraph" w:default="1" w:styleId="Normal">
-    <w:name w:val="Normal"/>
-    <w:qFormat/>
-  </w:style>
-  <w:style w:type="character" w:default="1" w:styleId="DefaultParagraphFont">
-    <w:name w:val="Default Paragraph Font"/>
-    <w:uiPriority w:val="1"/>
-    <w:semiHidden/>
-    <w:unhideWhenUsed/>
-  </w:style>
-  <w:style w:type="table" w:default="1" w:styleId="TableNormal">
-    <w:name w:val="Normal Table"/>
-    <w:uiPriority w:val="99"/>
-    <w:semiHidden/>
-    <w:unhideWhenUsed/>
-    <w:tblPr>
-      <w:tblInd w:w="0" w:type="dxa"/>
-      <w:tblCellMar>
-        <w:top w:w="0" w:type="dxa"/>
-        <w:left w:w="108" w:type="dxa"/>
-        <w:bottom w:w="0" w:type="dxa"/>
-        <w:right w:w="108" w:type="dxa"/>
-      </w:tblCellMar>
-    </w:tblPr>
-  </w:style>
-  <w:style w:type="numbering" w:default="1" w:styleId="NoList">
-    <w:name w:val="No List"/>
-    <w:uiPriority w:val="99"/>
-    <w:semiHidden/>
-    <w:unhideWhenUsed/>
-  </w:style>
-  <w:style w:type="paragraph" w:customStyle="1" w:styleId="C5D20745512049819076145FE7FB9CC3">
-    <w:name w:val="C5D20745512049819076145FE7FB9CC3"/>
-    <w:rsid w:val="00211CB2"/>
-  </w:style>
-  <w:style w:type="paragraph" w:customStyle="1" w:styleId="69BB2274A3B043DCB1BCA81BB0D5FA3F">
-    <w:name w:val="69BB2274A3B043DCB1BCA81BB0D5FA3F"/>
-    <w:rsid w:val="00211CB2"/>
-  </w:style>
-  <w:style w:type="paragraph" w:customStyle="1" w:styleId="A17C98CDEABB46BEA7438986A0E25C38">
-    <w:name w:val="A17C98CDEABB46BEA7438986A0E25C38"/>
-    <w:rsid w:val="00211CB2"/>
-  </w:style>
-</w:styles>
-</file>
-
-<file path=word/glossary/webSettings.xml><?xml version="1.0" encoding="utf-8"?>
-<w:webSettings xmlns:mc="http://schemas.openxmlformats.org/markup-compatibility/2006" xmlns:r="http://schemas.openxmlformats.org/officeDocument/2006/relationships" xmlns:w="http://schemas.openxmlformats.org/wordprocessingml/2006/main" xmlns:w14="http://schemas.microsoft.com/office/word/2010/wordml" mc:Ignorable="w14">
-  <w:optimizeForBrowser/>
-  <w:allowPNG/>
-</w:webSettings>
-</file>
-
 <file path=word/theme/theme1.xml><?xml version="1.0" encoding="utf-8"?>
 <a:theme xmlns:a="http://schemas.openxmlformats.org/drawingml/2006/main" name="Office Theme">
   <a:themeElements>
@@ -8531,7 +7339,7 @@
   <a:extraClrSchemeLst/>
   <a:extLst>
     <a:ext uri="{05A4C25C-085E-4340-85A3-A5531E510DB2}">
-      <thm15:themeFamily xmlns:thm15="http://schemas.microsoft.com/office/thememl/2012/main" xmlns="" name="Office Theme" id="{62F939B6-93AF-4DB8-9C6B-D6C7DFDC589F}" vid="{4A3C46E8-61CC-4603-A589-7422A47A8E4A}"/>
+      <thm15:themeFamily xmlns:thm15="http://schemas.microsoft.com/office/thememl/2012/main" name="Office Theme" id="{62F939B6-93AF-4DB8-9C6B-D6C7DFDC589F}" vid="{4A3C46E8-61CC-4603-A589-7422A47A8E4A}"/>
     </a:ext>
   </a:extLst>
 </a:theme>
@@ -8542,7 +7350,7 @@
 </file>
 
 <file path=customXml/itemProps1.xml><?xml version="1.0" encoding="utf-8"?>
-<ds:datastoreItem xmlns:ds="http://schemas.openxmlformats.org/officeDocument/2006/customXml" ds:itemID="{E8AE1559-15F0-455E-A235-1C79122D4F58}">
+<ds:datastoreItem xmlns:ds="http://schemas.openxmlformats.org/officeDocument/2006/customXml" ds:itemID="{E936791E-A2AC-4EE4-B157-71BEC6ED49ED}">
   <ds:schemaRefs>
     <ds:schemaRef ds:uri="http://schemas.openxmlformats.org/officeDocument/2006/bibliography"/>
   </ds:schemaRefs>

</xml_diff>